<commit_message>
Updating MS Access exercise document
</commit_message>
<xml_diff>
--- a/Courses/Software-Sciences/Module-3-Databases-New/11-MS-Access/11-MS-Access-Exercise.docx
+++ b/Courses/Software-Sciences/Module-3-Databases-New/11-MS-Access/11-MS-Access-Exercise.docx
@@ -92,7 +92,7 @@
           <w:noProof/>
         </w:rPr>
         <w:drawing>
-          <wp:anchor distT="0" distB="0" distL="114300" distR="114300" simplePos="0" relativeHeight="251657728" behindDoc="0" locked="0" layoutInCell="1" allowOverlap="1" wp14:anchorId="18E86AD1" wp14:editId="5E310FE2">
+          <wp:anchor distT="0" distB="0" distL="114300" distR="114300" simplePos="0" relativeHeight="251652608" behindDoc="0" locked="0" layoutInCell="1" allowOverlap="1" wp14:anchorId="18E86AD1" wp14:editId="6813D049">
             <wp:simplePos x="0" y="0"/>
             <wp:positionH relativeFrom="margin">
               <wp:posOffset>1936115</wp:posOffset>
@@ -293,7 +293,7 @@
           <w:noProof/>
         </w:rPr>
         <w:drawing>
-          <wp:anchor distT="0" distB="0" distL="114300" distR="114300" simplePos="0" relativeHeight="251640320" behindDoc="0" locked="0" layoutInCell="1" allowOverlap="1" wp14:anchorId="45B404EF" wp14:editId="3E0530BD">
+          <wp:anchor distT="0" distB="0" distL="114300" distR="114300" simplePos="0" relativeHeight="251649536" behindDoc="0" locked="0" layoutInCell="1" allowOverlap="1" wp14:anchorId="45B404EF" wp14:editId="3FB5F16D">
             <wp:simplePos x="0" y="0"/>
             <wp:positionH relativeFrom="margin">
               <wp:posOffset>987425</wp:posOffset>
@@ -356,7 +356,7 @@
     <w:p>
       <w:r>
         <w:pict w14:anchorId="399C2C2C">
-          <v:roundrect id="_x0000_s2051" style="position:absolute;margin-left:236.75pt;margin-top:8.55pt;width:67.1pt;height:31.4pt;z-index:251675136;visibility:visible;mso-wrap-style:square;mso-wrap-distance-left:9pt;mso-wrap-distance-top:0;mso-wrap-distance-right:9pt;mso-wrap-distance-bottom:0;mso-position-horizontal-relative:text;mso-position-vertical-relative:text;v-text-anchor:top" arcsize="3529f" filled="f" strokecolor="#1f497d [3215]" strokeweight="4.5pt"/>
+          <v:roundrect id="_x0000_s2051" style="position:absolute;margin-left:236.75pt;margin-top:8.55pt;width:67.1pt;height:31.4pt;z-index:251661824;visibility:visible;mso-wrap-style:square;mso-wrap-distance-left:9pt;mso-wrap-distance-top:0;mso-wrap-distance-right:9pt;mso-wrap-distance-bottom:0;mso-position-horizontal-relative:text;mso-position-vertical-relative:text;v-text-anchor:top" arcsize="3529f" filled="f" strokecolor="#1f497d [3215]" strokeweight="4.5pt"/>
         </w:pict>
       </w:r>
     </w:p>
@@ -382,7 +382,7 @@
         </w:rPr>
         <w:lastRenderedPageBreak/>
         <w:pict w14:anchorId="399C2C2C">
-          <v:roundrect id="_x0000_s2052" style="position:absolute;margin-left:373.9pt;margin-top:372.25pt;width:70.35pt;height:25.1pt;z-index:251676160;visibility:visible;mso-wrap-style:square;mso-wrap-distance-left:9pt;mso-wrap-distance-top:0;mso-wrap-distance-right:9pt;mso-wrap-distance-bottom:0;mso-position-horizontal-relative:text;mso-position-vertical-relative:text;v-text-anchor:top" arcsize="3529f" filled="f" strokecolor="#1f497d [3215]" strokeweight="4.5pt"/>
+          <v:roundrect id="_x0000_s2052" style="position:absolute;margin-left:373.9pt;margin-top:372.25pt;width:70.35pt;height:25.1pt;z-index:251662848;visibility:visible;mso-wrap-style:square;mso-wrap-distance-left:9pt;mso-wrap-distance-top:0;mso-wrap-distance-right:9pt;mso-wrap-distance-bottom:0;mso-position-horizontal-relative:text;mso-position-vertical-relative:text;v-text-anchor:top" arcsize="3529f" filled="f" strokecolor="#1f497d [3215]" strokeweight="4.5pt"/>
         </w:pict>
       </w:r>
       <w:r>
@@ -393,7 +393,7 @@
           <w:lang w:val="en-US"/>
         </w:rPr>
         <w:drawing>
-          <wp:anchor distT="0" distB="0" distL="114300" distR="114300" simplePos="0" relativeHeight="251645440" behindDoc="0" locked="0" layoutInCell="1" allowOverlap="1" wp14:anchorId="5A5A6F30" wp14:editId="6BF72C02">
+          <wp:anchor distT="0" distB="0" distL="114300" distR="114300" simplePos="0" relativeHeight="251650560" behindDoc="0" locked="0" layoutInCell="1" allowOverlap="1" wp14:anchorId="5A5A6F30" wp14:editId="41FBAAFB">
             <wp:simplePos x="0" y="0"/>
             <wp:positionH relativeFrom="margin">
               <wp:posOffset>0</wp:posOffset>
@@ -720,7 +720,7 @@
           <w:noProof/>
         </w:rPr>
         <w:drawing>
-          <wp:anchor distT="0" distB="0" distL="114300" distR="114300" simplePos="0" relativeHeight="251661824" behindDoc="0" locked="0" layoutInCell="1" allowOverlap="1" wp14:anchorId="3B3CCA04" wp14:editId="41D90219">
+          <wp:anchor distT="0" distB="0" distL="114300" distR="114300" simplePos="0" relativeHeight="251655680" behindDoc="0" locked="0" layoutInCell="1" allowOverlap="1" wp14:anchorId="3B3CCA04" wp14:editId="70D8C37D">
             <wp:simplePos x="0" y="0"/>
             <wp:positionH relativeFrom="margin">
               <wp:posOffset>1242695</wp:posOffset>
@@ -952,8 +952,11 @@
         </w:tabs>
       </w:pPr>
       <w:r>
+        <w:rPr>
+          <w:noProof/>
+        </w:rPr>
         <w:drawing>
-          <wp:anchor distT="0" distB="0" distL="114300" distR="114300" simplePos="0" relativeHeight="251672064" behindDoc="0" locked="0" layoutInCell="1" allowOverlap="1" wp14:anchorId="19BF35E2" wp14:editId="530AA16A">
+          <wp:anchor distT="0" distB="0" distL="114300" distR="114300" simplePos="0" relativeHeight="251656704" behindDoc="0" locked="0" layoutInCell="1" allowOverlap="1" wp14:anchorId="19BF35E2" wp14:editId="46D08B32">
             <wp:simplePos x="0" y="0"/>
             <wp:positionH relativeFrom="margin">
               <wp:posOffset>700350</wp:posOffset>
@@ -1216,10 +1219,11 @@
       </w:pPr>
       <w:r>
         <w:rPr>
+          <w:noProof/>
           <w:lang w:val="en-US"/>
         </w:rPr>
         <w:drawing>
-          <wp:anchor distT="0" distB="0" distL="114300" distR="114300" simplePos="0" relativeHeight="251680256" behindDoc="0" locked="0" layoutInCell="1" allowOverlap="1" wp14:anchorId="64B50683" wp14:editId="7412A98F">
+          <wp:anchor distT="0" distB="0" distL="114300" distR="114300" simplePos="0" relativeHeight="251657728" behindDoc="0" locked="0" layoutInCell="1" allowOverlap="1" wp14:anchorId="64B50683" wp14:editId="4978CF83">
             <wp:simplePos x="0" y="0"/>
             <wp:positionH relativeFrom="margin">
               <wp:posOffset>1454150</wp:posOffset>
@@ -1384,6 +1388,7 @@
       </w:pPr>
       <w:r>
         <w:rPr>
+          <w:noProof/>
           <w:lang w:val="en-US"/>
         </w:rPr>
         <w:drawing>
@@ -1430,9 +1435,2288 @@
         </w:drawing>
       </w:r>
     </w:p>
+    <w:p>
+      <w:pPr>
+        <w:pStyle w:val="Heading2"/>
+      </w:pPr>
+      <w:r>
+        <w:lastRenderedPageBreak/>
+        <w:t xml:space="preserve">Създаване на </w:t>
+      </w:r>
+      <w:r>
+        <w:rPr>
+          <w:lang w:val="en-US"/>
+        </w:rPr>
+        <w:t xml:space="preserve">Select </w:t>
+      </w:r>
+      <w:r>
+        <w:t>заявки</w:t>
+      </w:r>
+    </w:p>
+    <w:p>
+      <w:pPr>
+        <w:rPr>
+          <w:noProof/>
+        </w:rPr>
+      </w:pPr>
+      <w:r>
+        <w:rPr>
+          <w:noProof/>
+        </w:rPr>
+        <w:pict w14:anchorId="399C2C2C">
+          <v:roundrect id="_x0000_s2053" style="position:absolute;margin-left:264.9pt;margin-top:57.75pt;width:34.8pt;height:56.3pt;z-index:251663872;visibility:visible;mso-wrap-style:square;mso-wrap-distance-left:9pt;mso-wrap-distance-top:0;mso-wrap-distance-right:9pt;mso-wrap-distance-bottom:0;mso-position-horizontal-relative:text;mso-position-vertical-relative:text;v-text-anchor:top" arcsize="3529f" filled="f" strokecolor="#1f497d [3215]" strokeweight="4.5pt"/>
+        </w:pict>
+      </w:r>
+      <w:r>
+        <w:drawing>
+          <wp:anchor distT="0" distB="0" distL="114300" distR="114300" simplePos="0" relativeHeight="251644416" behindDoc="0" locked="0" layoutInCell="1" allowOverlap="1" wp14:anchorId="20AAE041" wp14:editId="6EDB247D">
+            <wp:simplePos x="0" y="0"/>
+            <wp:positionH relativeFrom="margin">
+              <wp:posOffset>1341424</wp:posOffset>
+            </wp:positionH>
+            <wp:positionV relativeFrom="margin">
+              <wp:posOffset>738008</wp:posOffset>
+            </wp:positionV>
+            <wp:extent cx="3943350" cy="1285875"/>
+            <wp:effectExtent l="19050" t="19050" r="0" b="9525"/>
+            <wp:wrapSquare wrapText="bothSides"/>
+            <wp:docPr id="792320574" name="Picture 1" descr="A screenshot of a computer&#10;&#10;Description automatically generated"/>
+            <wp:cNvGraphicFramePr>
+              <a:graphicFrameLocks xmlns:a="http://schemas.openxmlformats.org/drawingml/2006/main" noChangeAspect="1"/>
+            </wp:cNvGraphicFramePr>
+            <a:graphic xmlns:a="http://schemas.openxmlformats.org/drawingml/2006/main">
+              <a:graphicData uri="http://schemas.openxmlformats.org/drawingml/2006/picture">
+                <pic:pic xmlns:pic="http://schemas.openxmlformats.org/drawingml/2006/picture">
+                  <pic:nvPicPr>
+                    <pic:cNvPr id="792320574" name="Picture 1" descr="A screenshot of a computer&#10;&#10;Description automatically generated"/>
+                    <pic:cNvPicPr/>
+                  </pic:nvPicPr>
+                  <pic:blipFill>
+                    <a:blip r:embed="rId15">
+                      <a:extLst>
+                        <a:ext uri="{28A0092B-C50C-407E-A947-70E740481C1C}">
+                          <a14:useLocalDpi xmlns:a14="http://schemas.microsoft.com/office/drawing/2010/main" val="0"/>
+                        </a:ext>
+                      </a:extLst>
+                    </a:blip>
+                    <a:stretch>
+                      <a:fillRect/>
+                    </a:stretch>
+                  </pic:blipFill>
+                  <pic:spPr>
+                    <a:xfrm>
+                      <a:off x="0" y="0"/>
+                      <a:ext cx="3943350" cy="1285875"/>
+                    </a:xfrm>
+                    <a:prstGeom prst="rect">
+                      <a:avLst/>
+                    </a:prstGeom>
+                    <a:ln>
+                      <a:solidFill>
+                        <a:schemeClr val="bg1">
+                          <a:lumMod val="75000"/>
+                        </a:schemeClr>
+                      </a:solidFill>
+                    </a:ln>
+                  </pic:spPr>
+                </pic:pic>
+              </a:graphicData>
+            </a:graphic>
+          </wp:anchor>
+        </w:drawing>
+      </w:r>
+      <w:r>
+        <w:t xml:space="preserve">В раздела </w:t>
+      </w:r>
+      <w:r>
+        <w:rPr>
+          <w:b/>
+          <w:bCs/>
+        </w:rPr>
+        <w:t>Create</w:t>
+      </w:r>
+      <w:r>
+        <w:t xml:space="preserve">, в групата </w:t>
+      </w:r>
+      <w:r>
+        <w:rPr>
+          <w:b/>
+          <w:bCs/>
+          <w:lang w:val="en-US"/>
+        </w:rPr>
+        <w:t>Query</w:t>
+      </w:r>
+      <w:r>
+        <w:t xml:space="preserve"> </w:t>
+      </w:r>
+      <w:r>
+        <w:t>натиснете</w:t>
+      </w:r>
+      <w:r>
+        <w:t xml:space="preserve"> върху </w:t>
+      </w:r>
+      <w:r>
+        <w:rPr>
+          <w:b/>
+          <w:bCs/>
+        </w:rPr>
+        <w:t>Query Design</w:t>
+      </w:r>
+      <w:r>
+        <w:t>.</w:t>
+      </w:r>
+      <w:r>
+        <w:rPr>
+          <w:noProof/>
+        </w:rPr>
+        <w:t xml:space="preserve"> </w:t>
+      </w:r>
+    </w:p>
+    <w:p>
+      <w:pPr>
+        <w:rPr>
+          <w:noProof/>
+        </w:rPr>
+      </w:pPr>
+    </w:p>
+    <w:p>
+      <w:pPr>
+        <w:rPr>
+          <w:noProof/>
+        </w:rPr>
+      </w:pPr>
+    </w:p>
+    <w:p>
+      <w:pPr>
+        <w:rPr>
+          <w:noProof/>
+        </w:rPr>
+      </w:pPr>
+    </w:p>
+    <w:p>
+      <w:pPr>
+        <w:rPr>
+          <w:noProof/>
+        </w:rPr>
+      </w:pPr>
+    </w:p>
+    <w:p>
+      <w:pPr>
+        <w:rPr>
+          <w:noProof/>
+        </w:rPr>
+      </w:pPr>
+    </w:p>
+    <w:p>
+      <w:pPr>
+        <w:rPr>
+          <w:noProof/>
+        </w:rPr>
+      </w:pPr>
+    </w:p>
+    <w:p>
+      <w:pPr>
+        <w:rPr>
+          <w:b/>
+          <w:bCs/>
+          <w:lang w:val="en-US"/>
+        </w:rPr>
+      </w:pPr>
+      <w:r>
+        <w:t xml:space="preserve">В раздела </w:t>
+      </w:r>
+      <w:r>
+        <w:rPr>
+          <w:b/>
+          <w:bCs/>
+          <w:lang w:val="en-US"/>
+        </w:rPr>
+        <w:t>Tables</w:t>
+      </w:r>
+      <w:r>
+        <w:t xml:space="preserve"> </w:t>
+      </w:r>
+      <w:r>
+        <w:t xml:space="preserve">натиснете </w:t>
+      </w:r>
+      <w:r>
+        <w:rPr>
+          <w:b/>
+          <w:bCs/>
+        </w:rPr>
+        <w:t>два пъти</w:t>
+      </w:r>
+      <w:r>
+        <w:t xml:space="preserve"> върху </w:t>
+      </w:r>
+      <w:r>
+        <w:rPr>
+          <w:b/>
+          <w:bCs/>
+          <w:lang w:val="en-US"/>
+        </w:rPr>
+        <w:t>Employees</w:t>
+      </w:r>
+      <w:r>
+        <w:rPr>
+          <w:lang w:val="en-US"/>
+        </w:rPr>
+        <w:t>.</w:t>
+      </w:r>
+    </w:p>
+    <w:p>
+      <w:pPr>
+        <w:rPr>
+          <w:lang w:val="en-US"/>
+        </w:rPr>
+      </w:pPr>
+    </w:p>
+    <w:p>
+      <w:pPr>
+        <w:rPr>
+          <w:lang w:val="en-US"/>
+        </w:rPr>
+      </w:pPr>
+    </w:p>
+    <w:p>
+      <w:pPr>
+        <w:rPr>
+          <w:lang w:val="en-US"/>
+        </w:rPr>
+      </w:pPr>
+    </w:p>
+    <w:p>
+      <w:pPr>
+        <w:rPr>
+          <w:lang w:val="en-US"/>
+        </w:rPr>
+      </w:pPr>
+    </w:p>
+    <w:p>
+      <w:pPr>
+        <w:rPr>
+          <w:lang w:val="en-US"/>
+        </w:rPr>
+      </w:pPr>
+    </w:p>
+    <w:p>
+      <w:pPr>
+        <w:rPr>
+          <w:lang w:val="en-US"/>
+        </w:rPr>
+      </w:pPr>
+    </w:p>
+    <w:p>
+      <w:pPr>
+        <w:rPr>
+          <w:lang w:val="en-US"/>
+        </w:rPr>
+      </w:pPr>
+    </w:p>
+    <w:p>
+      <w:pPr>
+        <w:rPr>
+          <w:lang w:val="en-US"/>
+        </w:rPr>
+      </w:pPr>
+    </w:p>
+    <w:p>
+      <w:pPr>
+        <w:rPr>
+          <w:lang w:val="en-US"/>
+        </w:rPr>
+      </w:pPr>
+      <w:r>
+        <w:rPr>
+          <w:lang w:val="en-US"/>
+        </w:rPr>
+        <w:t xml:space="preserve">В </w:t>
+      </w:r>
+      <w:proofErr w:type="spellStart"/>
+      <w:r>
+        <w:rPr>
+          <w:lang w:val="en-US"/>
+        </w:rPr>
+        <w:t>таблицата</w:t>
+      </w:r>
+      <w:proofErr w:type="spellEnd"/>
+      <w:r>
+        <w:rPr>
+          <w:lang w:val="en-US"/>
+        </w:rPr>
+        <w:t xml:space="preserve"> </w:t>
+      </w:r>
+      <w:r>
+        <w:rPr>
+          <w:b/>
+          <w:bCs/>
+          <w:lang w:val="en-US"/>
+        </w:rPr>
+        <w:t>Employees</w:t>
+      </w:r>
+      <w:r>
+        <w:rPr>
+          <w:lang w:val="en-US"/>
+        </w:rPr>
+        <w:t xml:space="preserve"> </w:t>
+      </w:r>
+      <w:r>
+        <w:t xml:space="preserve">натиснете </w:t>
+      </w:r>
+      <w:r>
+        <w:rPr>
+          <w:b/>
+          <w:bCs/>
+        </w:rPr>
+        <w:t>2 пъти</w:t>
+      </w:r>
+      <w:r>
+        <w:rPr>
+          <w:lang w:val="en-US"/>
+        </w:rPr>
+        <w:t xml:space="preserve"> </w:t>
+      </w:r>
+      <w:proofErr w:type="spellStart"/>
+      <w:r>
+        <w:rPr>
+          <w:lang w:val="en-US"/>
+        </w:rPr>
+        <w:t>върху</w:t>
+      </w:r>
+      <w:proofErr w:type="spellEnd"/>
+      <w:r>
+        <w:rPr>
+          <w:lang w:val="en-US"/>
+        </w:rPr>
+        <w:t xml:space="preserve"> </w:t>
+      </w:r>
+      <w:r>
+        <w:rPr>
+          <w:b/>
+          <w:bCs/>
+          <w:lang w:val="en-US"/>
+        </w:rPr>
+        <w:t>Full Name</w:t>
+      </w:r>
+      <w:r>
+        <w:rPr>
+          <w:lang w:val="en-US"/>
+        </w:rPr>
+        <w:t xml:space="preserve">, </w:t>
+      </w:r>
+      <w:r>
+        <w:rPr>
+          <w:b/>
+          <w:bCs/>
+          <w:lang w:val="en-US"/>
+        </w:rPr>
+        <w:t>Age</w:t>
+      </w:r>
+      <w:r>
+        <w:rPr>
+          <w:lang w:val="en-US"/>
+        </w:rPr>
+        <w:t xml:space="preserve"> </w:t>
+      </w:r>
+      <w:r>
+        <w:t xml:space="preserve">и </w:t>
+      </w:r>
+      <w:r>
+        <w:rPr>
+          <w:b/>
+          <w:bCs/>
+          <w:lang w:val="en-US"/>
+        </w:rPr>
+        <w:t>Country</w:t>
+      </w:r>
+      <w:r>
+        <w:rPr>
+          <w:lang w:val="en-US"/>
+        </w:rPr>
+        <w:t xml:space="preserve">, </w:t>
+      </w:r>
+      <w:proofErr w:type="spellStart"/>
+      <w:r>
+        <w:rPr>
+          <w:lang w:val="en-US"/>
+        </w:rPr>
+        <w:t>за</w:t>
+      </w:r>
+      <w:proofErr w:type="spellEnd"/>
+      <w:r>
+        <w:rPr>
+          <w:lang w:val="en-US"/>
+        </w:rPr>
+        <w:t xml:space="preserve"> </w:t>
+      </w:r>
+      <w:proofErr w:type="spellStart"/>
+      <w:r>
+        <w:rPr>
+          <w:lang w:val="en-US"/>
+        </w:rPr>
+        <w:t>да</w:t>
+      </w:r>
+      <w:proofErr w:type="spellEnd"/>
+      <w:r>
+        <w:rPr>
+          <w:lang w:val="en-US"/>
+        </w:rPr>
+        <w:t xml:space="preserve"> </w:t>
+      </w:r>
+      <w:proofErr w:type="spellStart"/>
+      <w:r>
+        <w:rPr>
+          <w:b/>
+          <w:bCs/>
+          <w:lang w:val="en-US"/>
+        </w:rPr>
+        <w:t>добавите</w:t>
+      </w:r>
+      <w:proofErr w:type="spellEnd"/>
+      <w:r>
+        <w:rPr>
+          <w:lang w:val="en-US"/>
+        </w:rPr>
+        <w:t xml:space="preserve"> </w:t>
+      </w:r>
+      <w:proofErr w:type="spellStart"/>
+      <w:r>
+        <w:rPr>
+          <w:lang w:val="en-US"/>
+        </w:rPr>
+        <w:t>тези</w:t>
+      </w:r>
+      <w:proofErr w:type="spellEnd"/>
+      <w:r>
+        <w:rPr>
+          <w:lang w:val="en-US"/>
+        </w:rPr>
+        <w:t xml:space="preserve"> </w:t>
+      </w:r>
+      <w:proofErr w:type="spellStart"/>
+      <w:r>
+        <w:rPr>
+          <w:lang w:val="en-US"/>
+        </w:rPr>
+        <w:t>полета</w:t>
+      </w:r>
+      <w:proofErr w:type="spellEnd"/>
+      <w:r>
+        <w:rPr>
+          <w:lang w:val="en-US"/>
+        </w:rPr>
+        <w:t xml:space="preserve"> </w:t>
+      </w:r>
+      <w:proofErr w:type="spellStart"/>
+      <w:r>
+        <w:rPr>
+          <w:lang w:val="en-US"/>
+        </w:rPr>
+        <w:t>към</w:t>
+      </w:r>
+      <w:proofErr w:type="spellEnd"/>
+      <w:r>
+        <w:rPr>
+          <w:lang w:val="en-US"/>
+        </w:rPr>
+        <w:t xml:space="preserve"> </w:t>
+      </w:r>
+      <w:proofErr w:type="spellStart"/>
+      <w:r>
+        <w:rPr>
+          <w:lang w:val="en-US"/>
+        </w:rPr>
+        <w:t>мрежата</w:t>
+      </w:r>
+      <w:proofErr w:type="spellEnd"/>
+      <w:r>
+        <w:rPr>
+          <w:lang w:val="en-US"/>
+        </w:rPr>
+        <w:t xml:space="preserve"> </w:t>
+      </w:r>
+      <w:proofErr w:type="spellStart"/>
+      <w:r>
+        <w:rPr>
+          <w:lang w:val="en-US"/>
+        </w:rPr>
+        <w:t>за</w:t>
+      </w:r>
+      <w:proofErr w:type="spellEnd"/>
+      <w:r>
+        <w:rPr>
+          <w:lang w:val="en-US"/>
+        </w:rPr>
+        <w:t xml:space="preserve"> </w:t>
+      </w:r>
+      <w:proofErr w:type="spellStart"/>
+      <w:r>
+        <w:rPr>
+          <w:b/>
+          <w:bCs/>
+          <w:lang w:val="en-US"/>
+        </w:rPr>
+        <w:t>проектиране</w:t>
+      </w:r>
+      <w:proofErr w:type="spellEnd"/>
+      <w:r>
+        <w:rPr>
+          <w:lang w:val="en-US"/>
+        </w:rPr>
+        <w:t xml:space="preserve"> </w:t>
+      </w:r>
+      <w:proofErr w:type="spellStart"/>
+      <w:r>
+        <w:rPr>
+          <w:lang w:val="en-US"/>
+        </w:rPr>
+        <w:t>на</w:t>
+      </w:r>
+      <w:proofErr w:type="spellEnd"/>
+      <w:r>
+        <w:rPr>
+          <w:lang w:val="en-US"/>
+        </w:rPr>
+        <w:t xml:space="preserve"> </w:t>
+      </w:r>
+      <w:proofErr w:type="spellStart"/>
+      <w:r>
+        <w:rPr>
+          <w:b/>
+          <w:bCs/>
+          <w:lang w:val="en-US"/>
+        </w:rPr>
+        <w:t>заявката</w:t>
+      </w:r>
+      <w:proofErr w:type="spellEnd"/>
+      <w:r>
+        <w:rPr>
+          <w:lang w:val="en-US"/>
+        </w:rPr>
+        <w:drawing>
+          <wp:anchor distT="0" distB="0" distL="114300" distR="114300" simplePos="0" relativeHeight="251658752" behindDoc="0" locked="0" layoutInCell="1" allowOverlap="1" wp14:anchorId="18D2530D" wp14:editId="3ABD9FF8">
+            <wp:simplePos x="0" y="0"/>
+            <wp:positionH relativeFrom="margin">
+              <wp:posOffset>2227580</wp:posOffset>
+            </wp:positionH>
+            <wp:positionV relativeFrom="margin">
+              <wp:posOffset>2627133</wp:posOffset>
+            </wp:positionV>
+            <wp:extent cx="2181529" cy="1686160"/>
+            <wp:effectExtent l="19050" t="19050" r="9525" b="9525"/>
+            <wp:wrapSquare wrapText="bothSides"/>
+            <wp:docPr id="3011392" name="Picture 1" descr="A screenshot of a computer&#10;&#10;Description automatically generated"/>
+            <wp:cNvGraphicFramePr>
+              <a:graphicFrameLocks xmlns:a="http://schemas.openxmlformats.org/drawingml/2006/main" noChangeAspect="1"/>
+            </wp:cNvGraphicFramePr>
+            <a:graphic xmlns:a="http://schemas.openxmlformats.org/drawingml/2006/main">
+              <a:graphicData uri="http://schemas.openxmlformats.org/drawingml/2006/picture">
+                <pic:pic xmlns:pic="http://schemas.openxmlformats.org/drawingml/2006/picture">
+                  <pic:nvPicPr>
+                    <pic:cNvPr id="3011392" name="Picture 1" descr="A screenshot of a computer&#10;&#10;Description automatically generated"/>
+                    <pic:cNvPicPr/>
+                  </pic:nvPicPr>
+                  <pic:blipFill>
+                    <a:blip r:embed="rId16">
+                      <a:extLst>
+                        <a:ext uri="{28A0092B-C50C-407E-A947-70E740481C1C}">
+                          <a14:useLocalDpi xmlns:a14="http://schemas.microsoft.com/office/drawing/2010/main" val="0"/>
+                        </a:ext>
+                      </a:extLst>
+                    </a:blip>
+                    <a:stretch>
+                      <a:fillRect/>
+                    </a:stretch>
+                  </pic:blipFill>
+                  <pic:spPr>
+                    <a:xfrm>
+                      <a:off x="0" y="0"/>
+                      <a:ext cx="2181529" cy="1686160"/>
+                    </a:xfrm>
+                    <a:prstGeom prst="rect">
+                      <a:avLst/>
+                    </a:prstGeom>
+                    <a:ln>
+                      <a:solidFill>
+                        <a:schemeClr val="bg1">
+                          <a:lumMod val="75000"/>
+                        </a:schemeClr>
+                      </a:solidFill>
+                    </a:ln>
+                  </pic:spPr>
+                </pic:pic>
+              </a:graphicData>
+            </a:graphic>
+          </wp:anchor>
+        </w:drawing>
+      </w:r>
+      <w:r>
+        <w:rPr>
+          <w:lang w:val="en-US"/>
+        </w:rPr>
+        <w:t>.</w:t>
+      </w:r>
+    </w:p>
+    <w:p>
+      <w:pPr>
+        <w:rPr>
+          <w:lang w:val="en-US"/>
+        </w:rPr>
+      </w:pPr>
+      <w:r>
+        <w:rPr>
+          <w:lang w:val="en-US"/>
+        </w:rPr>
+        <w:drawing>
+          <wp:anchor distT="0" distB="0" distL="114300" distR="114300" simplePos="0" relativeHeight="251646464" behindDoc="0" locked="0" layoutInCell="1" allowOverlap="1" wp14:anchorId="2ED768BB" wp14:editId="5B2A6A8B">
+            <wp:simplePos x="0" y="0"/>
+            <wp:positionH relativeFrom="margin">
+              <wp:posOffset>912495</wp:posOffset>
+            </wp:positionH>
+            <wp:positionV relativeFrom="margin">
+              <wp:posOffset>5281985</wp:posOffset>
+            </wp:positionV>
+            <wp:extent cx="4820323" cy="1971950"/>
+            <wp:effectExtent l="19050" t="19050" r="0" b="9525"/>
+            <wp:wrapSquare wrapText="bothSides"/>
+            <wp:docPr id="1966658794" name="Picture 1" descr="A screenshot of a computer&#10;&#10;Description automatically generated"/>
+            <wp:cNvGraphicFramePr>
+              <a:graphicFrameLocks xmlns:a="http://schemas.openxmlformats.org/drawingml/2006/main" noChangeAspect="1"/>
+            </wp:cNvGraphicFramePr>
+            <a:graphic xmlns:a="http://schemas.openxmlformats.org/drawingml/2006/main">
+              <a:graphicData uri="http://schemas.openxmlformats.org/drawingml/2006/picture">
+                <pic:pic xmlns:pic="http://schemas.openxmlformats.org/drawingml/2006/picture">
+                  <pic:nvPicPr>
+                    <pic:cNvPr id="1966658794" name="Picture 1" descr="A screenshot of a computer&#10;&#10;Description automatically generated"/>
+                    <pic:cNvPicPr/>
+                  </pic:nvPicPr>
+                  <pic:blipFill>
+                    <a:blip r:embed="rId17">
+                      <a:extLst>
+                        <a:ext uri="{28A0092B-C50C-407E-A947-70E740481C1C}">
+                          <a14:useLocalDpi xmlns:a14="http://schemas.microsoft.com/office/drawing/2010/main" val="0"/>
+                        </a:ext>
+                      </a:extLst>
+                    </a:blip>
+                    <a:stretch>
+                      <a:fillRect/>
+                    </a:stretch>
+                  </pic:blipFill>
+                  <pic:spPr>
+                    <a:xfrm>
+                      <a:off x="0" y="0"/>
+                      <a:ext cx="4820323" cy="1971950"/>
+                    </a:xfrm>
+                    <a:prstGeom prst="rect">
+                      <a:avLst/>
+                    </a:prstGeom>
+                    <a:ln>
+                      <a:solidFill>
+                        <a:schemeClr val="bg1">
+                          <a:lumMod val="75000"/>
+                        </a:schemeClr>
+                      </a:solidFill>
+                    </a:ln>
+                  </pic:spPr>
+                </pic:pic>
+              </a:graphicData>
+            </a:graphic>
+          </wp:anchor>
+        </w:drawing>
+      </w:r>
+    </w:p>
+    <w:p>
+      <w:pPr>
+        <w:rPr>
+          <w:lang w:val="en-US"/>
+        </w:rPr>
+      </w:pPr>
+    </w:p>
+    <w:p>
+      <w:pPr>
+        <w:rPr>
+          <w:lang w:val="en-US"/>
+        </w:rPr>
+      </w:pPr>
+    </w:p>
+    <w:p>
+      <w:pPr>
+        <w:rPr>
+          <w:lang w:val="en-US"/>
+        </w:rPr>
+      </w:pPr>
+    </w:p>
+    <w:p>
+      <w:pPr>
+        <w:rPr>
+          <w:lang w:val="en-US"/>
+        </w:rPr>
+      </w:pPr>
+    </w:p>
+    <w:p>
+      <w:pPr>
+        <w:rPr>
+          <w:lang w:val="en-US"/>
+        </w:rPr>
+      </w:pPr>
+    </w:p>
+    <w:p>
+      <w:pPr>
+        <w:rPr>
+          <w:lang w:val="en-US"/>
+        </w:rPr>
+      </w:pPr>
+    </w:p>
+    <w:p>
+      <w:pPr>
+        <w:rPr>
+          <w:lang w:val="en-US"/>
+        </w:rPr>
+      </w:pPr>
+    </w:p>
+    <w:p>
+      <w:pPr>
+        <w:rPr>
+          <w:lang w:val="en-US"/>
+        </w:rPr>
+      </w:pPr>
+    </w:p>
+    <w:p>
+      <w:pPr>
+        <w:rPr>
+          <w:lang w:val="en-US"/>
+        </w:rPr>
+      </w:pPr>
+      <w:r>
+        <w:rPr>
+          <w:lang w:val="en-US"/>
+        </w:rPr>
+        <w:t xml:space="preserve">В </w:t>
+      </w:r>
+      <w:proofErr w:type="spellStart"/>
+      <w:r>
+        <w:rPr>
+          <w:lang w:val="en-US"/>
+        </w:rPr>
+        <w:t>мрежата</w:t>
+      </w:r>
+      <w:proofErr w:type="spellEnd"/>
+      <w:r>
+        <w:rPr>
+          <w:lang w:val="en-US"/>
+        </w:rPr>
+        <w:t xml:space="preserve"> </w:t>
+      </w:r>
+      <w:proofErr w:type="spellStart"/>
+      <w:r>
+        <w:rPr>
+          <w:lang w:val="en-US"/>
+        </w:rPr>
+        <w:t>за</w:t>
+      </w:r>
+      <w:proofErr w:type="spellEnd"/>
+      <w:r>
+        <w:rPr>
+          <w:lang w:val="en-US"/>
+        </w:rPr>
+        <w:t xml:space="preserve"> </w:t>
+      </w:r>
+      <w:proofErr w:type="spellStart"/>
+      <w:r>
+        <w:rPr>
+          <w:lang w:val="en-US"/>
+        </w:rPr>
+        <w:t>проектиране</w:t>
+      </w:r>
+      <w:proofErr w:type="spellEnd"/>
+      <w:r>
+        <w:rPr>
+          <w:lang w:val="en-US"/>
+        </w:rPr>
+        <w:t xml:space="preserve"> </w:t>
+      </w:r>
+      <w:proofErr w:type="spellStart"/>
+      <w:r>
+        <w:rPr>
+          <w:lang w:val="en-US"/>
+        </w:rPr>
+        <w:t>на</w:t>
+      </w:r>
+      <w:proofErr w:type="spellEnd"/>
+      <w:r>
+        <w:rPr>
+          <w:lang w:val="en-US"/>
+        </w:rPr>
+        <w:t xml:space="preserve"> </w:t>
+      </w:r>
+      <w:proofErr w:type="spellStart"/>
+      <w:r>
+        <w:rPr>
+          <w:lang w:val="en-US"/>
+        </w:rPr>
+        <w:t>заявка</w:t>
+      </w:r>
+      <w:proofErr w:type="spellEnd"/>
+      <w:r>
+        <w:rPr>
+          <w:lang w:val="en-US"/>
+        </w:rPr>
+        <w:t xml:space="preserve">, в </w:t>
+      </w:r>
+      <w:proofErr w:type="spellStart"/>
+      <w:r>
+        <w:rPr>
+          <w:lang w:val="en-US"/>
+        </w:rPr>
+        <w:t>колоната</w:t>
+      </w:r>
+      <w:proofErr w:type="spellEnd"/>
+      <w:r>
+        <w:rPr>
+          <w:lang w:val="en-US"/>
+        </w:rPr>
+        <w:t xml:space="preserve"> </w:t>
+      </w:r>
+      <w:r>
+        <w:rPr>
+          <w:b/>
+          <w:bCs/>
+          <w:lang w:val="en-US"/>
+        </w:rPr>
+        <w:t>Age</w:t>
+      </w:r>
+      <w:r>
+        <w:rPr>
+          <w:lang w:val="en-US"/>
+        </w:rPr>
+        <w:t xml:space="preserve">, </w:t>
+      </w:r>
+      <w:proofErr w:type="spellStart"/>
+      <w:r>
+        <w:rPr>
+          <w:lang w:val="en-US"/>
+        </w:rPr>
+        <w:t>изчистете</w:t>
+      </w:r>
+      <w:proofErr w:type="spellEnd"/>
+      <w:r>
+        <w:rPr>
+          <w:lang w:val="en-US"/>
+        </w:rPr>
+        <w:t xml:space="preserve"> </w:t>
+      </w:r>
+      <w:proofErr w:type="spellStart"/>
+      <w:r>
+        <w:rPr>
+          <w:lang w:val="en-US"/>
+        </w:rPr>
+        <w:t>квадратчето</w:t>
+      </w:r>
+      <w:proofErr w:type="spellEnd"/>
+      <w:r>
+        <w:rPr>
+          <w:lang w:val="en-US"/>
+        </w:rPr>
+        <w:t xml:space="preserve"> </w:t>
+      </w:r>
+      <w:proofErr w:type="spellStart"/>
+      <w:r>
+        <w:rPr>
+          <w:lang w:val="en-US"/>
+        </w:rPr>
+        <w:t>за</w:t>
+      </w:r>
+      <w:proofErr w:type="spellEnd"/>
+      <w:r>
+        <w:rPr>
+          <w:lang w:val="en-US"/>
+        </w:rPr>
+        <w:t xml:space="preserve"> </w:t>
+      </w:r>
+      <w:proofErr w:type="spellStart"/>
+      <w:r>
+        <w:rPr>
+          <w:lang w:val="en-US"/>
+        </w:rPr>
+        <w:t>отметка</w:t>
+      </w:r>
+      <w:proofErr w:type="spellEnd"/>
+      <w:r>
+        <w:rPr>
+          <w:lang w:val="en-US"/>
+        </w:rPr>
+        <w:t xml:space="preserve"> в </w:t>
+      </w:r>
+      <w:proofErr w:type="spellStart"/>
+      <w:r>
+        <w:rPr>
+          <w:lang w:val="en-US"/>
+        </w:rPr>
+        <w:t>реда</w:t>
+      </w:r>
+      <w:proofErr w:type="spellEnd"/>
+      <w:r>
+        <w:rPr>
+          <w:lang w:val="en-US"/>
+        </w:rPr>
+        <w:t xml:space="preserve"> </w:t>
+      </w:r>
+      <w:r>
+        <w:rPr>
+          <w:b/>
+          <w:bCs/>
+          <w:lang w:val="en-US"/>
+        </w:rPr>
+        <w:t>Show</w:t>
+      </w:r>
+      <w:r>
+        <w:rPr>
+          <w:lang w:val="en-US"/>
+        </w:rPr>
+        <w:t>.</w:t>
+      </w:r>
+    </w:p>
+    <w:p>
+      <w:pPr>
+        <w:rPr>
+          <w:lang w:val="en-US"/>
+        </w:rPr>
+      </w:pPr>
+      <w:r>
+        <w:rPr>
+          <w:lang w:val="en-US"/>
+        </w:rPr>
+        <w:t xml:space="preserve">В </w:t>
+      </w:r>
+      <w:proofErr w:type="spellStart"/>
+      <w:r>
+        <w:rPr>
+          <w:lang w:val="en-US"/>
+        </w:rPr>
+        <w:t>реда</w:t>
+      </w:r>
+      <w:proofErr w:type="spellEnd"/>
+      <w:r>
+        <w:rPr>
+          <w:lang w:val="en-US"/>
+        </w:rPr>
+        <w:t xml:space="preserve"> </w:t>
+      </w:r>
+      <w:r>
+        <w:rPr>
+          <w:b/>
+          <w:bCs/>
+          <w:lang w:val="en-US"/>
+        </w:rPr>
+        <w:t>Criteria</w:t>
+      </w:r>
+      <w:r>
+        <w:rPr>
+          <w:lang w:val="en-US"/>
+        </w:rPr>
+        <w:t xml:space="preserve"> </w:t>
+      </w:r>
+      <w:proofErr w:type="spellStart"/>
+      <w:r>
+        <w:rPr>
+          <w:lang w:val="en-US"/>
+        </w:rPr>
+        <w:t>на</w:t>
+      </w:r>
+      <w:proofErr w:type="spellEnd"/>
+      <w:r>
+        <w:rPr>
+          <w:lang w:val="en-US"/>
+        </w:rPr>
+        <w:t xml:space="preserve"> </w:t>
+      </w:r>
+      <w:proofErr w:type="spellStart"/>
+      <w:r>
+        <w:rPr>
+          <w:lang w:val="en-US"/>
+        </w:rPr>
+        <w:t>колоната</w:t>
+      </w:r>
+      <w:proofErr w:type="spellEnd"/>
+      <w:r>
+        <w:rPr>
+          <w:lang w:val="en-US"/>
+        </w:rPr>
+        <w:t xml:space="preserve"> </w:t>
+      </w:r>
+      <w:r>
+        <w:rPr>
+          <w:b/>
+          <w:bCs/>
+          <w:lang w:val="en-US"/>
+        </w:rPr>
+        <w:t>Age</w:t>
+      </w:r>
+      <w:r>
+        <w:rPr>
+          <w:lang w:val="en-US"/>
+        </w:rPr>
+        <w:t xml:space="preserve"> </w:t>
+      </w:r>
+      <w:proofErr w:type="spellStart"/>
+      <w:r>
+        <w:rPr>
+          <w:lang w:val="en-US"/>
+        </w:rPr>
+        <w:t>въведете</w:t>
+      </w:r>
+      <w:proofErr w:type="spellEnd"/>
+      <w:r>
+        <w:rPr>
+          <w:lang w:val="en-US"/>
+        </w:rPr>
+        <w:t xml:space="preserve"> </w:t>
+      </w:r>
+      <w:r>
+        <w:rPr>
+          <w:b/>
+          <w:bCs/>
+          <w:lang w:val="en-US"/>
+        </w:rPr>
+        <w:t>30</w:t>
+      </w:r>
+      <w:r>
+        <w:rPr>
+          <w:lang w:val="en-US"/>
+        </w:rPr>
+        <w:t>.</w:t>
+      </w:r>
+    </w:p>
+    <w:p>
+      <w:pPr>
+        <w:rPr>
+          <w:lang w:val="en-US"/>
+        </w:rPr>
+      </w:pPr>
+    </w:p>
+    <w:p>
+      <w:pPr>
+        <w:rPr>
+          <w:lang w:val="en-US"/>
+        </w:rPr>
+      </w:pPr>
+    </w:p>
+    <w:p>
+      <w:pPr>
+        <w:rPr>
+          <w:lang w:val="en-US"/>
+        </w:rPr>
+      </w:pPr>
+    </w:p>
+    <w:p>
+      <w:pPr>
+        <w:rPr>
+          <w:lang w:val="en-US"/>
+        </w:rPr>
+      </w:pPr>
+    </w:p>
+    <w:p>
+      <w:pPr>
+        <w:rPr>
+          <w:lang w:val="en-US"/>
+        </w:rPr>
+      </w:pPr>
+    </w:p>
+    <w:p>
+      <w:pPr>
+        <w:rPr>
+          <w:lang w:val="en-US"/>
+        </w:rPr>
+      </w:pPr>
+    </w:p>
+    <w:p>
+      <w:pPr>
+        <w:rPr>
+          <w:lang w:val="en-US"/>
+        </w:rPr>
+      </w:pPr>
+    </w:p>
+    <w:p>
+      <w:pPr>
+        <w:rPr>
+          <w:lang w:val="en-US"/>
+        </w:rPr>
+      </w:pPr>
+    </w:p>
+    <w:p>
+      <w:pPr>
+        <w:rPr>
+          <w:lang w:val="en-US"/>
+        </w:rPr>
+      </w:pPr>
+    </w:p>
+    <w:p>
+      <w:pPr>
+        <w:rPr>
+          <w:lang w:val="en-US"/>
+        </w:rPr>
+      </w:pPr>
+    </w:p>
+    <w:p>
+      <w:pPr>
+        <w:rPr>
+          <w:lang w:val="en-US"/>
+        </w:rPr>
+      </w:pPr>
+    </w:p>
+    <w:p>
+      <w:pPr>
+        <w:rPr>
+          <w:lang w:val="en-US"/>
+        </w:rPr>
+      </w:pPr>
+    </w:p>
+    <w:p>
+      <w:pPr>
+        <w:rPr>
+          <w:lang w:val="en-US"/>
+        </w:rPr>
+      </w:pPr>
+      <w:proofErr w:type="spellStart"/>
+      <w:r>
+        <w:rPr>
+          <w:lang w:val="en-US"/>
+        </w:rPr>
+        <w:t>Изчистването</w:t>
+      </w:r>
+      <w:proofErr w:type="spellEnd"/>
+      <w:r>
+        <w:rPr>
+          <w:lang w:val="en-US"/>
+        </w:rPr>
+        <w:t xml:space="preserve"> </w:t>
+      </w:r>
+      <w:proofErr w:type="spellStart"/>
+      <w:r>
+        <w:rPr>
+          <w:lang w:val="en-US"/>
+        </w:rPr>
+        <w:t>на</w:t>
+      </w:r>
+      <w:proofErr w:type="spellEnd"/>
+      <w:r>
+        <w:rPr>
+          <w:lang w:val="en-US"/>
+        </w:rPr>
+        <w:t xml:space="preserve"> </w:t>
+      </w:r>
+      <w:proofErr w:type="spellStart"/>
+      <w:r>
+        <w:rPr>
+          <w:lang w:val="en-US"/>
+        </w:rPr>
+        <w:t>квадратчето</w:t>
+      </w:r>
+      <w:proofErr w:type="spellEnd"/>
+      <w:r>
+        <w:rPr>
+          <w:lang w:val="en-US"/>
+        </w:rPr>
+        <w:t xml:space="preserve"> </w:t>
+      </w:r>
+      <w:r>
+        <w:rPr>
+          <w:b/>
+          <w:bCs/>
+          <w:lang w:val="en-US"/>
+        </w:rPr>
+        <w:t>Show</w:t>
+      </w:r>
+      <w:r>
+        <w:rPr>
+          <w:lang w:val="en-US"/>
+        </w:rPr>
+        <w:t xml:space="preserve"> </w:t>
+      </w:r>
+      <w:proofErr w:type="spellStart"/>
+      <w:r>
+        <w:rPr>
+          <w:b/>
+          <w:bCs/>
+          <w:lang w:val="en-US"/>
+        </w:rPr>
+        <w:t>предотвратява</w:t>
+      </w:r>
+      <w:proofErr w:type="spellEnd"/>
+      <w:r>
+        <w:rPr>
+          <w:lang w:val="en-US"/>
+        </w:rPr>
+        <w:t xml:space="preserve"> </w:t>
+      </w:r>
+      <w:proofErr w:type="spellStart"/>
+      <w:r>
+        <w:rPr>
+          <w:b/>
+          <w:bCs/>
+          <w:lang w:val="en-US"/>
+        </w:rPr>
+        <w:t>показването</w:t>
+      </w:r>
+      <w:proofErr w:type="spellEnd"/>
+      <w:r>
+        <w:rPr>
+          <w:lang w:val="en-US"/>
+        </w:rPr>
+        <w:t xml:space="preserve"> </w:t>
+      </w:r>
+      <w:proofErr w:type="spellStart"/>
+      <w:r>
+        <w:rPr>
+          <w:lang w:val="en-US"/>
+        </w:rPr>
+        <w:t>на</w:t>
+      </w:r>
+      <w:proofErr w:type="spellEnd"/>
+      <w:r>
+        <w:rPr>
+          <w:lang w:val="en-US"/>
+        </w:rPr>
+        <w:t xml:space="preserve"> </w:t>
+      </w:r>
+      <w:r>
+        <w:rPr>
+          <w:b/>
+          <w:bCs/>
+        </w:rPr>
+        <w:t>годините</w:t>
+      </w:r>
+      <w:r>
+        <w:rPr>
+          <w:lang w:val="en-US"/>
+        </w:rPr>
+        <w:t xml:space="preserve"> в </w:t>
+      </w:r>
+      <w:proofErr w:type="spellStart"/>
+      <w:r>
+        <w:rPr>
+          <w:b/>
+          <w:bCs/>
+          <w:lang w:val="en-US"/>
+        </w:rPr>
+        <w:t>резултатите</w:t>
+      </w:r>
+      <w:proofErr w:type="spellEnd"/>
+      <w:r>
+        <w:rPr>
+          <w:lang w:val="en-US"/>
+        </w:rPr>
+        <w:t xml:space="preserve"> </w:t>
+      </w:r>
+      <w:proofErr w:type="spellStart"/>
+      <w:r>
+        <w:rPr>
+          <w:lang w:val="en-US"/>
+        </w:rPr>
+        <w:t>от</w:t>
+      </w:r>
+      <w:proofErr w:type="spellEnd"/>
+      <w:r>
+        <w:rPr>
+          <w:lang w:val="en-US"/>
+        </w:rPr>
+        <w:t xml:space="preserve"> </w:t>
+      </w:r>
+      <w:proofErr w:type="spellStart"/>
+      <w:r>
+        <w:rPr>
+          <w:lang w:val="en-US"/>
+        </w:rPr>
+        <w:t>заявката</w:t>
+      </w:r>
+      <w:proofErr w:type="spellEnd"/>
+      <w:r>
+        <w:rPr>
+          <w:lang w:val="en-US"/>
+        </w:rPr>
+        <w:t xml:space="preserve">, а </w:t>
+      </w:r>
+      <w:proofErr w:type="spellStart"/>
+      <w:r>
+        <w:rPr>
+          <w:lang w:val="en-US"/>
+        </w:rPr>
+        <w:t>въвеждането</w:t>
+      </w:r>
+      <w:proofErr w:type="spellEnd"/>
+      <w:r>
+        <w:rPr>
+          <w:lang w:val="en-US"/>
+        </w:rPr>
+        <w:t xml:space="preserve"> </w:t>
+      </w:r>
+      <w:proofErr w:type="spellStart"/>
+      <w:r>
+        <w:rPr>
+          <w:lang w:val="en-US"/>
+        </w:rPr>
+        <w:t>на</w:t>
+      </w:r>
+      <w:proofErr w:type="spellEnd"/>
+      <w:r>
+        <w:rPr>
+          <w:lang w:val="en-US"/>
+        </w:rPr>
+        <w:t xml:space="preserve"> </w:t>
+      </w:r>
+      <w:r>
+        <w:rPr>
+          <w:b/>
+          <w:bCs/>
+          <w:lang w:val="en-US"/>
+        </w:rPr>
+        <w:t>30</w:t>
+      </w:r>
+      <w:r>
+        <w:rPr>
+          <w:lang w:val="en-US"/>
+        </w:rPr>
+        <w:t xml:space="preserve"> в </w:t>
+      </w:r>
+      <w:proofErr w:type="spellStart"/>
+      <w:r>
+        <w:rPr>
+          <w:lang w:val="en-US"/>
+        </w:rPr>
+        <w:t>реда</w:t>
+      </w:r>
+      <w:proofErr w:type="spellEnd"/>
+      <w:r>
+        <w:rPr>
+          <w:lang w:val="en-US"/>
+        </w:rPr>
+        <w:t xml:space="preserve"> </w:t>
+      </w:r>
+      <w:r>
+        <w:rPr>
+          <w:b/>
+          <w:bCs/>
+          <w:lang w:val="en-US"/>
+        </w:rPr>
+        <w:t>Criteria</w:t>
+      </w:r>
+      <w:r>
+        <w:rPr>
+          <w:lang w:val="en-US"/>
+        </w:rPr>
+        <w:t xml:space="preserve"> </w:t>
+      </w:r>
+      <w:proofErr w:type="spellStart"/>
+      <w:r>
+        <w:rPr>
+          <w:lang w:val="en-US"/>
+        </w:rPr>
+        <w:t>указва</w:t>
+      </w:r>
+      <w:proofErr w:type="spellEnd"/>
+      <w:r>
+        <w:rPr>
+          <w:lang w:val="en-US"/>
+        </w:rPr>
+        <w:t xml:space="preserve">, </w:t>
+      </w:r>
+      <w:proofErr w:type="spellStart"/>
+      <w:r>
+        <w:rPr>
+          <w:lang w:val="en-US"/>
+        </w:rPr>
+        <w:t>че</w:t>
+      </w:r>
+      <w:proofErr w:type="spellEnd"/>
+      <w:r>
+        <w:rPr>
+          <w:lang w:val="en-US"/>
+        </w:rPr>
+        <w:t xml:space="preserve"> </w:t>
+      </w:r>
+      <w:proofErr w:type="spellStart"/>
+      <w:r>
+        <w:rPr>
+          <w:lang w:val="en-US"/>
+        </w:rPr>
+        <w:t>искате</w:t>
+      </w:r>
+      <w:proofErr w:type="spellEnd"/>
+      <w:r>
+        <w:rPr>
+          <w:lang w:val="en-US"/>
+        </w:rPr>
+        <w:t xml:space="preserve"> </w:t>
+      </w:r>
+      <w:proofErr w:type="spellStart"/>
+      <w:r>
+        <w:rPr>
+          <w:lang w:val="en-US"/>
+        </w:rPr>
+        <w:t>да</w:t>
+      </w:r>
+      <w:proofErr w:type="spellEnd"/>
+      <w:r>
+        <w:rPr>
+          <w:lang w:val="en-US"/>
+        </w:rPr>
+        <w:t xml:space="preserve"> </w:t>
+      </w:r>
+      <w:r>
+        <w:t>вземете</w:t>
+      </w:r>
+      <w:r>
+        <w:rPr>
+          <w:lang w:val="en-US"/>
+        </w:rPr>
+        <w:t xml:space="preserve"> </w:t>
+      </w:r>
+      <w:proofErr w:type="spellStart"/>
+      <w:r>
+        <w:rPr>
+          <w:b/>
+          <w:bCs/>
+          <w:lang w:val="en-US"/>
+        </w:rPr>
+        <w:t>само</w:t>
+      </w:r>
+      <w:proofErr w:type="spellEnd"/>
+      <w:r>
+        <w:rPr>
+          <w:lang w:val="en-US"/>
+        </w:rPr>
+        <w:t xml:space="preserve"> </w:t>
+      </w:r>
+      <w:proofErr w:type="spellStart"/>
+      <w:r>
+        <w:rPr>
+          <w:lang w:val="en-US"/>
+        </w:rPr>
+        <w:t>записи</w:t>
+      </w:r>
+      <w:proofErr w:type="spellEnd"/>
+      <w:r>
+        <w:rPr>
+          <w:lang w:val="en-US"/>
+        </w:rPr>
+        <w:t xml:space="preserve">, </w:t>
+      </w:r>
+      <w:proofErr w:type="spellStart"/>
+      <w:r>
+        <w:rPr>
+          <w:lang w:val="en-US"/>
+        </w:rPr>
+        <w:t>където</w:t>
+      </w:r>
+      <w:proofErr w:type="spellEnd"/>
+      <w:r>
+        <w:rPr>
+          <w:lang w:val="en-US"/>
+        </w:rPr>
+        <w:t xml:space="preserve"> </w:t>
+      </w:r>
+      <w:proofErr w:type="spellStart"/>
+      <w:r>
+        <w:rPr>
+          <w:lang w:val="en-US"/>
+        </w:rPr>
+        <w:t>стойността</w:t>
+      </w:r>
+      <w:proofErr w:type="spellEnd"/>
+      <w:r>
+        <w:rPr>
+          <w:lang w:val="en-US"/>
+        </w:rPr>
+        <w:t xml:space="preserve"> </w:t>
+      </w:r>
+      <w:proofErr w:type="spellStart"/>
+      <w:r>
+        <w:rPr>
+          <w:lang w:val="en-US"/>
+        </w:rPr>
+        <w:t>на</w:t>
+      </w:r>
+      <w:proofErr w:type="spellEnd"/>
+      <w:r>
+        <w:rPr>
+          <w:lang w:val="en-US"/>
+        </w:rPr>
+        <w:t xml:space="preserve"> </w:t>
+      </w:r>
+      <w:proofErr w:type="spellStart"/>
+      <w:r>
+        <w:rPr>
+          <w:lang w:val="en-US"/>
+        </w:rPr>
+        <w:t>полето</w:t>
+      </w:r>
+      <w:proofErr w:type="spellEnd"/>
+      <w:r>
+        <w:rPr>
+          <w:lang w:val="en-US"/>
+        </w:rPr>
+        <w:t xml:space="preserve"> </w:t>
+      </w:r>
+      <w:r>
+        <w:rPr>
+          <w:b/>
+          <w:bCs/>
+          <w:lang w:val="en-US"/>
+        </w:rPr>
+        <w:t>Age</w:t>
+      </w:r>
+      <w:r>
+        <w:rPr>
+          <w:lang w:val="en-US"/>
+        </w:rPr>
+        <w:t xml:space="preserve"> е </w:t>
+      </w:r>
+      <w:r>
+        <w:rPr>
+          <w:b/>
+          <w:bCs/>
+          <w:lang w:val="en-US"/>
+        </w:rPr>
+        <w:t>30</w:t>
+      </w:r>
+      <w:r>
+        <w:rPr>
+          <w:lang w:val="en-US"/>
+        </w:rPr>
+        <w:t xml:space="preserve">. В </w:t>
+      </w:r>
+      <w:proofErr w:type="spellStart"/>
+      <w:r>
+        <w:rPr>
+          <w:lang w:val="en-US"/>
+        </w:rPr>
+        <w:t>този</w:t>
+      </w:r>
+      <w:proofErr w:type="spellEnd"/>
+      <w:r>
+        <w:rPr>
+          <w:lang w:val="en-US"/>
+        </w:rPr>
+        <w:t xml:space="preserve"> </w:t>
+      </w:r>
+      <w:proofErr w:type="spellStart"/>
+      <w:r>
+        <w:rPr>
+          <w:lang w:val="en-US"/>
+        </w:rPr>
+        <w:t>случай</w:t>
+      </w:r>
+      <w:proofErr w:type="spellEnd"/>
+      <w:r>
+        <w:rPr>
+          <w:lang w:val="en-US"/>
+        </w:rPr>
+        <w:t xml:space="preserve"> </w:t>
+      </w:r>
+      <w:proofErr w:type="spellStart"/>
+      <w:r>
+        <w:rPr>
+          <w:lang w:val="en-US"/>
+        </w:rPr>
+        <w:t>заявката</w:t>
+      </w:r>
+      <w:proofErr w:type="spellEnd"/>
+      <w:r>
+        <w:rPr>
+          <w:lang w:val="en-US"/>
+        </w:rPr>
+        <w:t xml:space="preserve"> </w:t>
+      </w:r>
+      <w:proofErr w:type="spellStart"/>
+      <w:r>
+        <w:rPr>
+          <w:lang w:val="en-US"/>
+        </w:rPr>
+        <w:t>връща</w:t>
+      </w:r>
+      <w:proofErr w:type="spellEnd"/>
+      <w:r>
+        <w:rPr>
+          <w:lang w:val="en-US"/>
+        </w:rPr>
+        <w:t xml:space="preserve"> </w:t>
+      </w:r>
+      <w:proofErr w:type="spellStart"/>
+      <w:r>
+        <w:rPr>
+          <w:lang w:val="en-US"/>
+        </w:rPr>
+        <w:t>само</w:t>
+      </w:r>
+      <w:proofErr w:type="spellEnd"/>
+      <w:r>
+        <w:rPr>
+          <w:lang w:val="en-US"/>
+        </w:rPr>
+        <w:t xml:space="preserve"> </w:t>
+      </w:r>
+      <w:r>
+        <w:rPr>
+          <w:b/>
+          <w:bCs/>
+        </w:rPr>
+        <w:t>служителите</w:t>
+      </w:r>
+      <w:r>
+        <w:rPr>
+          <w:lang w:val="en-US"/>
+        </w:rPr>
+        <w:t xml:space="preserve">, </w:t>
+      </w:r>
+      <w:proofErr w:type="spellStart"/>
+      <w:r>
+        <w:rPr>
+          <w:lang w:val="en-US"/>
+        </w:rPr>
+        <w:t>които</w:t>
+      </w:r>
+      <w:proofErr w:type="spellEnd"/>
+      <w:r>
+        <w:rPr>
+          <w:lang w:val="en-US"/>
+        </w:rPr>
+        <w:t xml:space="preserve"> </w:t>
+      </w:r>
+      <w:r>
+        <w:t xml:space="preserve">са на </w:t>
+      </w:r>
+      <w:r>
+        <w:rPr>
+          <w:b/>
+          <w:bCs/>
+        </w:rPr>
+        <w:t>30 години</w:t>
+      </w:r>
+      <w:r>
+        <w:rPr>
+          <w:lang w:val="en-US"/>
+        </w:rPr>
+        <w:t xml:space="preserve">. </w:t>
+      </w:r>
+      <w:proofErr w:type="spellStart"/>
+      <w:r>
+        <w:rPr>
+          <w:lang w:val="en-US"/>
+        </w:rPr>
+        <w:t>Не</w:t>
+      </w:r>
+      <w:proofErr w:type="spellEnd"/>
+      <w:r>
+        <w:rPr>
+          <w:lang w:val="en-US"/>
+        </w:rPr>
+        <w:t xml:space="preserve"> е </w:t>
+      </w:r>
+      <w:proofErr w:type="spellStart"/>
+      <w:r>
+        <w:rPr>
+          <w:lang w:val="en-US"/>
+        </w:rPr>
+        <w:t>необходимо</w:t>
+      </w:r>
+      <w:proofErr w:type="spellEnd"/>
+      <w:r>
+        <w:rPr>
+          <w:lang w:val="en-US"/>
+        </w:rPr>
+        <w:t xml:space="preserve"> </w:t>
+      </w:r>
+      <w:proofErr w:type="spellStart"/>
+      <w:r>
+        <w:rPr>
+          <w:lang w:val="en-US"/>
+        </w:rPr>
+        <w:t>да</w:t>
+      </w:r>
+      <w:proofErr w:type="spellEnd"/>
+      <w:r>
+        <w:rPr>
+          <w:lang w:val="en-US"/>
+        </w:rPr>
+        <w:t xml:space="preserve"> </w:t>
+      </w:r>
+      <w:proofErr w:type="spellStart"/>
+      <w:r>
+        <w:rPr>
+          <w:b/>
+          <w:bCs/>
+          <w:lang w:val="en-US"/>
+        </w:rPr>
+        <w:t>показвате</w:t>
+      </w:r>
+      <w:proofErr w:type="spellEnd"/>
+      <w:r>
+        <w:rPr>
+          <w:lang w:val="en-US"/>
+        </w:rPr>
+        <w:t xml:space="preserve"> </w:t>
+      </w:r>
+      <w:proofErr w:type="spellStart"/>
+      <w:r>
+        <w:rPr>
+          <w:b/>
+          <w:bCs/>
+          <w:lang w:val="en-US"/>
+        </w:rPr>
+        <w:t>поле</w:t>
+      </w:r>
+      <w:proofErr w:type="spellEnd"/>
+      <w:r>
+        <w:rPr>
+          <w:lang w:val="en-US"/>
+        </w:rPr>
+        <w:t xml:space="preserve">, </w:t>
+      </w:r>
+      <w:proofErr w:type="spellStart"/>
+      <w:r>
+        <w:rPr>
+          <w:lang w:val="en-US"/>
+        </w:rPr>
+        <w:t>за</w:t>
+      </w:r>
+      <w:proofErr w:type="spellEnd"/>
+      <w:r>
+        <w:rPr>
+          <w:lang w:val="en-US"/>
+        </w:rPr>
+        <w:t xml:space="preserve"> </w:t>
+      </w:r>
+      <w:proofErr w:type="spellStart"/>
+      <w:r>
+        <w:rPr>
+          <w:lang w:val="en-US"/>
+        </w:rPr>
+        <w:t>да</w:t>
+      </w:r>
+      <w:proofErr w:type="spellEnd"/>
+      <w:r>
+        <w:rPr>
+          <w:lang w:val="en-US"/>
+        </w:rPr>
+        <w:t xml:space="preserve"> </w:t>
+      </w:r>
+      <w:proofErr w:type="spellStart"/>
+      <w:r>
+        <w:rPr>
+          <w:lang w:val="en-US"/>
+        </w:rPr>
+        <w:t>го</w:t>
+      </w:r>
+      <w:proofErr w:type="spellEnd"/>
+      <w:r>
+        <w:rPr>
+          <w:lang w:val="en-US"/>
+        </w:rPr>
+        <w:t xml:space="preserve"> </w:t>
+      </w:r>
+      <w:proofErr w:type="spellStart"/>
+      <w:r>
+        <w:rPr>
+          <w:b/>
+          <w:bCs/>
+          <w:lang w:val="en-US"/>
+        </w:rPr>
+        <w:t>използвате</w:t>
+      </w:r>
+      <w:proofErr w:type="spellEnd"/>
+      <w:r>
+        <w:rPr>
+          <w:lang w:val="en-US"/>
+        </w:rPr>
+        <w:t xml:space="preserve"> с </w:t>
+      </w:r>
+      <w:proofErr w:type="spellStart"/>
+      <w:r>
+        <w:rPr>
+          <w:b/>
+          <w:bCs/>
+          <w:lang w:val="en-US"/>
+        </w:rPr>
+        <w:t>критерий</w:t>
+      </w:r>
+      <w:proofErr w:type="spellEnd"/>
+      <w:r>
+        <w:rPr>
+          <w:lang w:val="en-US"/>
+        </w:rPr>
+        <w:t>.</w:t>
+      </w:r>
+    </w:p>
+    <w:p>
+      <w:r>
+        <w:rPr>
+          <w:lang w:val="en-US"/>
+        </w:rPr>
+        <w:t xml:space="preserve">В </w:t>
+      </w:r>
+      <w:proofErr w:type="spellStart"/>
+      <w:r>
+        <w:rPr>
+          <w:lang w:val="en-US"/>
+        </w:rPr>
+        <w:t>раздела</w:t>
+      </w:r>
+      <w:proofErr w:type="spellEnd"/>
+      <w:r>
+        <w:rPr>
+          <w:lang w:val="en-US"/>
+        </w:rPr>
+        <w:t xml:space="preserve"> </w:t>
+      </w:r>
+      <w:r>
+        <w:rPr>
+          <w:b/>
+          <w:bCs/>
+          <w:lang w:val="en-US"/>
+        </w:rPr>
+        <w:t>Design</w:t>
+      </w:r>
+      <w:r>
+        <w:rPr>
+          <w:lang w:val="en-US"/>
+        </w:rPr>
+        <w:t xml:space="preserve">, в </w:t>
+      </w:r>
+      <w:proofErr w:type="spellStart"/>
+      <w:r>
+        <w:rPr>
+          <w:lang w:val="en-US"/>
+        </w:rPr>
+        <w:t>групата</w:t>
+      </w:r>
+      <w:proofErr w:type="spellEnd"/>
+      <w:r>
+        <w:rPr>
+          <w:lang w:val="en-US"/>
+        </w:rPr>
+        <w:t xml:space="preserve"> </w:t>
+      </w:r>
+      <w:r>
+        <w:rPr>
+          <w:b/>
+          <w:bCs/>
+          <w:lang w:val="en-US"/>
+        </w:rPr>
+        <w:t>Results</w:t>
+      </w:r>
+      <w:r>
+        <w:rPr>
+          <w:lang w:val="en-US"/>
+        </w:rPr>
+        <w:t xml:space="preserve"> </w:t>
+      </w:r>
+      <w:r>
+        <w:t>натиснете</w:t>
+      </w:r>
+      <w:r>
+        <w:rPr>
+          <w:lang w:val="en-US"/>
+        </w:rPr>
+        <w:t xml:space="preserve"> </w:t>
+      </w:r>
+      <w:proofErr w:type="spellStart"/>
+      <w:r>
+        <w:rPr>
+          <w:lang w:val="en-US"/>
+        </w:rPr>
+        <w:t>върху</w:t>
+      </w:r>
+      <w:proofErr w:type="spellEnd"/>
+      <w:r>
+        <w:rPr>
+          <w:lang w:val="en-US"/>
+        </w:rPr>
+        <w:t xml:space="preserve"> </w:t>
+      </w:r>
+      <w:r>
+        <w:rPr>
+          <w:b/>
+          <w:bCs/>
+          <w:lang w:val="en-US"/>
+        </w:rPr>
+        <w:t>Run</w:t>
+      </w:r>
+      <w:r>
+        <w:rPr>
+          <w:lang w:val="en-US"/>
+        </w:rPr>
+        <w:t xml:space="preserve">. </w:t>
+      </w:r>
+      <w:proofErr w:type="spellStart"/>
+      <w:r>
+        <w:rPr>
+          <w:b/>
+          <w:bCs/>
+          <w:lang w:val="en-US"/>
+        </w:rPr>
+        <w:t>Заявката</w:t>
+      </w:r>
+      <w:proofErr w:type="spellEnd"/>
+      <w:r>
+        <w:rPr>
+          <w:lang w:val="en-US"/>
+        </w:rPr>
+        <w:t xml:space="preserve"> </w:t>
+      </w:r>
+      <w:proofErr w:type="spellStart"/>
+      <w:r>
+        <w:rPr>
+          <w:lang w:val="en-US"/>
+        </w:rPr>
+        <w:t>се</w:t>
+      </w:r>
+      <w:proofErr w:type="spellEnd"/>
+      <w:r>
+        <w:rPr>
+          <w:lang w:val="en-US"/>
+        </w:rPr>
+        <w:t xml:space="preserve"> </w:t>
+      </w:r>
+      <w:proofErr w:type="spellStart"/>
+      <w:r>
+        <w:rPr>
+          <w:lang w:val="en-US"/>
+        </w:rPr>
+        <w:t>изпълнява</w:t>
+      </w:r>
+      <w:proofErr w:type="spellEnd"/>
+      <w:r>
+        <w:rPr>
+          <w:lang w:val="en-US"/>
+        </w:rPr>
+        <w:t xml:space="preserve"> и </w:t>
+      </w:r>
+      <w:proofErr w:type="spellStart"/>
+      <w:r>
+        <w:rPr>
+          <w:lang w:val="en-US"/>
+        </w:rPr>
+        <w:t>след</w:t>
+      </w:r>
+      <w:proofErr w:type="spellEnd"/>
+      <w:r>
+        <w:rPr>
+          <w:lang w:val="en-US"/>
+        </w:rPr>
+        <w:t xml:space="preserve"> </w:t>
+      </w:r>
+      <w:proofErr w:type="spellStart"/>
+      <w:r>
+        <w:rPr>
+          <w:lang w:val="en-US"/>
+        </w:rPr>
+        <w:t>това</w:t>
+      </w:r>
+      <w:proofErr w:type="spellEnd"/>
+      <w:r>
+        <w:rPr>
+          <w:lang w:val="en-US"/>
+        </w:rPr>
+        <w:t xml:space="preserve"> </w:t>
+      </w:r>
+      <w:proofErr w:type="spellStart"/>
+      <w:r>
+        <w:rPr>
+          <w:lang w:val="en-US"/>
+        </w:rPr>
+        <w:t>показва</w:t>
+      </w:r>
+      <w:proofErr w:type="spellEnd"/>
+      <w:r>
+        <w:rPr>
+          <w:lang w:val="en-US"/>
+        </w:rPr>
+        <w:t xml:space="preserve"> </w:t>
+      </w:r>
+      <w:proofErr w:type="spellStart"/>
+      <w:r>
+        <w:rPr>
+          <w:b/>
+          <w:bCs/>
+          <w:lang w:val="en-US"/>
+        </w:rPr>
+        <w:t>списък</w:t>
+      </w:r>
+      <w:proofErr w:type="spellEnd"/>
+      <w:r>
+        <w:rPr>
+          <w:lang w:val="en-US"/>
+        </w:rPr>
+        <w:t xml:space="preserve"> </w:t>
+      </w:r>
+      <w:r>
+        <w:rPr>
+          <w:lang w:val="en-US"/>
+        </w:rPr>
+        <w:drawing>
+          <wp:anchor distT="0" distB="0" distL="114300" distR="114300" simplePos="0" relativeHeight="251652608" behindDoc="0" locked="0" layoutInCell="1" allowOverlap="1" wp14:anchorId="077AC24A" wp14:editId="0546312A">
+            <wp:simplePos x="0" y="0"/>
+            <wp:positionH relativeFrom="margin">
+              <wp:posOffset>960120</wp:posOffset>
+            </wp:positionH>
+            <wp:positionV relativeFrom="margin">
+              <wp:posOffset>-132024</wp:posOffset>
+            </wp:positionV>
+            <wp:extent cx="4725059" cy="2000529"/>
+            <wp:effectExtent l="19050" t="19050" r="0" b="0"/>
+            <wp:wrapSquare wrapText="bothSides"/>
+            <wp:docPr id="404952931" name="Picture 1" descr="A screenshot of a computer&#10;&#10;Description automatically generated"/>
+            <wp:cNvGraphicFramePr>
+              <a:graphicFrameLocks xmlns:a="http://schemas.openxmlformats.org/drawingml/2006/main" noChangeAspect="1"/>
+            </wp:cNvGraphicFramePr>
+            <a:graphic xmlns:a="http://schemas.openxmlformats.org/drawingml/2006/main">
+              <a:graphicData uri="http://schemas.openxmlformats.org/drawingml/2006/picture">
+                <pic:pic xmlns:pic="http://schemas.openxmlformats.org/drawingml/2006/picture">
+                  <pic:nvPicPr>
+                    <pic:cNvPr id="404952931" name="Picture 1" descr="A screenshot of a computer&#10;&#10;Description automatically generated"/>
+                    <pic:cNvPicPr/>
+                  </pic:nvPicPr>
+                  <pic:blipFill>
+                    <a:blip r:embed="rId18">
+                      <a:extLst>
+                        <a:ext uri="{28A0092B-C50C-407E-A947-70E740481C1C}">
+                          <a14:useLocalDpi xmlns:a14="http://schemas.microsoft.com/office/drawing/2010/main" val="0"/>
+                        </a:ext>
+                      </a:extLst>
+                    </a:blip>
+                    <a:stretch>
+                      <a:fillRect/>
+                    </a:stretch>
+                  </pic:blipFill>
+                  <pic:spPr>
+                    <a:xfrm>
+                      <a:off x="0" y="0"/>
+                      <a:ext cx="4725059" cy="2000529"/>
+                    </a:xfrm>
+                    <a:prstGeom prst="rect">
+                      <a:avLst/>
+                    </a:prstGeom>
+                    <a:ln>
+                      <a:solidFill>
+                        <a:schemeClr val="bg1">
+                          <a:lumMod val="75000"/>
+                        </a:schemeClr>
+                      </a:solidFill>
+                    </a:ln>
+                  </pic:spPr>
+                </pic:pic>
+              </a:graphicData>
+            </a:graphic>
+          </wp:anchor>
+        </w:drawing>
+      </w:r>
+      <w:r>
+        <w:t xml:space="preserve">със </w:t>
+      </w:r>
+      <w:r>
+        <w:rPr>
+          <w:b/>
+          <w:bCs/>
+        </w:rPr>
+        <w:t>служители</w:t>
+      </w:r>
+      <w:r>
+        <w:t xml:space="preserve"> на </w:t>
+      </w:r>
+      <w:r>
+        <w:rPr>
+          <w:b/>
+          <w:bCs/>
+        </w:rPr>
+        <w:t>30</w:t>
+      </w:r>
+      <w:r>
+        <w:t xml:space="preserve"> </w:t>
+      </w:r>
+      <w:r>
+        <w:rPr>
+          <w:b/>
+          <w:bCs/>
+        </w:rPr>
+        <w:t>годишна</w:t>
+      </w:r>
+      <w:r>
+        <w:t xml:space="preserve"> </w:t>
+      </w:r>
+      <w:r>
+        <w:rPr>
+          <w:b/>
+          <w:bCs/>
+        </w:rPr>
+        <w:t>възраст</w:t>
+      </w:r>
+      <w:r>
+        <w:t>.</w:t>
+      </w:r>
+    </w:p>
+    <w:p>
+      <w:r>
+        <w:drawing>
+          <wp:anchor distT="0" distB="0" distL="114300" distR="114300" simplePos="0" relativeHeight="251658752" behindDoc="0" locked="0" layoutInCell="1" allowOverlap="1" wp14:anchorId="687D840B" wp14:editId="17AEBC98">
+            <wp:simplePos x="0" y="0"/>
+            <wp:positionH relativeFrom="margin">
+              <wp:posOffset>664845</wp:posOffset>
+            </wp:positionH>
+            <wp:positionV relativeFrom="margin">
+              <wp:posOffset>3755197</wp:posOffset>
+            </wp:positionV>
+            <wp:extent cx="5315692" cy="1219370"/>
+            <wp:effectExtent l="19050" t="19050" r="0" b="0"/>
+            <wp:wrapSquare wrapText="bothSides"/>
+            <wp:docPr id="503967515" name="Picture 1" descr="A screenshot of a computer&#10;&#10;Description automatically generated"/>
+            <wp:cNvGraphicFramePr>
+              <a:graphicFrameLocks xmlns:a="http://schemas.openxmlformats.org/drawingml/2006/main" noChangeAspect="1"/>
+            </wp:cNvGraphicFramePr>
+            <a:graphic xmlns:a="http://schemas.openxmlformats.org/drawingml/2006/main">
+              <a:graphicData uri="http://schemas.openxmlformats.org/drawingml/2006/picture">
+                <pic:pic xmlns:pic="http://schemas.openxmlformats.org/drawingml/2006/picture">
+                  <pic:nvPicPr>
+                    <pic:cNvPr id="503967515" name="Picture 1" descr="A screenshot of a computer&#10;&#10;Description automatically generated"/>
+                    <pic:cNvPicPr/>
+                  </pic:nvPicPr>
+                  <pic:blipFill>
+                    <a:blip r:embed="rId19">
+                      <a:extLst>
+                        <a:ext uri="{28A0092B-C50C-407E-A947-70E740481C1C}">
+                          <a14:useLocalDpi xmlns:a14="http://schemas.microsoft.com/office/drawing/2010/main" val="0"/>
+                        </a:ext>
+                      </a:extLst>
+                    </a:blip>
+                    <a:stretch>
+                      <a:fillRect/>
+                    </a:stretch>
+                  </pic:blipFill>
+                  <pic:spPr>
+                    <a:xfrm>
+                      <a:off x="0" y="0"/>
+                      <a:ext cx="5315692" cy="1219370"/>
+                    </a:xfrm>
+                    <a:prstGeom prst="rect">
+                      <a:avLst/>
+                    </a:prstGeom>
+                    <a:ln>
+                      <a:solidFill>
+                        <a:schemeClr val="bg1">
+                          <a:lumMod val="75000"/>
+                        </a:schemeClr>
+                      </a:solidFill>
+                    </a:ln>
+                  </pic:spPr>
+                </pic:pic>
+              </a:graphicData>
+            </a:graphic>
+          </wp:anchor>
+        </w:drawing>
+      </w:r>
+      <w:r>
+        <w:rPr>
+          <w:noProof/>
+          <w:lang w:val="en-US"/>
+        </w:rPr>
+        <w:pict w14:anchorId="399C2C2C">
+          <v:roundrect id="_x0000_s2054" style="position:absolute;margin-left:375.2pt;margin-top:14.8pt;width:72.35pt;height:23.15pt;z-index:251664896;visibility:visible;mso-wrap-style:square;mso-wrap-distance-left:9pt;mso-wrap-distance-top:0;mso-wrap-distance-right:9pt;mso-wrap-distance-bottom:0;mso-position-horizontal-relative:text;mso-position-vertical-relative:text;v-text-anchor:top" arcsize="3529f" filled="f" strokecolor="#1f497d [3215]" strokeweight="4.5pt"/>
+        </w:pict>
+      </w:r>
+    </w:p>
+    <w:p>
+      <w:r>
+        <w:rPr>
+          <w:noProof/>
+          <w:lang w:val="en-US"/>
+        </w:rPr>
+        <w:pict w14:anchorId="399C2C2C">
+          <v:roundrect id="_x0000_s2055" style="position:absolute;margin-left:96.05pt;margin-top:11pt;width:37.3pt;height:65.1pt;z-index:251665920;visibility:visible;mso-wrap-style:square;mso-wrap-distance-left:9pt;mso-wrap-distance-top:0;mso-wrap-distance-right:9pt;mso-wrap-distance-bottom:0;mso-position-horizontal-relative:text;mso-position-vertical-relative:text;v-text-anchor:top" arcsize="3529f" filled="f" strokecolor="#1f497d [3215]" strokeweight="4.5pt"/>
+        </w:pict>
+      </w:r>
+    </w:p>
+    <w:p/>
+    <w:p/>
+    <w:p/>
+    <w:p/>
+    <w:p/>
+    <w:p>
+      <w:r>
+        <w:drawing>
+          <wp:anchor distT="0" distB="0" distL="114300" distR="114300" simplePos="0" relativeHeight="251672064" behindDoc="0" locked="0" layoutInCell="1" allowOverlap="1" wp14:anchorId="5E1CE822" wp14:editId="2585E258">
+            <wp:simplePos x="0" y="0"/>
+            <wp:positionH relativeFrom="margin">
+              <wp:posOffset>2664239</wp:posOffset>
+            </wp:positionH>
+            <wp:positionV relativeFrom="margin">
+              <wp:posOffset>5483335</wp:posOffset>
+            </wp:positionV>
+            <wp:extent cx="1293495" cy="3744595"/>
+            <wp:effectExtent l="19050" t="19050" r="1905" b="8255"/>
+            <wp:wrapSquare wrapText="bothSides"/>
+            <wp:docPr id="557352364" name="Picture 1" descr="A table with names and numbers&#10;&#10;Description automatically generated"/>
+            <wp:cNvGraphicFramePr>
+              <a:graphicFrameLocks xmlns:a="http://schemas.openxmlformats.org/drawingml/2006/main" noChangeAspect="1"/>
+            </wp:cNvGraphicFramePr>
+            <a:graphic xmlns:a="http://schemas.openxmlformats.org/drawingml/2006/main">
+              <a:graphicData uri="http://schemas.openxmlformats.org/drawingml/2006/picture">
+                <pic:pic xmlns:pic="http://schemas.openxmlformats.org/drawingml/2006/picture">
+                  <pic:nvPicPr>
+                    <pic:cNvPr id="557352364" name="Picture 1" descr="A table with names and numbers&#10;&#10;Description automatically generated"/>
+                    <pic:cNvPicPr/>
+                  </pic:nvPicPr>
+                  <pic:blipFill>
+                    <a:blip r:embed="rId20">
+                      <a:extLst>
+                        <a:ext uri="{28A0092B-C50C-407E-A947-70E740481C1C}">
+                          <a14:useLocalDpi xmlns:a14="http://schemas.microsoft.com/office/drawing/2010/main" val="0"/>
+                        </a:ext>
+                      </a:extLst>
+                    </a:blip>
+                    <a:stretch>
+                      <a:fillRect/>
+                    </a:stretch>
+                  </pic:blipFill>
+                  <pic:spPr>
+                    <a:xfrm>
+                      <a:off x="0" y="0"/>
+                      <a:ext cx="1293495" cy="3744595"/>
+                    </a:xfrm>
+                    <a:prstGeom prst="rect">
+                      <a:avLst/>
+                    </a:prstGeom>
+                    <a:ln>
+                      <a:solidFill>
+                        <a:schemeClr val="bg1">
+                          <a:lumMod val="75000"/>
+                        </a:schemeClr>
+                      </a:solidFill>
+                    </a:ln>
+                  </pic:spPr>
+                </pic:pic>
+              </a:graphicData>
+            </a:graphic>
+            <wp14:sizeRelH relativeFrom="margin">
+              <wp14:pctWidth>0</wp14:pctWidth>
+            </wp14:sizeRelH>
+            <wp14:sizeRelV relativeFrom="margin">
+              <wp14:pctHeight>0</wp14:pctHeight>
+            </wp14:sizeRelV>
+          </wp:anchor>
+        </w:drawing>
+      </w:r>
+      <w:r>
+        <w:t>Резултатът трябва да изглежда така:</w:t>
+      </w:r>
+      <w:r>
+        <w:t xml:space="preserve"> </w:t>
+      </w:r>
+    </w:p>
+    <w:p/>
+    <w:p/>
+    <w:p/>
     <w:sectPr>
-      <w:headerReference w:type="default" r:id="rId15"/>
-      <w:footerReference w:type="default" r:id="rId16"/>
+      <w:headerReference w:type="default" r:id="rId21"/>
+      <w:footerReference w:type="default" r:id="rId22"/>
       <w:pgSz w:w="11909" w:h="16834" w:code="9"/>
       <w:pgMar w:top="567" w:right="737" w:bottom="1077" w:left="737" w:header="567" w:footer="794" w:gutter="0"/>
       <w:cols w:space="720"/>
@@ -2347,31 +4631,16 @@
                   </w:rPr>
                   <w:t xml:space="preserve"> of </w:t>
                 </w:r>
-                <w:r>
-                  <w:fldChar w:fldCharType="begin"/>
-                </w:r>
-                <w:r>
-                  <w:instrText>NUMPAGES   \* MERGEFORMAT</w:instrText>
-                </w:r>
-                <w:r>
-                  <w:fldChar w:fldCharType="separate"/>
-                </w:r>
-                <w:r>
-                  <w:rPr>
-                    <w:noProof/>
-                    <w:sz w:val="18"/>
-                    <w:szCs w:val="18"/>
-                  </w:rPr>
-                  <w:t>3</w:t>
-                </w:r>
-                <w:r>
-                  <w:rPr>
-                    <w:noProof/>
-                    <w:sz w:val="18"/>
-                    <w:szCs w:val="18"/>
-                  </w:rPr>
-                  <w:fldChar w:fldCharType="end"/>
-                </w:r>
+                <w:fldSimple w:instr="NUMPAGES   \* MERGEFORMAT">
+                  <w:r>
+                    <w:rPr>
+                      <w:noProof/>
+                      <w:sz w:val="18"/>
+                      <w:szCs w:val="18"/>
+                    </w:rPr>
+                    <w:t>3</w:t>
+                  </w:r>
+                </w:fldSimple>
               </w:p>
             </w:txbxContent>
           </v:textbox>
@@ -8114,6 +10383,7 @@
   <w:style w:type="character" w:default="1" w:styleId="DefaultParagraphFont">
     <w:name w:val="Default Paragraph Font"/>
     <w:uiPriority w:val="1"/>
+    <w:semiHidden/>
     <w:unhideWhenUsed/>
   </w:style>
   <w:style w:type="table" w:default="1" w:styleId="TableNormal">

</xml_diff>

<commit_message>
Minor fix on exercise document for Access
</commit_message>
<xml_diff>
--- a/Courses/Software-Sciences/Module-3-Databases-New/11-MS-Access/11-MS-Access-Exercise.docx
+++ b/Courses/Software-Sciences/Module-3-Databases-New/11-MS-Access/11-MS-Access-Exercise.docx
@@ -64,7 +64,6 @@
       <w:r>
         <w:t xml:space="preserve">и дайте име на базата данни. Напр. </w:t>
       </w:r>
-      <w:proofErr w:type="gramStart"/>
       <w:r>
         <w:rPr>
           <w:b/>
@@ -73,7 +72,6 @@
         </w:rPr>
         <w:t>EmployeeManagement</w:t>
       </w:r>
-      <w:proofErr w:type="gramEnd"/>
       <w:r>
         <w:t>.</w:t>
       </w:r>
@@ -92,7 +90,7 @@
           <w:noProof/>
         </w:rPr>
         <w:drawing>
-          <wp:anchor distT="0" distB="0" distL="114300" distR="114300" simplePos="0" relativeHeight="251652608" behindDoc="0" locked="0" layoutInCell="1" allowOverlap="1" wp14:anchorId="18E86AD1" wp14:editId="6813D049">
+          <wp:anchor distT="0" distB="0" distL="114300" distR="114300" simplePos="0" relativeHeight="251653632" behindDoc="0" locked="0" layoutInCell="1" allowOverlap="1" wp14:anchorId="18E86AD1" wp14:editId="6813D049">
             <wp:simplePos x="0" y="0"/>
             <wp:positionH relativeFrom="margin">
               <wp:posOffset>1936115</wp:posOffset>
@@ -293,7 +291,7 @@
           <w:noProof/>
         </w:rPr>
         <w:drawing>
-          <wp:anchor distT="0" distB="0" distL="114300" distR="114300" simplePos="0" relativeHeight="251649536" behindDoc="0" locked="0" layoutInCell="1" allowOverlap="1" wp14:anchorId="45B404EF" wp14:editId="3FB5F16D">
+          <wp:anchor distT="0" distB="0" distL="114300" distR="114300" simplePos="0" relativeHeight="251651584" behindDoc="0" locked="0" layoutInCell="1" allowOverlap="1" wp14:anchorId="45B404EF" wp14:editId="3FB5F16D">
             <wp:simplePos x="0" y="0"/>
             <wp:positionH relativeFrom="margin">
               <wp:posOffset>987425</wp:posOffset>
@@ -393,7 +391,7 @@
           <w:lang w:val="en-US"/>
         </w:rPr>
         <w:drawing>
-          <wp:anchor distT="0" distB="0" distL="114300" distR="114300" simplePos="0" relativeHeight="251650560" behindDoc="0" locked="0" layoutInCell="1" allowOverlap="1" wp14:anchorId="5A5A6F30" wp14:editId="41FBAAFB">
+          <wp:anchor distT="0" distB="0" distL="114300" distR="114300" simplePos="0" relativeHeight="251652608" behindDoc="0" locked="0" layoutInCell="1" allowOverlap="1" wp14:anchorId="5A5A6F30" wp14:editId="41FBAAFB">
             <wp:simplePos x="0" y="0"/>
             <wp:positionH relativeFrom="margin">
               <wp:posOffset>0</wp:posOffset>
@@ -1468,8 +1466,11 @@
         </w:pict>
       </w:r>
       <w:r>
+        <w:rPr>
+          <w:noProof/>
+        </w:rPr>
         <w:drawing>
-          <wp:anchor distT="0" distB="0" distL="114300" distR="114300" simplePos="0" relativeHeight="251644416" behindDoc="0" locked="0" layoutInCell="1" allowOverlap="1" wp14:anchorId="20AAE041" wp14:editId="6EDB247D">
+          <wp:anchor distT="0" distB="0" distL="114300" distR="114300" simplePos="0" relativeHeight="251649536" behindDoc="0" locked="0" layoutInCell="1" allowOverlap="1" wp14:anchorId="20AAE041" wp14:editId="6EDB247D">
             <wp:simplePos x="0" y="0"/>
             <wp:positionH relativeFrom="margin">
               <wp:posOffset>1341424</wp:posOffset>
@@ -1544,7 +1545,7 @@
           <w:bCs/>
           <w:lang w:val="en-US"/>
         </w:rPr>
-        <w:t>Query</w:t>
+        <w:t>Queries</w:t>
       </w:r>
       <w:r>
         <w:t xml:space="preserve"> </w:t>
@@ -1730,21 +1731,7 @@
         <w:rPr>
           <w:lang w:val="en-US"/>
         </w:rPr>
-        <w:t xml:space="preserve">В </w:t>
-      </w:r>
-      <w:proofErr w:type="spellStart"/>
-      <w:r>
-        <w:rPr>
-          <w:lang w:val="en-US"/>
-        </w:rPr>
-        <w:t>таблицата</w:t>
-      </w:r>
-      <w:proofErr w:type="spellEnd"/>
-      <w:r>
-        <w:rPr>
-          <w:lang w:val="en-US"/>
-        </w:rPr>
-        <w:t xml:space="preserve"> </w:t>
+        <w:t xml:space="preserve">В таблицата </w:t>
       </w:r>
       <w:r>
         <w:rPr>
@@ -1774,21 +1761,7 @@
         <w:rPr>
           <w:lang w:val="en-US"/>
         </w:rPr>
-        <w:t xml:space="preserve"> </w:t>
-      </w:r>
-      <w:proofErr w:type="spellStart"/>
-      <w:r>
-        <w:rPr>
-          <w:lang w:val="en-US"/>
-        </w:rPr>
-        <w:t>върху</w:t>
-      </w:r>
-      <w:proofErr w:type="spellEnd"/>
-      <w:r>
-        <w:rPr>
-          <w:lang w:val="en-US"/>
-        </w:rPr>
-        <w:t xml:space="preserve"> </w:t>
+        <w:t xml:space="preserve"> върху </w:t>
       </w:r>
       <w:r>
         <w:rPr>
@@ -1833,37 +1806,8 @@
         <w:rPr>
           <w:lang w:val="en-US"/>
         </w:rPr>
-        <w:t xml:space="preserve">, </w:t>
-      </w:r>
-      <w:proofErr w:type="spellStart"/>
-      <w:r>
-        <w:rPr>
-          <w:lang w:val="en-US"/>
-        </w:rPr>
-        <w:t>за</w:t>
-      </w:r>
-      <w:proofErr w:type="spellEnd"/>
-      <w:r>
-        <w:rPr>
-          <w:lang w:val="en-US"/>
-        </w:rPr>
-        <w:t xml:space="preserve"> </w:t>
-      </w:r>
-      <w:proofErr w:type="spellStart"/>
-      <w:r>
-        <w:rPr>
-          <w:lang w:val="en-US"/>
-        </w:rPr>
-        <w:t>да</w:t>
-      </w:r>
-      <w:proofErr w:type="spellEnd"/>
-      <w:r>
-        <w:rPr>
-          <w:lang w:val="en-US"/>
-        </w:rPr>
-        <w:t xml:space="preserve"> </w:t>
-      </w:r>
-      <w:proofErr w:type="spellStart"/>
+        <w:t xml:space="preserve">, за да </w:t>
+      </w:r>
       <w:r>
         <w:rPr>
           <w:b/>
@@ -1872,84 +1816,12 @@
         </w:rPr>
         <w:t>добавите</w:t>
       </w:r>
-      <w:proofErr w:type="spellEnd"/>
-      <w:r>
-        <w:rPr>
-          <w:lang w:val="en-US"/>
-        </w:rPr>
-        <w:t xml:space="preserve"> </w:t>
-      </w:r>
-      <w:proofErr w:type="spellStart"/>
-      <w:r>
-        <w:rPr>
-          <w:lang w:val="en-US"/>
-        </w:rPr>
-        <w:t>тези</w:t>
-      </w:r>
-      <w:proofErr w:type="spellEnd"/>
-      <w:r>
-        <w:rPr>
-          <w:lang w:val="en-US"/>
-        </w:rPr>
-        <w:t xml:space="preserve"> </w:t>
-      </w:r>
-      <w:proofErr w:type="spellStart"/>
-      <w:r>
-        <w:rPr>
-          <w:lang w:val="en-US"/>
-        </w:rPr>
-        <w:t>полета</w:t>
-      </w:r>
-      <w:proofErr w:type="spellEnd"/>
-      <w:r>
-        <w:rPr>
-          <w:lang w:val="en-US"/>
-        </w:rPr>
-        <w:t xml:space="preserve"> </w:t>
-      </w:r>
-      <w:proofErr w:type="spellStart"/>
-      <w:r>
-        <w:rPr>
-          <w:lang w:val="en-US"/>
-        </w:rPr>
-        <w:t>към</w:t>
-      </w:r>
-      <w:proofErr w:type="spellEnd"/>
-      <w:r>
-        <w:rPr>
-          <w:lang w:val="en-US"/>
-        </w:rPr>
-        <w:t xml:space="preserve"> </w:t>
-      </w:r>
-      <w:proofErr w:type="spellStart"/>
-      <w:r>
-        <w:rPr>
-          <w:lang w:val="en-US"/>
-        </w:rPr>
-        <w:t>мрежата</w:t>
-      </w:r>
-      <w:proofErr w:type="spellEnd"/>
-      <w:r>
-        <w:rPr>
-          <w:lang w:val="en-US"/>
-        </w:rPr>
-        <w:t xml:space="preserve"> </w:t>
-      </w:r>
-      <w:proofErr w:type="spellStart"/>
-      <w:r>
-        <w:rPr>
-          <w:lang w:val="en-US"/>
-        </w:rPr>
-        <w:t>за</w:t>
-      </w:r>
-      <w:proofErr w:type="spellEnd"/>
-      <w:r>
-        <w:rPr>
-          <w:lang w:val="en-US"/>
-        </w:rPr>
-        <w:t xml:space="preserve"> </w:t>
-      </w:r>
-      <w:proofErr w:type="spellStart"/>
+      <w:r>
+        <w:rPr>
+          <w:lang w:val="en-US"/>
+        </w:rPr>
+        <w:t xml:space="preserve"> тези полета към мрежата за </w:t>
+      </w:r>
       <w:r>
         <w:rPr>
           <w:b/>
@@ -1958,28 +1830,12 @@
         </w:rPr>
         <w:t>проектиране</w:t>
       </w:r>
-      <w:proofErr w:type="spellEnd"/>
-      <w:r>
-        <w:rPr>
-          <w:lang w:val="en-US"/>
-        </w:rPr>
-        <w:t xml:space="preserve"> </w:t>
-      </w:r>
-      <w:proofErr w:type="spellStart"/>
-      <w:r>
-        <w:rPr>
-          <w:lang w:val="en-US"/>
-        </w:rPr>
-        <w:t>на</w:t>
-      </w:r>
-      <w:proofErr w:type="spellEnd"/>
-      <w:r>
-        <w:rPr>
-          <w:lang w:val="en-US"/>
-        </w:rPr>
-        <w:t xml:space="preserve"> </w:t>
-      </w:r>
-      <w:proofErr w:type="spellStart"/>
+      <w:r>
+        <w:rPr>
+          <w:lang w:val="en-US"/>
+        </w:rPr>
+        <w:t xml:space="preserve"> на </w:t>
+      </w:r>
       <w:r>
         <w:rPr>
           <w:b/>
@@ -1988,9 +1844,9 @@
         </w:rPr>
         <w:t>заявката</w:t>
       </w:r>
-      <w:proofErr w:type="spellEnd"/>
-      <w:r>
-        <w:rPr>
+      <w:r>
+        <w:rPr>
+          <w:noProof/>
           <w:lang w:val="en-US"/>
         </w:rPr>
         <w:drawing>
@@ -2065,10 +1921,11 @@
       </w:pPr>
       <w:r>
         <w:rPr>
+          <w:noProof/>
           <w:lang w:val="en-US"/>
         </w:rPr>
         <w:drawing>
-          <wp:anchor distT="0" distB="0" distL="114300" distR="114300" simplePos="0" relativeHeight="251646464" behindDoc="0" locked="0" layoutInCell="1" allowOverlap="1" wp14:anchorId="2ED768BB" wp14:editId="5B2A6A8B">
+          <wp:anchor distT="0" distB="0" distL="114300" distR="114300" simplePos="0" relativeHeight="251650560" behindDoc="0" locked="0" layoutInCell="1" allowOverlap="1" wp14:anchorId="2ED768BB" wp14:editId="5B2A6A8B">
             <wp:simplePos x="0" y="0"/>
             <wp:positionH relativeFrom="margin">
               <wp:posOffset>912495</wp:posOffset>
@@ -2191,91 +2048,7 @@
         <w:rPr>
           <w:lang w:val="en-US"/>
         </w:rPr>
-        <w:t xml:space="preserve">В </w:t>
-      </w:r>
-      <w:proofErr w:type="spellStart"/>
-      <w:r>
-        <w:rPr>
-          <w:lang w:val="en-US"/>
-        </w:rPr>
-        <w:t>мрежата</w:t>
-      </w:r>
-      <w:proofErr w:type="spellEnd"/>
-      <w:r>
-        <w:rPr>
-          <w:lang w:val="en-US"/>
-        </w:rPr>
-        <w:t xml:space="preserve"> </w:t>
-      </w:r>
-      <w:proofErr w:type="spellStart"/>
-      <w:r>
-        <w:rPr>
-          <w:lang w:val="en-US"/>
-        </w:rPr>
-        <w:t>за</w:t>
-      </w:r>
-      <w:proofErr w:type="spellEnd"/>
-      <w:r>
-        <w:rPr>
-          <w:lang w:val="en-US"/>
-        </w:rPr>
-        <w:t xml:space="preserve"> </w:t>
-      </w:r>
-      <w:proofErr w:type="spellStart"/>
-      <w:r>
-        <w:rPr>
-          <w:lang w:val="en-US"/>
-        </w:rPr>
-        <w:t>проектиране</w:t>
-      </w:r>
-      <w:proofErr w:type="spellEnd"/>
-      <w:r>
-        <w:rPr>
-          <w:lang w:val="en-US"/>
-        </w:rPr>
-        <w:t xml:space="preserve"> </w:t>
-      </w:r>
-      <w:proofErr w:type="spellStart"/>
-      <w:r>
-        <w:rPr>
-          <w:lang w:val="en-US"/>
-        </w:rPr>
-        <w:t>на</w:t>
-      </w:r>
-      <w:proofErr w:type="spellEnd"/>
-      <w:r>
-        <w:rPr>
-          <w:lang w:val="en-US"/>
-        </w:rPr>
-        <w:t xml:space="preserve"> </w:t>
-      </w:r>
-      <w:proofErr w:type="spellStart"/>
-      <w:r>
-        <w:rPr>
-          <w:lang w:val="en-US"/>
-        </w:rPr>
-        <w:t>заявка</w:t>
-      </w:r>
-      <w:proofErr w:type="spellEnd"/>
-      <w:r>
-        <w:rPr>
-          <w:lang w:val="en-US"/>
-        </w:rPr>
-        <w:t xml:space="preserve">, в </w:t>
-      </w:r>
-      <w:proofErr w:type="spellStart"/>
-      <w:r>
-        <w:rPr>
-          <w:lang w:val="en-US"/>
-        </w:rPr>
-        <w:t>колоната</w:t>
-      </w:r>
-      <w:proofErr w:type="spellEnd"/>
-      <w:r>
-        <w:rPr>
-          <w:lang w:val="en-US"/>
-        </w:rPr>
-        <w:t xml:space="preserve"> </w:t>
+        <w:t xml:space="preserve">В мрежата за проектиране на заявка, в колоната </w:t>
       </w:r>
       <w:r>
         <w:rPr>
@@ -2289,77 +2062,7 @@
         <w:rPr>
           <w:lang w:val="en-US"/>
         </w:rPr>
-        <w:t xml:space="preserve">, </w:t>
-      </w:r>
-      <w:proofErr w:type="spellStart"/>
-      <w:r>
-        <w:rPr>
-          <w:lang w:val="en-US"/>
-        </w:rPr>
-        <w:t>изчистете</w:t>
-      </w:r>
-      <w:proofErr w:type="spellEnd"/>
-      <w:r>
-        <w:rPr>
-          <w:lang w:val="en-US"/>
-        </w:rPr>
-        <w:t xml:space="preserve"> </w:t>
-      </w:r>
-      <w:proofErr w:type="spellStart"/>
-      <w:r>
-        <w:rPr>
-          <w:lang w:val="en-US"/>
-        </w:rPr>
-        <w:t>квадратчето</w:t>
-      </w:r>
-      <w:proofErr w:type="spellEnd"/>
-      <w:r>
-        <w:rPr>
-          <w:lang w:val="en-US"/>
-        </w:rPr>
-        <w:t xml:space="preserve"> </w:t>
-      </w:r>
-      <w:proofErr w:type="spellStart"/>
-      <w:r>
-        <w:rPr>
-          <w:lang w:val="en-US"/>
-        </w:rPr>
-        <w:t>за</w:t>
-      </w:r>
-      <w:proofErr w:type="spellEnd"/>
-      <w:r>
-        <w:rPr>
-          <w:lang w:val="en-US"/>
-        </w:rPr>
-        <w:t xml:space="preserve"> </w:t>
-      </w:r>
-      <w:proofErr w:type="spellStart"/>
-      <w:r>
-        <w:rPr>
-          <w:lang w:val="en-US"/>
-        </w:rPr>
-        <w:t>отметка</w:t>
-      </w:r>
-      <w:proofErr w:type="spellEnd"/>
-      <w:r>
-        <w:rPr>
-          <w:lang w:val="en-US"/>
-        </w:rPr>
-        <w:t xml:space="preserve"> в </w:t>
-      </w:r>
-      <w:proofErr w:type="spellStart"/>
-      <w:r>
-        <w:rPr>
-          <w:lang w:val="en-US"/>
-        </w:rPr>
-        <w:t>реда</w:t>
-      </w:r>
-      <w:proofErr w:type="spellEnd"/>
-      <w:r>
-        <w:rPr>
-          <w:lang w:val="en-US"/>
-        </w:rPr>
-        <w:t xml:space="preserve"> </w:t>
+        <w:t xml:space="preserve">, изчистете квадратчето за отметка в реда </w:t>
       </w:r>
       <w:r>
         <w:rPr>
@@ -2386,21 +2089,7 @@
         <w:rPr>
           <w:lang w:val="en-US"/>
         </w:rPr>
-        <w:t xml:space="preserve">В </w:t>
-      </w:r>
-      <w:proofErr w:type="spellStart"/>
-      <w:r>
-        <w:rPr>
-          <w:lang w:val="en-US"/>
-        </w:rPr>
-        <w:t>реда</w:t>
-      </w:r>
-      <w:proofErr w:type="spellEnd"/>
-      <w:r>
-        <w:rPr>
-          <w:lang w:val="en-US"/>
-        </w:rPr>
-        <w:t xml:space="preserve"> </w:t>
+        <w:t xml:space="preserve">В реда </w:t>
       </w:r>
       <w:r>
         <w:rPr>
@@ -2414,35 +2103,7 @@
         <w:rPr>
           <w:lang w:val="en-US"/>
         </w:rPr>
-        <w:t xml:space="preserve"> </w:t>
-      </w:r>
-      <w:proofErr w:type="spellStart"/>
-      <w:r>
-        <w:rPr>
-          <w:lang w:val="en-US"/>
-        </w:rPr>
-        <w:t>на</w:t>
-      </w:r>
-      <w:proofErr w:type="spellEnd"/>
-      <w:r>
-        <w:rPr>
-          <w:lang w:val="en-US"/>
-        </w:rPr>
-        <w:t xml:space="preserve"> </w:t>
-      </w:r>
-      <w:proofErr w:type="spellStart"/>
-      <w:r>
-        <w:rPr>
-          <w:lang w:val="en-US"/>
-        </w:rPr>
-        <w:t>колоната</w:t>
-      </w:r>
-      <w:proofErr w:type="spellEnd"/>
-      <w:r>
-        <w:rPr>
-          <w:lang w:val="en-US"/>
-        </w:rPr>
-        <w:t xml:space="preserve"> </w:t>
+        <w:t xml:space="preserve"> на колоната </w:t>
       </w:r>
       <w:r>
         <w:rPr>
@@ -2456,21 +2117,7 @@
         <w:rPr>
           <w:lang w:val="en-US"/>
         </w:rPr>
-        <w:t xml:space="preserve"> </w:t>
-      </w:r>
-      <w:proofErr w:type="spellStart"/>
-      <w:r>
-        <w:rPr>
-          <w:lang w:val="en-US"/>
-        </w:rPr>
-        <w:t>въведете</w:t>
-      </w:r>
-      <w:proofErr w:type="spellEnd"/>
-      <w:r>
-        <w:rPr>
-          <w:lang w:val="en-US"/>
-        </w:rPr>
-        <w:t xml:space="preserve"> </w:t>
+        <w:t xml:space="preserve"> въведете </w:t>
       </w:r>
       <w:r>
         <w:rPr>
@@ -2577,47 +2224,11 @@
           <w:lang w:val="en-US"/>
         </w:rPr>
       </w:pPr>
-      <w:proofErr w:type="spellStart"/>
-      <w:r>
-        <w:rPr>
-          <w:lang w:val="en-US"/>
-        </w:rPr>
-        <w:t>Изчистването</w:t>
-      </w:r>
-      <w:proofErr w:type="spellEnd"/>
-      <w:r>
-        <w:rPr>
-          <w:lang w:val="en-US"/>
-        </w:rPr>
-        <w:t xml:space="preserve"> </w:t>
-      </w:r>
-      <w:proofErr w:type="spellStart"/>
-      <w:r>
-        <w:rPr>
-          <w:lang w:val="en-US"/>
-        </w:rPr>
-        <w:t>на</w:t>
-      </w:r>
-      <w:proofErr w:type="spellEnd"/>
-      <w:r>
-        <w:rPr>
-          <w:lang w:val="en-US"/>
-        </w:rPr>
-        <w:t xml:space="preserve"> </w:t>
-      </w:r>
-      <w:proofErr w:type="spellStart"/>
-      <w:r>
-        <w:rPr>
-          <w:lang w:val="en-US"/>
-        </w:rPr>
-        <w:t>квадратчето</w:t>
-      </w:r>
-      <w:proofErr w:type="spellEnd"/>
-      <w:r>
-        <w:rPr>
-          <w:lang w:val="en-US"/>
-        </w:rPr>
-        <w:t xml:space="preserve"> </w:t>
+      <w:r>
+        <w:rPr>
+          <w:lang w:val="en-US"/>
+        </w:rPr>
+        <w:t xml:space="preserve">Изчистването на квадратчето </w:t>
       </w:r>
       <w:r>
         <w:rPr>
@@ -2633,7 +2244,6 @@
         </w:rPr>
         <w:t xml:space="preserve"> </w:t>
       </w:r>
-      <w:proofErr w:type="spellStart"/>
       <w:r>
         <w:rPr>
           <w:b/>
@@ -2642,14 +2252,12 @@
         </w:rPr>
         <w:t>предотвратява</w:t>
       </w:r>
-      <w:proofErr w:type="spellEnd"/>
       <w:r>
         <w:rPr>
           <w:lang w:val="en-US"/>
         </w:rPr>
         <w:t xml:space="preserve"> </w:t>
       </w:r>
-      <w:proofErr w:type="spellStart"/>
       <w:r>
         <w:rPr>
           <w:b/>
@@ -2658,26 +2266,11 @@
         </w:rPr>
         <w:t>показването</w:t>
       </w:r>
-      <w:proofErr w:type="spellEnd"/>
-      <w:r>
-        <w:rPr>
-          <w:lang w:val="en-US"/>
-        </w:rPr>
-        <w:t xml:space="preserve"> </w:t>
-      </w:r>
-      <w:proofErr w:type="spellStart"/>
-      <w:r>
-        <w:rPr>
-          <w:lang w:val="en-US"/>
-        </w:rPr>
-        <w:t>на</w:t>
-      </w:r>
-      <w:proofErr w:type="spellEnd"/>
-      <w:r>
-        <w:rPr>
-          <w:lang w:val="en-US"/>
-        </w:rPr>
-        <w:t xml:space="preserve"> </w:t>
+      <w:r>
+        <w:rPr>
+          <w:lang w:val="en-US"/>
+        </w:rPr>
+        <w:t xml:space="preserve"> на </w:t>
       </w:r>
       <w:r>
         <w:rPr>
@@ -2692,7 +2285,6 @@
         </w:rPr>
         <w:t xml:space="preserve"> в </w:t>
       </w:r>
-      <w:proofErr w:type="spellStart"/>
       <w:r>
         <w:rPr>
           <w:b/>
@@ -2701,68 +2293,11 @@
         </w:rPr>
         <w:t>резултатите</w:t>
       </w:r>
-      <w:proofErr w:type="spellEnd"/>
-      <w:r>
-        <w:rPr>
-          <w:lang w:val="en-US"/>
-        </w:rPr>
-        <w:t xml:space="preserve"> </w:t>
-      </w:r>
-      <w:proofErr w:type="spellStart"/>
-      <w:r>
-        <w:rPr>
-          <w:lang w:val="en-US"/>
-        </w:rPr>
-        <w:t>от</w:t>
-      </w:r>
-      <w:proofErr w:type="spellEnd"/>
-      <w:r>
-        <w:rPr>
-          <w:lang w:val="en-US"/>
-        </w:rPr>
-        <w:t xml:space="preserve"> </w:t>
-      </w:r>
-      <w:proofErr w:type="spellStart"/>
-      <w:r>
-        <w:rPr>
-          <w:lang w:val="en-US"/>
-        </w:rPr>
-        <w:t>заявката</w:t>
-      </w:r>
-      <w:proofErr w:type="spellEnd"/>
-      <w:r>
-        <w:rPr>
-          <w:lang w:val="en-US"/>
-        </w:rPr>
-        <w:t xml:space="preserve">, а </w:t>
-      </w:r>
-      <w:proofErr w:type="spellStart"/>
-      <w:r>
-        <w:rPr>
-          <w:lang w:val="en-US"/>
-        </w:rPr>
-        <w:t>въвеждането</w:t>
-      </w:r>
-      <w:proofErr w:type="spellEnd"/>
-      <w:r>
-        <w:rPr>
-          <w:lang w:val="en-US"/>
-        </w:rPr>
-        <w:t xml:space="preserve"> </w:t>
-      </w:r>
-      <w:proofErr w:type="spellStart"/>
-      <w:r>
-        <w:rPr>
-          <w:lang w:val="en-US"/>
-        </w:rPr>
-        <w:t>на</w:t>
-      </w:r>
-      <w:proofErr w:type="spellEnd"/>
-      <w:r>
-        <w:rPr>
-          <w:lang w:val="en-US"/>
-        </w:rPr>
-        <w:t xml:space="preserve"> </w:t>
+      <w:r>
+        <w:rPr>
+          <w:lang w:val="en-US"/>
+        </w:rPr>
+        <w:t xml:space="preserve"> от заявката, а въвеждането на </w:t>
       </w:r>
       <w:r>
         <w:rPr>
@@ -2776,21 +2311,7 @@
         <w:rPr>
           <w:lang w:val="en-US"/>
         </w:rPr>
-        <w:t xml:space="preserve"> в </w:t>
-      </w:r>
-      <w:proofErr w:type="spellStart"/>
-      <w:r>
-        <w:rPr>
-          <w:lang w:val="en-US"/>
-        </w:rPr>
-        <w:t>реда</w:t>
-      </w:r>
-      <w:proofErr w:type="spellEnd"/>
-      <w:r>
-        <w:rPr>
-          <w:lang w:val="en-US"/>
-        </w:rPr>
-        <w:t xml:space="preserve"> </w:t>
+        <w:t xml:space="preserve"> в реда </w:t>
       </w:r>
       <w:r>
         <w:rPr>
@@ -2804,74 +2325,17 @@
         <w:rPr>
           <w:lang w:val="en-US"/>
         </w:rPr>
+        <w:t xml:space="preserve"> указва, че искате да </w:t>
+      </w:r>
+      <w:r>
+        <w:t>вземете</w:t>
+      </w:r>
+      <w:r>
+        <w:rPr>
+          <w:lang w:val="en-US"/>
+        </w:rPr>
         <w:t xml:space="preserve"> </w:t>
       </w:r>
-      <w:proofErr w:type="spellStart"/>
-      <w:r>
-        <w:rPr>
-          <w:lang w:val="en-US"/>
-        </w:rPr>
-        <w:t>указва</w:t>
-      </w:r>
-      <w:proofErr w:type="spellEnd"/>
-      <w:r>
-        <w:rPr>
-          <w:lang w:val="en-US"/>
-        </w:rPr>
-        <w:t xml:space="preserve">, </w:t>
-      </w:r>
-      <w:proofErr w:type="spellStart"/>
-      <w:r>
-        <w:rPr>
-          <w:lang w:val="en-US"/>
-        </w:rPr>
-        <w:t>че</w:t>
-      </w:r>
-      <w:proofErr w:type="spellEnd"/>
-      <w:r>
-        <w:rPr>
-          <w:lang w:val="en-US"/>
-        </w:rPr>
-        <w:t xml:space="preserve"> </w:t>
-      </w:r>
-      <w:proofErr w:type="spellStart"/>
-      <w:r>
-        <w:rPr>
-          <w:lang w:val="en-US"/>
-        </w:rPr>
-        <w:t>искате</w:t>
-      </w:r>
-      <w:proofErr w:type="spellEnd"/>
-      <w:r>
-        <w:rPr>
-          <w:lang w:val="en-US"/>
-        </w:rPr>
-        <w:t xml:space="preserve"> </w:t>
-      </w:r>
-      <w:proofErr w:type="spellStart"/>
-      <w:r>
-        <w:rPr>
-          <w:lang w:val="en-US"/>
-        </w:rPr>
-        <w:t>да</w:t>
-      </w:r>
-      <w:proofErr w:type="spellEnd"/>
-      <w:r>
-        <w:rPr>
-          <w:lang w:val="en-US"/>
-        </w:rPr>
-        <w:t xml:space="preserve"> </w:t>
-      </w:r>
-      <w:r>
-        <w:t>вземете</w:t>
-      </w:r>
-      <w:r>
-        <w:rPr>
-          <w:lang w:val="en-US"/>
-        </w:rPr>
-        <w:t xml:space="preserve"> </w:t>
-      </w:r>
-      <w:proofErr w:type="spellStart"/>
       <w:r>
         <w:rPr>
           <w:b/>
@@ -2880,82 +2344,11 @@
         </w:rPr>
         <w:t>само</w:t>
       </w:r>
-      <w:proofErr w:type="spellEnd"/>
-      <w:r>
-        <w:rPr>
-          <w:lang w:val="en-US"/>
-        </w:rPr>
-        <w:t xml:space="preserve"> </w:t>
-      </w:r>
-      <w:proofErr w:type="spellStart"/>
-      <w:r>
-        <w:rPr>
-          <w:lang w:val="en-US"/>
-        </w:rPr>
-        <w:t>записи</w:t>
-      </w:r>
-      <w:proofErr w:type="spellEnd"/>
-      <w:r>
-        <w:rPr>
-          <w:lang w:val="en-US"/>
-        </w:rPr>
-        <w:t xml:space="preserve">, </w:t>
-      </w:r>
-      <w:proofErr w:type="spellStart"/>
-      <w:r>
-        <w:rPr>
-          <w:lang w:val="en-US"/>
-        </w:rPr>
-        <w:t>където</w:t>
-      </w:r>
-      <w:proofErr w:type="spellEnd"/>
-      <w:r>
-        <w:rPr>
-          <w:lang w:val="en-US"/>
-        </w:rPr>
-        <w:t xml:space="preserve"> </w:t>
-      </w:r>
-      <w:proofErr w:type="spellStart"/>
-      <w:r>
-        <w:rPr>
-          <w:lang w:val="en-US"/>
-        </w:rPr>
-        <w:t>стойността</w:t>
-      </w:r>
-      <w:proofErr w:type="spellEnd"/>
-      <w:r>
-        <w:rPr>
-          <w:lang w:val="en-US"/>
-        </w:rPr>
-        <w:t xml:space="preserve"> </w:t>
-      </w:r>
-      <w:proofErr w:type="spellStart"/>
-      <w:r>
-        <w:rPr>
-          <w:lang w:val="en-US"/>
-        </w:rPr>
-        <w:t>на</w:t>
-      </w:r>
-      <w:proofErr w:type="spellEnd"/>
-      <w:r>
-        <w:rPr>
-          <w:lang w:val="en-US"/>
-        </w:rPr>
-        <w:t xml:space="preserve"> </w:t>
-      </w:r>
-      <w:proofErr w:type="spellStart"/>
-      <w:r>
-        <w:rPr>
-          <w:lang w:val="en-US"/>
-        </w:rPr>
-        <w:t>полето</w:t>
-      </w:r>
-      <w:proofErr w:type="spellEnd"/>
-      <w:r>
-        <w:rPr>
-          <w:lang w:val="en-US"/>
-        </w:rPr>
-        <w:t xml:space="preserve"> </w:t>
+      <w:r>
+        <w:rPr>
+          <w:lang w:val="en-US"/>
+        </w:rPr>
+        <w:t xml:space="preserve"> записи, където стойността на полето </w:t>
       </w:r>
       <w:r>
         <w:rPr>
@@ -2983,77 +2376,7 @@
         <w:rPr>
           <w:lang w:val="en-US"/>
         </w:rPr>
-        <w:t xml:space="preserve">. В </w:t>
-      </w:r>
-      <w:proofErr w:type="spellStart"/>
-      <w:r>
-        <w:rPr>
-          <w:lang w:val="en-US"/>
-        </w:rPr>
-        <w:t>този</w:t>
-      </w:r>
-      <w:proofErr w:type="spellEnd"/>
-      <w:r>
-        <w:rPr>
-          <w:lang w:val="en-US"/>
-        </w:rPr>
-        <w:t xml:space="preserve"> </w:t>
-      </w:r>
-      <w:proofErr w:type="spellStart"/>
-      <w:r>
-        <w:rPr>
-          <w:lang w:val="en-US"/>
-        </w:rPr>
-        <w:t>случай</w:t>
-      </w:r>
-      <w:proofErr w:type="spellEnd"/>
-      <w:r>
-        <w:rPr>
-          <w:lang w:val="en-US"/>
-        </w:rPr>
-        <w:t xml:space="preserve"> </w:t>
-      </w:r>
-      <w:proofErr w:type="spellStart"/>
-      <w:r>
-        <w:rPr>
-          <w:lang w:val="en-US"/>
-        </w:rPr>
-        <w:t>заявката</w:t>
-      </w:r>
-      <w:proofErr w:type="spellEnd"/>
-      <w:r>
-        <w:rPr>
-          <w:lang w:val="en-US"/>
-        </w:rPr>
-        <w:t xml:space="preserve"> </w:t>
-      </w:r>
-      <w:proofErr w:type="spellStart"/>
-      <w:r>
-        <w:rPr>
-          <w:lang w:val="en-US"/>
-        </w:rPr>
-        <w:t>връща</w:t>
-      </w:r>
-      <w:proofErr w:type="spellEnd"/>
-      <w:r>
-        <w:rPr>
-          <w:lang w:val="en-US"/>
-        </w:rPr>
-        <w:t xml:space="preserve"> </w:t>
-      </w:r>
-      <w:proofErr w:type="spellStart"/>
-      <w:r>
-        <w:rPr>
-          <w:lang w:val="en-US"/>
-        </w:rPr>
-        <w:t>само</w:t>
-      </w:r>
-      <w:proofErr w:type="spellEnd"/>
-      <w:r>
-        <w:rPr>
-          <w:lang w:val="en-US"/>
-        </w:rPr>
-        <w:t xml:space="preserve"> </w:t>
+        <w:t xml:space="preserve">. В този случай заявката връща само </w:t>
       </w:r>
       <w:r>
         <w:rPr>
@@ -3066,21 +2389,7 @@
         <w:rPr>
           <w:lang w:val="en-US"/>
         </w:rPr>
-        <w:t xml:space="preserve">, </w:t>
-      </w:r>
-      <w:proofErr w:type="spellStart"/>
-      <w:r>
-        <w:rPr>
-          <w:lang w:val="en-US"/>
-        </w:rPr>
-        <w:t>които</w:t>
-      </w:r>
-      <w:proofErr w:type="spellEnd"/>
-      <w:r>
-        <w:rPr>
-          <w:lang w:val="en-US"/>
-        </w:rPr>
-        <w:t xml:space="preserve"> </w:t>
+        <w:t xml:space="preserve">, които </w:t>
       </w:r>
       <w:r>
         <w:t xml:space="preserve">са на </w:t>
@@ -3096,51 +2405,8 @@
         <w:rPr>
           <w:lang w:val="en-US"/>
         </w:rPr>
-        <w:t xml:space="preserve">. </w:t>
-      </w:r>
-      <w:proofErr w:type="spellStart"/>
-      <w:r>
-        <w:rPr>
-          <w:lang w:val="en-US"/>
-        </w:rPr>
-        <w:t>Не</w:t>
-      </w:r>
-      <w:proofErr w:type="spellEnd"/>
-      <w:r>
-        <w:rPr>
-          <w:lang w:val="en-US"/>
-        </w:rPr>
-        <w:t xml:space="preserve"> е </w:t>
-      </w:r>
-      <w:proofErr w:type="spellStart"/>
-      <w:r>
-        <w:rPr>
-          <w:lang w:val="en-US"/>
-        </w:rPr>
-        <w:t>необходимо</w:t>
-      </w:r>
-      <w:proofErr w:type="spellEnd"/>
-      <w:r>
-        <w:rPr>
-          <w:lang w:val="en-US"/>
-        </w:rPr>
-        <w:t xml:space="preserve"> </w:t>
-      </w:r>
-      <w:proofErr w:type="spellStart"/>
-      <w:r>
-        <w:rPr>
-          <w:lang w:val="en-US"/>
-        </w:rPr>
-        <w:t>да</w:t>
-      </w:r>
-      <w:proofErr w:type="spellEnd"/>
-      <w:r>
-        <w:rPr>
-          <w:lang w:val="en-US"/>
-        </w:rPr>
-        <w:t xml:space="preserve"> </w:t>
-      </w:r>
-      <w:proofErr w:type="spellStart"/>
+        <w:t xml:space="preserve">. Не е необходимо да </w:t>
+      </w:r>
       <w:r>
         <w:rPr>
           <w:b/>
@@ -3149,14 +2415,12 @@
         </w:rPr>
         <w:t>показвате</w:t>
       </w:r>
-      <w:proofErr w:type="spellEnd"/>
       <w:r>
         <w:rPr>
           <w:lang w:val="en-US"/>
         </w:rPr>
         <w:t xml:space="preserve"> </w:t>
       </w:r>
-      <w:proofErr w:type="spellStart"/>
       <w:r>
         <w:rPr>
           <w:b/>
@@ -3165,56 +2429,12 @@
         </w:rPr>
         <w:t>поле</w:t>
       </w:r>
-      <w:proofErr w:type="spellEnd"/>
-      <w:r>
-        <w:rPr>
-          <w:lang w:val="en-US"/>
-        </w:rPr>
-        <w:t xml:space="preserve">, </w:t>
-      </w:r>
-      <w:proofErr w:type="spellStart"/>
-      <w:r>
-        <w:rPr>
-          <w:lang w:val="en-US"/>
-        </w:rPr>
-        <w:t>за</w:t>
-      </w:r>
-      <w:proofErr w:type="spellEnd"/>
-      <w:r>
-        <w:rPr>
-          <w:lang w:val="en-US"/>
-        </w:rPr>
-        <w:t xml:space="preserve"> </w:t>
-      </w:r>
-      <w:proofErr w:type="spellStart"/>
-      <w:r>
-        <w:rPr>
-          <w:lang w:val="en-US"/>
-        </w:rPr>
-        <w:t>да</w:t>
-      </w:r>
-      <w:proofErr w:type="spellEnd"/>
-      <w:r>
-        <w:rPr>
-          <w:lang w:val="en-US"/>
-        </w:rPr>
-        <w:t xml:space="preserve"> </w:t>
-      </w:r>
-      <w:proofErr w:type="spellStart"/>
-      <w:r>
-        <w:rPr>
-          <w:lang w:val="en-US"/>
-        </w:rPr>
-        <w:t>го</w:t>
-      </w:r>
-      <w:proofErr w:type="spellEnd"/>
-      <w:r>
-        <w:rPr>
-          <w:lang w:val="en-US"/>
-        </w:rPr>
-        <w:t xml:space="preserve"> </w:t>
-      </w:r>
-      <w:proofErr w:type="spellStart"/>
+      <w:r>
+        <w:rPr>
+          <w:lang w:val="en-US"/>
+        </w:rPr>
+        <w:t xml:space="preserve">, за да го </w:t>
+      </w:r>
       <w:r>
         <w:rPr>
           <w:b/>
@@ -3223,14 +2443,12 @@
         </w:rPr>
         <w:t>използвате</w:t>
       </w:r>
-      <w:proofErr w:type="spellEnd"/>
       <w:r>
         <w:rPr>
           <w:lang w:val="en-US"/>
         </w:rPr>
         <w:t xml:space="preserve"> с </w:t>
       </w:r>
-      <w:proofErr w:type="spellStart"/>
       <w:r>
         <w:rPr>
           <w:b/>
@@ -3239,7 +2457,6 @@
         </w:rPr>
         <w:t>критерий</w:t>
       </w:r>
-      <w:proofErr w:type="spellEnd"/>
       <w:r>
         <w:rPr>
           <w:lang w:val="en-US"/>
@@ -3252,21 +2469,7 @@
         <w:rPr>
           <w:lang w:val="en-US"/>
         </w:rPr>
-        <w:t xml:space="preserve">В </w:t>
-      </w:r>
-      <w:proofErr w:type="spellStart"/>
-      <w:r>
-        <w:rPr>
-          <w:lang w:val="en-US"/>
-        </w:rPr>
-        <w:t>раздела</w:t>
-      </w:r>
-      <w:proofErr w:type="spellEnd"/>
-      <w:r>
-        <w:rPr>
-          <w:lang w:val="en-US"/>
-        </w:rPr>
-        <w:t xml:space="preserve"> </w:t>
+        <w:t xml:space="preserve">В раздела </w:t>
       </w:r>
       <w:r>
         <w:rPr>
@@ -3280,21 +2483,7 @@
         <w:rPr>
           <w:lang w:val="en-US"/>
         </w:rPr>
-        <w:t xml:space="preserve">, в </w:t>
-      </w:r>
-      <w:proofErr w:type="spellStart"/>
-      <w:r>
-        <w:rPr>
-          <w:lang w:val="en-US"/>
-        </w:rPr>
-        <w:t>групата</w:t>
-      </w:r>
-      <w:proofErr w:type="spellEnd"/>
-      <w:r>
-        <w:rPr>
-          <w:lang w:val="en-US"/>
-        </w:rPr>
-        <w:t xml:space="preserve"> </w:t>
+        <w:t xml:space="preserve">, в групата </w:t>
       </w:r>
       <w:r>
         <w:rPr>
@@ -3317,21 +2506,7 @@
         <w:rPr>
           <w:lang w:val="en-US"/>
         </w:rPr>
-        <w:t xml:space="preserve"> </w:t>
-      </w:r>
-      <w:proofErr w:type="spellStart"/>
-      <w:r>
-        <w:rPr>
-          <w:lang w:val="en-US"/>
-        </w:rPr>
-        <w:t>върху</w:t>
-      </w:r>
-      <w:proofErr w:type="spellEnd"/>
-      <w:r>
-        <w:rPr>
-          <w:lang w:val="en-US"/>
-        </w:rPr>
-        <w:t xml:space="preserve"> </w:t>
+        <w:t xml:space="preserve"> върху </w:t>
       </w:r>
       <w:r>
         <w:rPr>
@@ -3347,7 +2522,6 @@
         </w:rPr>
         <w:t xml:space="preserve">. </w:t>
       </w:r>
-      <w:proofErr w:type="spellStart"/>
       <w:r>
         <w:rPr>
           <w:b/>
@@ -3356,84 +2530,12 @@
         </w:rPr>
         <w:t>Заявката</w:t>
       </w:r>
-      <w:proofErr w:type="spellEnd"/>
-      <w:r>
-        <w:rPr>
-          <w:lang w:val="en-US"/>
-        </w:rPr>
-        <w:t xml:space="preserve"> </w:t>
-      </w:r>
-      <w:proofErr w:type="spellStart"/>
-      <w:r>
-        <w:rPr>
-          <w:lang w:val="en-US"/>
-        </w:rPr>
-        <w:t>се</w:t>
-      </w:r>
-      <w:proofErr w:type="spellEnd"/>
-      <w:r>
-        <w:rPr>
-          <w:lang w:val="en-US"/>
-        </w:rPr>
-        <w:t xml:space="preserve"> </w:t>
-      </w:r>
-      <w:proofErr w:type="spellStart"/>
-      <w:r>
-        <w:rPr>
-          <w:lang w:val="en-US"/>
-        </w:rPr>
-        <w:t>изпълнява</w:t>
-      </w:r>
-      <w:proofErr w:type="spellEnd"/>
-      <w:r>
-        <w:rPr>
-          <w:lang w:val="en-US"/>
-        </w:rPr>
-        <w:t xml:space="preserve"> и </w:t>
-      </w:r>
-      <w:proofErr w:type="spellStart"/>
-      <w:r>
-        <w:rPr>
-          <w:lang w:val="en-US"/>
-        </w:rPr>
-        <w:t>след</w:t>
-      </w:r>
-      <w:proofErr w:type="spellEnd"/>
-      <w:r>
-        <w:rPr>
-          <w:lang w:val="en-US"/>
-        </w:rPr>
-        <w:t xml:space="preserve"> </w:t>
-      </w:r>
-      <w:proofErr w:type="spellStart"/>
-      <w:r>
-        <w:rPr>
-          <w:lang w:val="en-US"/>
-        </w:rPr>
-        <w:t>това</w:t>
-      </w:r>
-      <w:proofErr w:type="spellEnd"/>
-      <w:r>
-        <w:rPr>
-          <w:lang w:val="en-US"/>
-        </w:rPr>
-        <w:t xml:space="preserve"> </w:t>
-      </w:r>
-      <w:proofErr w:type="spellStart"/>
-      <w:r>
-        <w:rPr>
-          <w:lang w:val="en-US"/>
-        </w:rPr>
-        <w:t>показва</w:t>
-      </w:r>
-      <w:proofErr w:type="spellEnd"/>
-      <w:r>
-        <w:rPr>
-          <w:lang w:val="en-US"/>
-        </w:rPr>
-        <w:t xml:space="preserve"> </w:t>
-      </w:r>
-      <w:proofErr w:type="spellStart"/>
+      <w:r>
+        <w:rPr>
+          <w:lang w:val="en-US"/>
+        </w:rPr>
+        <w:t xml:space="preserve"> се изпълнява и след това показва </w:t>
+      </w:r>
       <w:r>
         <w:rPr>
           <w:b/>
@@ -3442,7 +2544,6 @@
         </w:rPr>
         <w:t>списък</w:t>
       </w:r>
-      <w:proofErr w:type="spellEnd"/>
       <w:r>
         <w:rPr>
           <w:lang w:val="en-US"/>
@@ -3451,10 +2552,11 @@
       </w:r>
       <w:r>
         <w:rPr>
+          <w:noProof/>
           <w:lang w:val="en-US"/>
         </w:rPr>
         <w:drawing>
-          <wp:anchor distT="0" distB="0" distL="114300" distR="114300" simplePos="0" relativeHeight="251652608" behindDoc="0" locked="0" layoutInCell="1" allowOverlap="1" wp14:anchorId="077AC24A" wp14:editId="0546312A">
+          <wp:anchor distT="0" distB="0" distL="114300" distR="114300" simplePos="0" relativeHeight="251654656" behindDoc="0" locked="0" layoutInCell="1" allowOverlap="1" wp14:anchorId="077AC24A" wp14:editId="0546312A">
             <wp:simplePos x="0" y="0"/>
             <wp:positionH relativeFrom="margin">
               <wp:posOffset>960120</wp:posOffset>
@@ -3556,8 +2658,11 @@
     </w:p>
     <w:p>
       <w:r>
+        <w:rPr>
+          <w:noProof/>
+        </w:rPr>
         <w:drawing>
-          <wp:anchor distT="0" distB="0" distL="114300" distR="114300" simplePos="0" relativeHeight="251658752" behindDoc="0" locked="0" layoutInCell="1" allowOverlap="1" wp14:anchorId="687D840B" wp14:editId="17AEBC98">
+          <wp:anchor distT="0" distB="0" distL="114300" distR="114300" simplePos="0" relativeHeight="251659776" behindDoc="0" locked="0" layoutInCell="1" allowOverlap="1" wp14:anchorId="687D840B" wp14:editId="17AEBC98">
             <wp:simplePos x="0" y="0"/>
             <wp:positionH relativeFrom="margin">
               <wp:posOffset>664845</wp:posOffset>
@@ -3641,8 +2746,11 @@
     <w:p/>
     <w:p>
       <w:r>
+        <w:rPr>
+          <w:noProof/>
+        </w:rPr>
         <w:drawing>
-          <wp:anchor distT="0" distB="0" distL="114300" distR="114300" simplePos="0" relativeHeight="251672064" behindDoc="0" locked="0" layoutInCell="1" allowOverlap="1" wp14:anchorId="5E1CE822" wp14:editId="2585E258">
+          <wp:anchor distT="0" distB="0" distL="114300" distR="114300" simplePos="0" relativeHeight="251660800" behindDoc="0" locked="0" layoutInCell="1" allowOverlap="1" wp14:anchorId="5E1CE822" wp14:editId="2585E258">
             <wp:simplePos x="0" y="0"/>
             <wp:positionH relativeFrom="margin">
               <wp:posOffset>2664239</wp:posOffset>

</xml_diff>

<commit_message>
Updating exercise document for Access
</commit_message>
<xml_diff>
--- a/Courses/Software-Sciences/Module-3-Databases-New/11-MS-Access/11-MS-Access-Exercise.docx
+++ b/Courses/Software-Sciences/Module-3-Databases-New/11-MS-Access/11-MS-Access-Exercise.docx
@@ -1658,7 +1658,21 @@
         <w:rPr>
           <w:lang w:val="en-US"/>
         </w:rPr>
-        <w:t xml:space="preserve"> на </w:t>
+        <w:t xml:space="preserve"> </w:t>
+      </w:r>
+      <w:proofErr w:type="spellStart"/>
+      <w:r>
+        <w:rPr>
+          <w:lang w:val="en-US"/>
+        </w:rPr>
+        <w:t>на</w:t>
+      </w:r>
+      <w:proofErr w:type="spellEnd"/>
+      <w:r>
+        <w:rPr>
+          <w:lang w:val="en-US"/>
+        </w:rPr>
+        <w:t xml:space="preserve"> </w:t>
       </w:r>
       <w:proofErr w:type="spellStart"/>
       <w:r>
@@ -1791,7 +1805,21 @@
         <w:rPr>
           <w:lang w:val="en-US"/>
         </w:rPr>
-        <w:t xml:space="preserve"> на </w:t>
+        <w:t xml:space="preserve"> </w:t>
+      </w:r>
+      <w:proofErr w:type="spellStart"/>
+      <w:r>
+        <w:rPr>
+          <w:lang w:val="en-US"/>
+        </w:rPr>
+        <w:t>на</w:t>
+      </w:r>
+      <w:proofErr w:type="spellEnd"/>
+      <w:r>
+        <w:rPr>
+          <w:lang w:val="en-US"/>
+        </w:rPr>
+        <w:t xml:space="preserve"> </w:t>
       </w:r>
       <w:proofErr w:type="spellStart"/>
       <w:r>
@@ -1959,7 +1987,21 @@
         <w:rPr>
           <w:lang w:val="en-US"/>
         </w:rPr>
-        <w:t xml:space="preserve"> на </w:t>
+        <w:t xml:space="preserve"> </w:t>
+      </w:r>
+      <w:proofErr w:type="spellStart"/>
+      <w:r>
+        <w:rPr>
+          <w:lang w:val="en-US"/>
+        </w:rPr>
+        <w:t>на</w:t>
+      </w:r>
+      <w:proofErr w:type="spellEnd"/>
+      <w:r>
+        <w:rPr>
+          <w:lang w:val="en-US"/>
+        </w:rPr>
+        <w:t xml:space="preserve"> </w:t>
       </w:r>
       <w:proofErr w:type="spellStart"/>
       <w:r>
@@ -2106,13 +2148,27 @@
         <w:rPr>
           <w:lang w:val="en-US"/>
         </w:rPr>
-        <w:t xml:space="preserve"> на </w:t>
+        <w:t xml:space="preserve"> </w:t>
       </w:r>
       <w:proofErr w:type="spellStart"/>
       <w:r>
         <w:rPr>
           <w:lang w:val="en-US"/>
         </w:rPr>
+        <w:t>на</w:t>
+      </w:r>
+      <w:proofErr w:type="spellEnd"/>
+      <w:r>
+        <w:rPr>
+          <w:lang w:val="en-US"/>
+        </w:rPr>
+        <w:t xml:space="preserve"> </w:t>
+      </w:r>
+      <w:proofErr w:type="spellStart"/>
+      <w:r>
+        <w:rPr>
+          <w:lang w:val="en-US"/>
+        </w:rPr>
         <w:t>квадратчето</w:t>
       </w:r>
       <w:proofErr w:type="spellEnd"/>
@@ -2166,7 +2222,21 @@
         <w:rPr>
           <w:lang w:val="en-US"/>
         </w:rPr>
-        <w:t xml:space="preserve"> на </w:t>
+        <w:t xml:space="preserve"> </w:t>
+      </w:r>
+      <w:proofErr w:type="spellStart"/>
+      <w:r>
+        <w:rPr>
+          <w:lang w:val="en-US"/>
+        </w:rPr>
+        <w:t>на</w:t>
+      </w:r>
+      <w:proofErr w:type="spellEnd"/>
+      <w:r>
+        <w:rPr>
+          <w:lang w:val="en-US"/>
+        </w:rPr>
+        <w:t xml:space="preserve"> </w:t>
       </w:r>
       <w:r>
         <w:rPr>
@@ -2237,7 +2307,21 @@
         <w:rPr>
           <w:lang w:val="en-US"/>
         </w:rPr>
-        <w:t xml:space="preserve"> на </w:t>
+        <w:t xml:space="preserve"> </w:t>
+      </w:r>
+      <w:proofErr w:type="spellStart"/>
+      <w:r>
+        <w:rPr>
+          <w:lang w:val="en-US"/>
+        </w:rPr>
+        <w:t>на</w:t>
+      </w:r>
+      <w:proofErr w:type="spellEnd"/>
+      <w:r>
+        <w:rPr>
+          <w:lang w:val="en-US"/>
+        </w:rPr>
+        <w:t xml:space="preserve"> </w:t>
       </w:r>
       <w:r>
         <w:rPr>
@@ -2402,7 +2486,21 @@
         <w:rPr>
           <w:lang w:val="en-US"/>
         </w:rPr>
-        <w:t xml:space="preserve"> на </w:t>
+        <w:t xml:space="preserve"> </w:t>
+      </w:r>
+      <w:proofErr w:type="spellStart"/>
+      <w:r>
+        <w:rPr>
+          <w:lang w:val="en-US"/>
+        </w:rPr>
+        <w:t>на</w:t>
+      </w:r>
+      <w:proofErr w:type="spellEnd"/>
+      <w:r>
+        <w:rPr>
+          <w:lang w:val="en-US"/>
+        </w:rPr>
+        <w:t xml:space="preserve"> </w:t>
       </w:r>
       <w:proofErr w:type="spellStart"/>
       <w:r>
@@ -4418,6 +4516,7 @@
       </w:r>
       <w:r>
         <w:rPr>
+          <w:noProof/>
           <w:lang w:val="en-US"/>
         </w:rPr>
         <w:drawing>
@@ -4481,6 +4580,9 @@
         <w:jc w:val="center"/>
       </w:pPr>
       <w:r>
+        <w:rPr>
+          <w:noProof/>
+        </w:rPr>
         <w:lastRenderedPageBreak/>
         <w:drawing>
           <wp:inline distT="0" distB="0" distL="0" distR="0" wp14:anchorId="6BF49818" wp14:editId="75FFEA10">
@@ -4635,6 +4737,9 @@
         <w:jc w:val="center"/>
       </w:pPr>
       <w:r>
+        <w:rPr>
+          <w:noProof/>
+        </w:rPr>
         <w:drawing>
           <wp:inline distT="0" distB="0" distL="0" distR="0" wp14:anchorId="32F79FE3" wp14:editId="22C2C110">
             <wp:extent cx="6258798" cy="1295581"/>
@@ -4697,6 +4802,7 @@
           <w:lang w:val="en-US"/>
         </w:rPr>
       </w:pPr>
+      <w:proofErr w:type="spellStart"/>
       <w:r>
         <w:rPr>
           <w:b/>
@@ -4705,6 +4811,7 @@
         </w:rPr>
         <w:t>Формуляр</w:t>
       </w:r>
+      <w:proofErr w:type="spellEnd"/>
       <w:r>
         <w:rPr>
           <w:lang w:val="en-US"/>
@@ -4801,7 +4908,21 @@
         <w:rPr>
           <w:lang w:val="en-US"/>
         </w:rPr>
-        <w:t xml:space="preserve"> формуляр и е </w:t>
+        <w:t xml:space="preserve"> </w:t>
+      </w:r>
+      <w:proofErr w:type="spellStart"/>
+      <w:r>
+        <w:rPr>
+          <w:lang w:val="en-US"/>
+        </w:rPr>
+        <w:t>формуляр</w:t>
+      </w:r>
+      <w:proofErr w:type="spellEnd"/>
+      <w:r>
+        <w:rPr>
+          <w:lang w:val="en-US"/>
+        </w:rPr>
+        <w:t xml:space="preserve"> и е </w:t>
       </w:r>
       <w:proofErr w:type="spellStart"/>
       <w:r>
@@ -5165,6 +5286,7 @@
       <w:r>
         <w:rPr>
           <w:rFonts w:cstheme="minorHAnsi"/>
+          <w:noProof/>
           <w:lang w:val="en-US"/>
         </w:rPr>
         <w:drawing>
@@ -5423,12 +5545,28 @@
           <w:rFonts w:cstheme="minorHAnsi"/>
           <w:lang w:val="en-US"/>
         </w:rPr>
-        <w:t xml:space="preserve"> на </w:t>
+        <w:t xml:space="preserve"> </w:t>
       </w:r>
       <w:proofErr w:type="spellStart"/>
       <w:r>
         <w:rPr>
           <w:rFonts w:cstheme="minorHAnsi"/>
+          <w:lang w:val="en-US"/>
+        </w:rPr>
+        <w:t>на</w:t>
+      </w:r>
+      <w:proofErr w:type="spellEnd"/>
+      <w:r>
+        <w:rPr>
+          <w:rFonts w:cstheme="minorHAnsi"/>
+          <w:lang w:val="en-US"/>
+        </w:rPr>
+        <w:t xml:space="preserve"> </w:t>
+      </w:r>
+      <w:proofErr w:type="spellStart"/>
+      <w:r>
+        <w:rPr>
+          <w:rFonts w:cstheme="minorHAnsi"/>
           <w:b/>
           <w:bCs/>
           <w:lang w:val="en-US"/>
@@ -5593,12 +5731,28 @@
           <w:rFonts w:cstheme="minorHAnsi"/>
           <w:lang w:val="en-US"/>
         </w:rPr>
-        <w:t xml:space="preserve"> на </w:t>
+        <w:t xml:space="preserve"> </w:t>
       </w:r>
       <w:proofErr w:type="spellStart"/>
       <w:r>
         <w:rPr>
           <w:rFonts w:cstheme="minorHAnsi"/>
+          <w:lang w:val="en-US"/>
+        </w:rPr>
+        <w:t>на</w:t>
+      </w:r>
+      <w:proofErr w:type="spellEnd"/>
+      <w:r>
+        <w:rPr>
+          <w:rFonts w:cstheme="minorHAnsi"/>
+          <w:lang w:val="en-US"/>
+        </w:rPr>
+        <w:t xml:space="preserve"> </w:t>
+      </w:r>
+      <w:proofErr w:type="spellStart"/>
+      <w:r>
+        <w:rPr>
+          <w:rFonts w:cstheme="minorHAnsi"/>
           <w:b/>
           <w:bCs/>
           <w:lang w:val="en-US"/>
@@ -5679,7 +5833,23 @@
           <w:rFonts w:cstheme="minorHAnsi"/>
           <w:lang w:val="en-US"/>
         </w:rPr>
-        <w:t xml:space="preserve"> на </w:t>
+        <w:t xml:space="preserve"> </w:t>
+      </w:r>
+      <w:proofErr w:type="spellStart"/>
+      <w:r>
+        <w:rPr>
+          <w:rFonts w:cstheme="minorHAnsi"/>
+          <w:lang w:val="en-US"/>
+        </w:rPr>
+        <w:t>на</w:t>
+      </w:r>
+      <w:proofErr w:type="spellEnd"/>
+      <w:r>
+        <w:rPr>
+          <w:rFonts w:cstheme="minorHAnsi"/>
+          <w:lang w:val="en-US"/>
+        </w:rPr>
+        <w:t xml:space="preserve"> </w:t>
       </w:r>
       <w:proofErr w:type="spellStart"/>
       <w:r>
@@ -5709,6 +5879,7 @@
       <w:r>
         <w:rPr>
           <w:rFonts w:cstheme="minorHAnsi"/>
+          <w:noProof/>
           <w:lang w:val="en-US"/>
         </w:rPr>
         <w:drawing>
@@ -5755,9 +5926,679 @@
         </w:drawing>
       </w:r>
     </w:p>
+    <w:p>
+      <w:pPr>
+        <w:pStyle w:val="Heading2"/>
+      </w:pPr>
+      <w:r>
+        <w:t>Създайте</w:t>
+      </w:r>
+      <w:r>
+        <w:rPr>
+          <w:lang w:val="en-US"/>
+        </w:rPr>
+        <w:t xml:space="preserve"> </w:t>
+      </w:r>
+      <w:r>
+        <w:t>отчет</w:t>
+      </w:r>
+    </w:p>
+    <w:p>
+      <w:pPr>
+        <w:rPr>
+          <w:sz w:val="44"/>
+          <w:szCs w:val="44"/>
+          <w:lang w:val="en-US"/>
+        </w:rPr>
+      </w:pPr>
+      <w:r>
+        <w:t xml:space="preserve">Създайте отчет, който да </w:t>
+      </w:r>
+      <w:r>
+        <w:rPr>
+          <w:sz w:val="44"/>
+          <w:szCs w:val="44"/>
+          <w:highlight w:val="yellow"/>
+          <w:lang w:val="en-US"/>
+        </w:rPr>
+        <w:t>TODO:</w:t>
+      </w:r>
+    </w:p>
+    <w:p>
+      <w:pPr>
+        <w:pStyle w:val="Heading3"/>
+      </w:pPr>
+      <w:r>
+        <w:t>Насоки:</w:t>
+      </w:r>
+    </w:p>
+    <w:p>
+      <w:pPr>
+        <w:pStyle w:val="Heading2"/>
+        <w:numPr>
+          <w:ilvl w:val="0"/>
+          <w:numId w:val="58"/>
+        </w:numPr>
+      </w:pPr>
+      <w:r>
+        <w:t>Създайте нов отчет</w:t>
+      </w:r>
+    </w:p>
+    <w:p>
+      <w:r>
+        <w:t xml:space="preserve">От раздела </w:t>
+      </w:r>
+      <w:r>
+        <w:rPr>
+          <w:b/>
+          <w:bCs/>
+          <w:lang w:val="en-US"/>
+        </w:rPr>
+        <w:t>Create</w:t>
+      </w:r>
+      <w:r>
+        <w:t xml:space="preserve"> изберете </w:t>
+      </w:r>
+      <w:r>
+        <w:rPr>
+          <w:b/>
+          <w:bCs/>
+          <w:lang w:val="en-US"/>
+        </w:rPr>
+        <w:t>Report</w:t>
+      </w:r>
+      <w:r>
+        <w:t>.</w:t>
+      </w:r>
+    </w:p>
+    <w:p>
+      <w:pPr>
+        <w:jc w:val="center"/>
+        <w:rPr>
+          <w:lang w:val="en-US"/>
+        </w:rPr>
+      </w:pPr>
+      <w:r>
+        <w:rPr>
+          <w:noProof/>
+          <w:sz w:val="44"/>
+          <w:szCs w:val="44"/>
+          <w:lang w:val="en-US"/>
+        </w:rPr>
+        <w:lastRenderedPageBreak/>
+        <w:pict w14:anchorId="3D87E4B1">
+          <v:roundrect id="_x0000_s2068" style="position:absolute;left:0;text-align:left;margin-left:7.6pt;margin-top:3.15pt;width:33.3pt;height:19.85pt;z-index:251678208;visibility:visible" arcsize="3529f" filled="f" strokecolor="#1f497d [3215]" strokeweight="4.5pt"/>
+        </w:pict>
+      </w:r>
+      <w:r>
+        <w:rPr>
+          <w:noProof/>
+        </w:rPr>
+        <w:pict w14:anchorId="3D87E4B1">
+          <v:roundrect id="_x0000_s2066" style="position:absolute;left:0;text-align:left;margin-left:349.5pt;margin-top:23pt;width:31.3pt;height:51.85pt;z-index:251677184;visibility:visible" arcsize="3529f" filled="f" strokecolor="#1f497d [3215]" strokeweight="4.5pt"/>
+        </w:pict>
+      </w:r>
+      <w:r>
+        <w:rPr>
+          <w:noProof/>
+          <w:lang w:val="en-US"/>
+        </w:rPr>
+        <w:drawing>
+          <wp:inline distT="0" distB="0" distL="0" distR="0" wp14:anchorId="641EDD3A" wp14:editId="153328B6">
+            <wp:extent cx="6626225" cy="1139825"/>
+            <wp:effectExtent l="19050" t="19050" r="3175" b="3175"/>
+            <wp:docPr id="624117869" name="Picture 1" descr="A screenshot of a computer&#10;&#10;Description automatically generated"/>
+            <wp:cNvGraphicFramePr>
+              <a:graphicFrameLocks xmlns:a="http://schemas.openxmlformats.org/drawingml/2006/main" noChangeAspect="1"/>
+            </wp:cNvGraphicFramePr>
+            <a:graphic xmlns:a="http://schemas.openxmlformats.org/drawingml/2006/main">
+              <a:graphicData uri="http://schemas.openxmlformats.org/drawingml/2006/picture">
+                <pic:pic xmlns:pic="http://schemas.openxmlformats.org/drawingml/2006/picture">
+                  <pic:nvPicPr>
+                    <pic:cNvPr id="624117869" name="Picture 1" descr="A screenshot of a computer&#10;&#10;Description automatically generated"/>
+                    <pic:cNvPicPr/>
+                  </pic:nvPicPr>
+                  <pic:blipFill>
+                    <a:blip r:embed="rId33"/>
+                    <a:stretch>
+                      <a:fillRect/>
+                    </a:stretch>
+                  </pic:blipFill>
+                  <pic:spPr>
+                    <a:xfrm>
+                      <a:off x="0" y="0"/>
+                      <a:ext cx="6626225" cy="1139825"/>
+                    </a:xfrm>
+                    <a:prstGeom prst="rect">
+                      <a:avLst/>
+                    </a:prstGeom>
+                    <a:ln>
+                      <a:solidFill>
+                        <a:schemeClr val="bg1">
+                          <a:lumMod val="75000"/>
+                        </a:schemeClr>
+                      </a:solidFill>
+                    </a:ln>
+                  </pic:spPr>
+                </pic:pic>
+              </a:graphicData>
+            </a:graphic>
+          </wp:inline>
+        </w:drawing>
+      </w:r>
+    </w:p>
+    <w:p>
+      <w:pPr>
+        <w:rPr>
+          <w:lang w:val="en-US"/>
+        </w:rPr>
+      </w:pPr>
+      <w:r>
+        <w:t xml:space="preserve">Визуализира се информация за таблицата </w:t>
+      </w:r>
+      <w:r>
+        <w:rPr>
+          <w:b/>
+          <w:bCs/>
+          <w:lang w:val="en-US"/>
+        </w:rPr>
+        <w:t>Employees</w:t>
+      </w:r>
+      <w:r>
+        <w:rPr>
+          <w:lang w:val="en-US"/>
+        </w:rPr>
+        <w:t>.</w:t>
+      </w:r>
+    </w:p>
+    <w:p>
+      <w:pPr>
+        <w:jc w:val="center"/>
+        <w:rPr>
+          <w:sz w:val="44"/>
+          <w:szCs w:val="44"/>
+          <w:lang w:val="en-US"/>
+        </w:rPr>
+      </w:pPr>
+      <w:r>
+        <w:rPr>
+          <w:sz w:val="44"/>
+          <w:szCs w:val="44"/>
+          <w:lang w:val="en-US"/>
+        </w:rPr>
+        <w:drawing>
+          <wp:inline distT="0" distB="0" distL="0" distR="0" wp14:anchorId="62E1D6EE" wp14:editId="0D5C991A">
+            <wp:extent cx="6626225" cy="3037205"/>
+            <wp:effectExtent l="19050" t="19050" r="3175" b="0"/>
+            <wp:docPr id="1208001782" name="Picture 1" descr="A screenshot of a computer&#10;&#10;Description automatically generated"/>
+            <wp:cNvGraphicFramePr>
+              <a:graphicFrameLocks xmlns:a="http://schemas.openxmlformats.org/drawingml/2006/main" noChangeAspect="1"/>
+            </wp:cNvGraphicFramePr>
+            <a:graphic xmlns:a="http://schemas.openxmlformats.org/drawingml/2006/main">
+              <a:graphicData uri="http://schemas.openxmlformats.org/drawingml/2006/picture">
+                <pic:pic xmlns:pic="http://schemas.openxmlformats.org/drawingml/2006/picture">
+                  <pic:nvPicPr>
+                    <pic:cNvPr id="1208001782" name="Picture 1" descr="A screenshot of a computer&#10;&#10;Description automatically generated"/>
+                    <pic:cNvPicPr/>
+                  </pic:nvPicPr>
+                  <pic:blipFill>
+                    <a:blip r:embed="rId34"/>
+                    <a:stretch>
+                      <a:fillRect/>
+                    </a:stretch>
+                  </pic:blipFill>
+                  <pic:spPr>
+                    <a:xfrm>
+                      <a:off x="0" y="0"/>
+                      <a:ext cx="6626225" cy="3037205"/>
+                    </a:xfrm>
+                    <a:prstGeom prst="rect">
+                      <a:avLst/>
+                    </a:prstGeom>
+                    <a:ln>
+                      <a:solidFill>
+                        <a:schemeClr val="bg1">
+                          <a:lumMod val="75000"/>
+                        </a:schemeClr>
+                      </a:solidFill>
+                    </a:ln>
+                  </pic:spPr>
+                </pic:pic>
+              </a:graphicData>
+            </a:graphic>
+          </wp:inline>
+        </w:drawing>
+      </w:r>
+    </w:p>
+    <w:p>
+      <w:pPr>
+        <w:rPr>
+          <w:lang w:val="en-US"/>
+        </w:rPr>
+      </w:pPr>
+      <w:r>
+        <w:t xml:space="preserve">Сега нека </w:t>
+      </w:r>
+      <w:r>
+        <w:rPr>
+          <w:b/>
+          <w:bCs/>
+        </w:rPr>
+        <w:t>сортираме</w:t>
+      </w:r>
+      <w:r>
+        <w:t xml:space="preserve"> данните. Натиснете с </w:t>
+      </w:r>
+      <w:r>
+        <w:rPr>
+          <w:b/>
+          <w:bCs/>
+        </w:rPr>
+        <w:t>десния</w:t>
+      </w:r>
+      <w:r>
+        <w:t xml:space="preserve"> </w:t>
+      </w:r>
+      <w:r>
+        <w:rPr>
+          <w:b/>
+          <w:bCs/>
+        </w:rPr>
+        <w:t>бутон</w:t>
+      </w:r>
+      <w:r>
+        <w:t xml:space="preserve"> върху името на колоната </w:t>
+      </w:r>
+      <w:r>
+        <w:rPr>
+          <w:b/>
+          <w:bCs/>
+          <w:lang w:val="en-US"/>
+        </w:rPr>
+        <w:t>Full Name</w:t>
+      </w:r>
+      <w:r>
+        <w:rPr>
+          <w:lang w:val="en-US"/>
+        </w:rPr>
+        <w:t xml:space="preserve">. </w:t>
+      </w:r>
+      <w:r>
+        <w:t xml:space="preserve">Изберете опцията </w:t>
+      </w:r>
+      <w:r>
+        <w:rPr>
+          <w:lang w:val="en-US"/>
+        </w:rPr>
+        <w:t>‘</w:t>
+      </w:r>
+      <w:r>
+        <w:rPr>
+          <w:b/>
+          <w:bCs/>
+          <w:lang w:val="en-US"/>
+        </w:rPr>
+        <w:t>Sort Z to A</w:t>
+      </w:r>
+      <w:r>
+        <w:rPr>
+          <w:lang w:val="en-US"/>
+        </w:rPr>
+        <w:t>’</w:t>
+      </w:r>
+      <w:r>
+        <w:t xml:space="preserve">, за да </w:t>
+      </w:r>
+      <w:r>
+        <w:rPr>
+          <w:b/>
+          <w:bCs/>
+        </w:rPr>
+        <w:t>сортирате</w:t>
+      </w:r>
+      <w:r>
+        <w:t xml:space="preserve"> </w:t>
+      </w:r>
+      <w:r>
+        <w:rPr>
+          <w:b/>
+          <w:bCs/>
+        </w:rPr>
+        <w:t>записите</w:t>
+      </w:r>
+      <w:r>
+        <w:t xml:space="preserve"> в </w:t>
+      </w:r>
+      <w:r>
+        <w:rPr>
+          <w:b/>
+          <w:bCs/>
+        </w:rPr>
+        <w:t>обратен азбучен ред</w:t>
+      </w:r>
+      <w:r>
+        <w:t>.</w:t>
+      </w:r>
+    </w:p>
+    <w:p>
+      <w:pPr>
+        <w:jc w:val="center"/>
+        <w:rPr>
+          <w:lang w:val="en-US"/>
+        </w:rPr>
+      </w:pPr>
+      <w:r>
+        <w:rPr>
+          <w:lang w:val="en-US"/>
+        </w:rPr>
+        <w:lastRenderedPageBreak/>
+        <w:drawing>
+          <wp:inline distT="0" distB="0" distL="0" distR="0" wp14:anchorId="7B3DFC69" wp14:editId="7210E356">
+            <wp:extent cx="5649113" cy="5106113"/>
+            <wp:effectExtent l="19050" t="19050" r="8890" b="0"/>
+            <wp:docPr id="1509820038" name="Picture 1" descr="A screenshot of a computer&#10;&#10;Description automatically generated"/>
+            <wp:cNvGraphicFramePr>
+              <a:graphicFrameLocks xmlns:a="http://schemas.openxmlformats.org/drawingml/2006/main" noChangeAspect="1"/>
+            </wp:cNvGraphicFramePr>
+            <a:graphic xmlns:a="http://schemas.openxmlformats.org/drawingml/2006/main">
+              <a:graphicData uri="http://schemas.openxmlformats.org/drawingml/2006/picture">
+                <pic:pic xmlns:pic="http://schemas.openxmlformats.org/drawingml/2006/picture">
+                  <pic:nvPicPr>
+                    <pic:cNvPr id="1509820038" name="Picture 1" descr="A screenshot of a computer&#10;&#10;Description automatically generated"/>
+                    <pic:cNvPicPr/>
+                  </pic:nvPicPr>
+                  <pic:blipFill>
+                    <a:blip r:embed="rId35"/>
+                    <a:stretch>
+                      <a:fillRect/>
+                    </a:stretch>
+                  </pic:blipFill>
+                  <pic:spPr>
+                    <a:xfrm>
+                      <a:off x="0" y="0"/>
+                      <a:ext cx="5649113" cy="5106113"/>
+                    </a:xfrm>
+                    <a:prstGeom prst="rect">
+                      <a:avLst/>
+                    </a:prstGeom>
+                    <a:ln>
+                      <a:solidFill>
+                        <a:schemeClr val="bg1">
+                          <a:lumMod val="75000"/>
+                        </a:schemeClr>
+                      </a:solidFill>
+                    </a:ln>
+                  </pic:spPr>
+                </pic:pic>
+              </a:graphicData>
+            </a:graphic>
+          </wp:inline>
+        </w:drawing>
+      </w:r>
+    </w:p>
+    <w:p>
+      <w:pPr>
+        <w:rPr>
+          <w:lang w:val="en-US"/>
+        </w:rPr>
+      </w:pPr>
+      <w:r>
+        <w:t xml:space="preserve">Записите се </w:t>
+      </w:r>
+      <w:r>
+        <w:rPr>
+          <w:b/>
+          <w:bCs/>
+        </w:rPr>
+        <w:t>пренаредиха</w:t>
+      </w:r>
+      <w:r>
+        <w:t xml:space="preserve">, като сега </w:t>
+      </w:r>
+      <w:r>
+        <w:rPr>
+          <w:b/>
+          <w:bCs/>
+        </w:rPr>
+        <w:t>името</w:t>
+      </w:r>
+      <w:r>
+        <w:t xml:space="preserve"> на </w:t>
+      </w:r>
+      <w:r>
+        <w:rPr>
+          <w:b/>
+          <w:bCs/>
+        </w:rPr>
+        <w:t>първия</w:t>
+      </w:r>
+      <w:r>
+        <w:t xml:space="preserve"> </w:t>
+      </w:r>
+      <w:r>
+        <w:rPr>
+          <w:b/>
+          <w:bCs/>
+        </w:rPr>
+        <w:t>служител</w:t>
+      </w:r>
+      <w:r>
+        <w:t xml:space="preserve"> в нашия </w:t>
+      </w:r>
+      <w:r>
+        <w:t>отчет</w:t>
+      </w:r>
+      <w:r>
+        <w:t xml:space="preserve"> започва с </w:t>
+      </w:r>
+      <w:r>
+        <w:rPr>
+          <w:b/>
+          <w:bCs/>
+        </w:rPr>
+        <w:t>последната буква</w:t>
+      </w:r>
+      <w:r>
+        <w:t xml:space="preserve"> на английската азбука:</w:t>
+      </w:r>
+    </w:p>
+    <w:p>
+      <w:pPr>
+        <w:jc w:val="center"/>
+      </w:pPr>
+      <w:r>
+        <w:drawing>
+          <wp:inline distT="0" distB="0" distL="0" distR="0" wp14:anchorId="59D83628" wp14:editId="23833795">
+            <wp:extent cx="6626225" cy="3086100"/>
+            <wp:effectExtent l="19050" t="19050" r="3175" b="0"/>
+            <wp:docPr id="391190909" name="Picture 1" descr="A screenshot of a computer&#10;&#10;Description automatically generated"/>
+            <wp:cNvGraphicFramePr>
+              <a:graphicFrameLocks xmlns:a="http://schemas.openxmlformats.org/drawingml/2006/main" noChangeAspect="1"/>
+            </wp:cNvGraphicFramePr>
+            <a:graphic xmlns:a="http://schemas.openxmlformats.org/drawingml/2006/main">
+              <a:graphicData uri="http://schemas.openxmlformats.org/drawingml/2006/picture">
+                <pic:pic xmlns:pic="http://schemas.openxmlformats.org/drawingml/2006/picture">
+                  <pic:nvPicPr>
+                    <pic:cNvPr id="391190909" name="Picture 1" descr="A screenshot of a computer&#10;&#10;Description automatically generated"/>
+                    <pic:cNvPicPr/>
+                  </pic:nvPicPr>
+                  <pic:blipFill>
+                    <a:blip r:embed="rId36"/>
+                    <a:stretch>
+                      <a:fillRect/>
+                    </a:stretch>
+                  </pic:blipFill>
+                  <pic:spPr>
+                    <a:xfrm>
+                      <a:off x="0" y="0"/>
+                      <a:ext cx="6626225" cy="3086100"/>
+                    </a:xfrm>
+                    <a:prstGeom prst="rect">
+                      <a:avLst/>
+                    </a:prstGeom>
+                    <a:ln>
+                      <a:solidFill>
+                        <a:schemeClr val="bg1">
+                          <a:lumMod val="75000"/>
+                        </a:schemeClr>
+                      </a:solidFill>
+                    </a:ln>
+                  </pic:spPr>
+                </pic:pic>
+              </a:graphicData>
+            </a:graphic>
+          </wp:inline>
+        </w:drawing>
+      </w:r>
+    </w:p>
+    <w:p>
+      <w:r>
+        <w:t xml:space="preserve">Разгледайте други функции, засягащи </w:t>
+      </w:r>
+      <w:r>
+        <w:rPr>
+          <w:b/>
+          <w:bCs/>
+        </w:rPr>
+        <w:t>дизайна</w:t>
+      </w:r>
+      <w:r>
+        <w:t xml:space="preserve">, </w:t>
+      </w:r>
+      <w:r>
+        <w:rPr>
+          <w:b/>
+          <w:bCs/>
+        </w:rPr>
+        <w:t>наредбата</w:t>
+      </w:r>
+      <w:r>
+        <w:rPr>
+          <w:lang w:val="en-US"/>
+        </w:rPr>
+        <w:t xml:space="preserve"> </w:t>
+      </w:r>
+      <w:r>
+        <w:t xml:space="preserve">и </w:t>
+      </w:r>
+      <w:r>
+        <w:rPr>
+          <w:b/>
+          <w:bCs/>
+        </w:rPr>
+        <w:t>филтрацията</w:t>
+      </w:r>
+      <w:r>
+        <w:t xml:space="preserve"> на нашия </w:t>
+      </w:r>
+      <w:r>
+        <w:rPr>
+          <w:b/>
+          <w:bCs/>
+        </w:rPr>
+        <w:t>отчет</w:t>
+      </w:r>
+      <w:r>
+        <w:t>.</w:t>
+      </w:r>
+    </w:p>
+    <w:p>
+      <w:r>
+        <w:lastRenderedPageBreak/>
+        <w:t>Повече информация можете да намерите тук:</w:t>
+      </w:r>
+    </w:p>
+    <w:p>
+      <w:pPr>
+        <w:pStyle w:val="ListParagraph"/>
+        <w:numPr>
+          <w:ilvl w:val="0"/>
+          <w:numId w:val="59"/>
+        </w:numPr>
+        <w:rPr>
+          <w:lang w:val="en-US"/>
+        </w:rPr>
+      </w:pPr>
+      <w:r>
+        <w:rPr>
+          <w:b/>
+          <w:bCs/>
+        </w:rPr>
+        <w:t>Дизайн</w:t>
+      </w:r>
+      <w:r>
+        <w:t xml:space="preserve"> на отчет: </w:t>
+      </w:r>
+      <w:hyperlink r:id="rId37" w:history="1">
+        <w:r>
+          <w:rPr>
+            <w:rStyle w:val="Hyperlink"/>
+          </w:rPr>
+          <w:t>https://support.microsoft.com/en-au/office/guide-to-designing-reports-876a6d27-59aa-467a-8240-ee6e01597291</w:t>
+        </w:r>
+      </w:hyperlink>
+    </w:p>
+    <w:p>
+      <w:pPr>
+        <w:pStyle w:val="ListParagraph"/>
+        <w:numPr>
+          <w:ilvl w:val="0"/>
+          <w:numId w:val="59"/>
+        </w:numPr>
+        <w:rPr>
+          <w:lang w:val="en-US"/>
+        </w:rPr>
+      </w:pPr>
+      <w:r>
+        <w:rPr>
+          <w:b/>
+          <w:bCs/>
+        </w:rPr>
+        <w:t>Сортиране</w:t>
+      </w:r>
+      <w:r>
+        <w:t xml:space="preserve"> на записи в отчет: </w:t>
+      </w:r>
+      <w:hyperlink r:id="rId38" w:history="1">
+        <w:r>
+          <w:rPr>
+            <w:rStyle w:val="Hyperlink"/>
+          </w:rPr>
+          <w:t>https://support.microsoft.com/en-au/office/save-a-sort-order-with-a-table-query-form-or-report-4f255441-7326-486a-97ad-7760e8b0880b#bm3</w:t>
+        </w:r>
+      </w:hyperlink>
+    </w:p>
+    <w:p>
+      <w:pPr>
+        <w:pStyle w:val="ListParagraph"/>
+        <w:numPr>
+          <w:ilvl w:val="0"/>
+          <w:numId w:val="59"/>
+        </w:numPr>
+        <w:rPr>
+          <w:lang w:val="en-US"/>
+        </w:rPr>
+      </w:pPr>
+      <w:r>
+        <w:rPr>
+          <w:b/>
+          <w:bCs/>
+        </w:rPr>
+        <w:t>Филтриране</w:t>
+      </w:r>
+      <w:r>
+        <w:t xml:space="preserve"> на записи в отчет: </w:t>
+      </w:r>
+      <w:r>
+        <w:rPr>
+          <w:rStyle w:val="Hyperlink"/>
+        </w:rPr>
+        <w:t>https://support.microsoft.com/en-gb/office/filter-data-in-a-report-d4da9e93-6527-4ad7-9ae1-e0f2fe424eeb</w:t>
+      </w:r>
+    </w:p>
     <w:sectPr>
-      <w:headerReference w:type="default" r:id="rId33"/>
-      <w:footerReference w:type="default" r:id="rId34"/>
+      <w:headerReference w:type="default" r:id="rId39"/>
+      <w:footerReference w:type="default" r:id="rId40"/>
       <w:pgSz w:w="11909" w:h="16834" w:code="9"/>
       <w:pgMar w:top="567" w:right="737" w:bottom="1077" w:left="737" w:header="567" w:footer="794" w:gutter="0"/>
       <w:cols w:space="720"/>
@@ -7248,6 +8089,119 @@
     </w:lvl>
   </w:abstractNum>
   <w:abstractNum w:abstractNumId="5" w15:restartNumberingAfterBreak="0">
+    <w:nsid w:val="0E520683"/>
+    <w:multiLevelType w:val="hybridMultilevel"/>
+    <w:tmpl w:val="EBEC7F2E"/>
+    <w:lvl w:ilvl="0" w:tplc="04090001">
+      <w:start w:val="1"/>
+      <w:numFmt w:val="bullet"/>
+      <w:lvlText w:val=""/>
+      <w:lvlJc w:val="left"/>
+      <w:pPr>
+        <w:ind w:left="720" w:hanging="360"/>
+      </w:pPr>
+      <w:rPr>
+        <w:rFonts w:ascii="Symbol" w:hAnsi="Symbol" w:hint="default"/>
+      </w:rPr>
+    </w:lvl>
+    <w:lvl w:ilvl="1" w:tplc="04090003" w:tentative="1">
+      <w:start w:val="1"/>
+      <w:numFmt w:val="bullet"/>
+      <w:lvlText w:val="o"/>
+      <w:lvlJc w:val="left"/>
+      <w:pPr>
+        <w:ind w:left="1440" w:hanging="360"/>
+      </w:pPr>
+      <w:rPr>
+        <w:rFonts w:ascii="Courier New" w:hAnsi="Courier New" w:cs="Courier New" w:hint="default"/>
+      </w:rPr>
+    </w:lvl>
+    <w:lvl w:ilvl="2" w:tplc="04090005" w:tentative="1">
+      <w:start w:val="1"/>
+      <w:numFmt w:val="bullet"/>
+      <w:lvlText w:val=""/>
+      <w:lvlJc w:val="left"/>
+      <w:pPr>
+        <w:ind w:left="2160" w:hanging="360"/>
+      </w:pPr>
+      <w:rPr>
+        <w:rFonts w:ascii="Wingdings" w:hAnsi="Wingdings" w:hint="default"/>
+      </w:rPr>
+    </w:lvl>
+    <w:lvl w:ilvl="3" w:tplc="04090001" w:tentative="1">
+      <w:start w:val="1"/>
+      <w:numFmt w:val="bullet"/>
+      <w:lvlText w:val=""/>
+      <w:lvlJc w:val="left"/>
+      <w:pPr>
+        <w:ind w:left="2880" w:hanging="360"/>
+      </w:pPr>
+      <w:rPr>
+        <w:rFonts w:ascii="Symbol" w:hAnsi="Symbol" w:hint="default"/>
+      </w:rPr>
+    </w:lvl>
+    <w:lvl w:ilvl="4" w:tplc="04090003" w:tentative="1">
+      <w:start w:val="1"/>
+      <w:numFmt w:val="bullet"/>
+      <w:lvlText w:val="o"/>
+      <w:lvlJc w:val="left"/>
+      <w:pPr>
+        <w:ind w:left="3600" w:hanging="360"/>
+      </w:pPr>
+      <w:rPr>
+        <w:rFonts w:ascii="Courier New" w:hAnsi="Courier New" w:cs="Courier New" w:hint="default"/>
+      </w:rPr>
+    </w:lvl>
+    <w:lvl w:ilvl="5" w:tplc="04090005" w:tentative="1">
+      <w:start w:val="1"/>
+      <w:numFmt w:val="bullet"/>
+      <w:lvlText w:val=""/>
+      <w:lvlJc w:val="left"/>
+      <w:pPr>
+        <w:ind w:left="4320" w:hanging="360"/>
+      </w:pPr>
+      <w:rPr>
+        <w:rFonts w:ascii="Wingdings" w:hAnsi="Wingdings" w:hint="default"/>
+      </w:rPr>
+    </w:lvl>
+    <w:lvl w:ilvl="6" w:tplc="04090001" w:tentative="1">
+      <w:start w:val="1"/>
+      <w:numFmt w:val="bullet"/>
+      <w:lvlText w:val=""/>
+      <w:lvlJc w:val="left"/>
+      <w:pPr>
+        <w:ind w:left="5040" w:hanging="360"/>
+      </w:pPr>
+      <w:rPr>
+        <w:rFonts w:ascii="Symbol" w:hAnsi="Symbol" w:hint="default"/>
+      </w:rPr>
+    </w:lvl>
+    <w:lvl w:ilvl="7" w:tplc="04090003" w:tentative="1">
+      <w:start w:val="1"/>
+      <w:numFmt w:val="bullet"/>
+      <w:lvlText w:val="o"/>
+      <w:lvlJc w:val="left"/>
+      <w:pPr>
+        <w:ind w:left="5760" w:hanging="360"/>
+      </w:pPr>
+      <w:rPr>
+        <w:rFonts w:ascii="Courier New" w:hAnsi="Courier New" w:cs="Courier New" w:hint="default"/>
+      </w:rPr>
+    </w:lvl>
+    <w:lvl w:ilvl="8" w:tplc="04090005" w:tentative="1">
+      <w:start w:val="1"/>
+      <w:numFmt w:val="bullet"/>
+      <w:lvlText w:val=""/>
+      <w:lvlJc w:val="left"/>
+      <w:pPr>
+        <w:ind w:left="6480" w:hanging="360"/>
+      </w:pPr>
+      <w:rPr>
+        <w:rFonts w:ascii="Wingdings" w:hAnsi="Wingdings" w:hint="default"/>
+      </w:rPr>
+    </w:lvl>
+  </w:abstractNum>
+  <w:abstractNum w:abstractNumId="6" w15:restartNumberingAfterBreak="0">
     <w:nsid w:val="12D46FE6"/>
     <w:multiLevelType w:val="hybridMultilevel"/>
     <w:tmpl w:val="2E189FDA"/>
@@ -7360,7 +8314,7 @@
       </w:rPr>
     </w:lvl>
   </w:abstractNum>
-  <w:abstractNum w:abstractNumId="6" w15:restartNumberingAfterBreak="0">
+  <w:abstractNum w:abstractNumId="7" w15:restartNumberingAfterBreak="0">
     <w:nsid w:val="13A00DEC"/>
     <w:multiLevelType w:val="hybridMultilevel"/>
     <w:tmpl w:val="A99A2744"/>
@@ -7451,7 +8405,7 @@
       </w:pPr>
     </w:lvl>
   </w:abstractNum>
-  <w:abstractNum w:abstractNumId="7" w15:restartNumberingAfterBreak="0">
+  <w:abstractNum w:abstractNumId="8" w15:restartNumberingAfterBreak="0">
     <w:nsid w:val="145E7E61"/>
     <w:multiLevelType w:val="hybridMultilevel"/>
     <w:tmpl w:val="3AD6A486"/>
@@ -7564,7 +8518,7 @@
       </w:rPr>
     </w:lvl>
   </w:abstractNum>
-  <w:abstractNum w:abstractNumId="8" w15:restartNumberingAfterBreak="0">
+  <w:abstractNum w:abstractNumId="9" w15:restartNumberingAfterBreak="0">
     <w:nsid w:val="194513D8"/>
     <w:multiLevelType w:val="hybridMultilevel"/>
     <w:tmpl w:val="02F0278C"/>
@@ -7677,7 +8631,7 @@
       </w:rPr>
     </w:lvl>
   </w:abstractNum>
-  <w:abstractNum w:abstractNumId="9" w15:restartNumberingAfterBreak="0">
+  <w:abstractNum w:abstractNumId="10" w15:restartNumberingAfterBreak="0">
     <w:nsid w:val="19FC108B"/>
     <w:multiLevelType w:val="hybridMultilevel"/>
     <w:tmpl w:val="5AE21E18"/>
@@ -7790,7 +8744,7 @@
       </w:rPr>
     </w:lvl>
   </w:abstractNum>
-  <w:abstractNum w:abstractNumId="10" w15:restartNumberingAfterBreak="0">
+  <w:abstractNum w:abstractNumId="11" w15:restartNumberingAfterBreak="0">
     <w:nsid w:val="1D3C450D"/>
     <w:multiLevelType w:val="hybridMultilevel"/>
     <w:tmpl w:val="0732809A"/>
@@ -7879,7 +8833,7 @@
       </w:pPr>
     </w:lvl>
   </w:abstractNum>
-  <w:abstractNum w:abstractNumId="11" w15:restartNumberingAfterBreak="0">
+  <w:abstractNum w:abstractNumId="12" w15:restartNumberingAfterBreak="0">
     <w:nsid w:val="1DAD2515"/>
     <w:multiLevelType w:val="hybridMultilevel"/>
     <w:tmpl w:val="9C1E9A04"/>
@@ -7992,7 +8946,93 @@
       </w:rPr>
     </w:lvl>
   </w:abstractNum>
-  <w:abstractNum w:abstractNumId="12" w15:restartNumberingAfterBreak="0">
+  <w:abstractNum w:abstractNumId="13" w15:restartNumberingAfterBreak="0">
+    <w:nsid w:val="20D07CC1"/>
+    <w:multiLevelType w:val="hybridMultilevel"/>
+    <w:tmpl w:val="E8DE4438"/>
+    <w:lvl w:ilvl="0" w:tplc="FFFFFFFF">
+      <w:start w:val="1"/>
+      <w:numFmt w:val="decimal"/>
+      <w:lvlText w:val="%1."/>
+      <w:lvlJc w:val="left"/>
+      <w:pPr>
+        <w:ind w:left="360" w:hanging="360"/>
+      </w:pPr>
+    </w:lvl>
+    <w:lvl w:ilvl="1" w:tplc="FFFFFFFF" w:tentative="1">
+      <w:start w:val="1"/>
+      <w:numFmt w:val="lowerLetter"/>
+      <w:lvlText w:val="%2."/>
+      <w:lvlJc w:val="left"/>
+      <w:pPr>
+        <w:ind w:left="1080" w:hanging="360"/>
+      </w:pPr>
+    </w:lvl>
+    <w:lvl w:ilvl="2" w:tplc="FFFFFFFF" w:tentative="1">
+      <w:start w:val="1"/>
+      <w:numFmt w:val="lowerRoman"/>
+      <w:lvlText w:val="%3."/>
+      <w:lvlJc w:val="right"/>
+      <w:pPr>
+        <w:ind w:left="1800" w:hanging="180"/>
+      </w:pPr>
+    </w:lvl>
+    <w:lvl w:ilvl="3" w:tplc="FFFFFFFF" w:tentative="1">
+      <w:start w:val="1"/>
+      <w:numFmt w:val="decimal"/>
+      <w:lvlText w:val="%4."/>
+      <w:lvlJc w:val="left"/>
+      <w:pPr>
+        <w:ind w:left="2520" w:hanging="360"/>
+      </w:pPr>
+    </w:lvl>
+    <w:lvl w:ilvl="4" w:tplc="FFFFFFFF" w:tentative="1">
+      <w:start w:val="1"/>
+      <w:numFmt w:val="lowerLetter"/>
+      <w:lvlText w:val="%5."/>
+      <w:lvlJc w:val="left"/>
+      <w:pPr>
+        <w:ind w:left="3240" w:hanging="360"/>
+      </w:pPr>
+    </w:lvl>
+    <w:lvl w:ilvl="5" w:tplc="FFFFFFFF" w:tentative="1">
+      <w:start w:val="1"/>
+      <w:numFmt w:val="lowerRoman"/>
+      <w:lvlText w:val="%6."/>
+      <w:lvlJc w:val="right"/>
+      <w:pPr>
+        <w:ind w:left="3960" w:hanging="180"/>
+      </w:pPr>
+    </w:lvl>
+    <w:lvl w:ilvl="6" w:tplc="FFFFFFFF" w:tentative="1">
+      <w:start w:val="1"/>
+      <w:numFmt w:val="decimal"/>
+      <w:lvlText w:val="%7."/>
+      <w:lvlJc w:val="left"/>
+      <w:pPr>
+        <w:ind w:left="4680" w:hanging="360"/>
+      </w:pPr>
+    </w:lvl>
+    <w:lvl w:ilvl="7" w:tplc="FFFFFFFF" w:tentative="1">
+      <w:start w:val="1"/>
+      <w:numFmt w:val="lowerLetter"/>
+      <w:lvlText w:val="%8."/>
+      <w:lvlJc w:val="left"/>
+      <w:pPr>
+        <w:ind w:left="5400" w:hanging="360"/>
+      </w:pPr>
+    </w:lvl>
+    <w:lvl w:ilvl="8" w:tplc="FFFFFFFF" w:tentative="1">
+      <w:start w:val="1"/>
+      <w:numFmt w:val="lowerRoman"/>
+      <w:lvlText w:val="%9."/>
+      <w:lvlJc w:val="right"/>
+      <w:pPr>
+        <w:ind w:left="6120" w:hanging="180"/>
+      </w:pPr>
+    </w:lvl>
+  </w:abstractNum>
+  <w:abstractNum w:abstractNumId="14" w15:restartNumberingAfterBreak="0">
     <w:nsid w:val="22CD3F94"/>
     <w:multiLevelType w:val="hybridMultilevel"/>
     <w:tmpl w:val="A044FDFA"/>
@@ -8078,7 +9118,7 @@
       </w:pPr>
     </w:lvl>
   </w:abstractNum>
-  <w:abstractNum w:abstractNumId="13" w15:restartNumberingAfterBreak="0">
+  <w:abstractNum w:abstractNumId="15" w15:restartNumberingAfterBreak="0">
     <w:nsid w:val="23536430"/>
     <w:multiLevelType w:val="hybridMultilevel"/>
     <w:tmpl w:val="88CCA070"/>
@@ -8191,7 +9231,7 @@
       </w:rPr>
     </w:lvl>
   </w:abstractNum>
-  <w:abstractNum w:abstractNumId="14" w15:restartNumberingAfterBreak="0">
+  <w:abstractNum w:abstractNumId="16" w15:restartNumberingAfterBreak="0">
     <w:nsid w:val="23C737F5"/>
     <w:multiLevelType w:val="hybridMultilevel"/>
     <w:tmpl w:val="13202166"/>
@@ -8280,7 +9320,7 @@
       </w:pPr>
     </w:lvl>
   </w:abstractNum>
-  <w:abstractNum w:abstractNumId="15" w15:restartNumberingAfterBreak="0">
+  <w:abstractNum w:abstractNumId="17" w15:restartNumberingAfterBreak="0">
     <w:nsid w:val="253348C0"/>
     <w:multiLevelType w:val="hybridMultilevel"/>
     <w:tmpl w:val="5CC6AF8A"/>
@@ -8368,7 +9408,7 @@
       </w:pPr>
     </w:lvl>
   </w:abstractNum>
-  <w:abstractNum w:abstractNumId="16" w15:restartNumberingAfterBreak="0">
+  <w:abstractNum w:abstractNumId="18" w15:restartNumberingAfterBreak="0">
     <w:nsid w:val="26413526"/>
     <w:multiLevelType w:val="hybridMultilevel"/>
     <w:tmpl w:val="A1B4F3F4"/>
@@ -8454,7 +9494,7 @@
       </w:pPr>
     </w:lvl>
   </w:abstractNum>
-  <w:abstractNum w:abstractNumId="17" w15:restartNumberingAfterBreak="0">
+  <w:abstractNum w:abstractNumId="19" w15:restartNumberingAfterBreak="0">
     <w:nsid w:val="264860D5"/>
     <w:multiLevelType w:val="hybridMultilevel"/>
     <w:tmpl w:val="1F1CB5CE"/>
@@ -8543,7 +9583,7 @@
       </w:pPr>
     </w:lvl>
   </w:abstractNum>
-  <w:abstractNum w:abstractNumId="18" w15:restartNumberingAfterBreak="0">
+  <w:abstractNum w:abstractNumId="20" w15:restartNumberingAfterBreak="0">
     <w:nsid w:val="268274C7"/>
     <w:multiLevelType w:val="hybridMultilevel"/>
     <w:tmpl w:val="0732809A"/>
@@ -8632,7 +9672,7 @@
       </w:pPr>
     </w:lvl>
   </w:abstractNum>
-  <w:abstractNum w:abstractNumId="19" w15:restartNumberingAfterBreak="0">
+  <w:abstractNum w:abstractNumId="21" w15:restartNumberingAfterBreak="0">
     <w:nsid w:val="27202F17"/>
     <w:multiLevelType w:val="multilevel"/>
     <w:tmpl w:val="78CEF8E8"/>
@@ -8753,7 +9793,7 @@
       </w:rPr>
     </w:lvl>
   </w:abstractNum>
-  <w:abstractNum w:abstractNumId="20" w15:restartNumberingAfterBreak="0">
+  <w:abstractNum w:abstractNumId="22" w15:restartNumberingAfterBreak="0">
     <w:nsid w:val="2C5B53B7"/>
     <w:multiLevelType w:val="hybridMultilevel"/>
     <w:tmpl w:val="98BE5D62"/>
@@ -8848,7 +9888,7 @@
       </w:pPr>
     </w:lvl>
   </w:abstractNum>
-  <w:abstractNum w:abstractNumId="21" w15:restartNumberingAfterBreak="0">
+  <w:abstractNum w:abstractNumId="23" w15:restartNumberingAfterBreak="0">
     <w:nsid w:val="326B7ADF"/>
     <w:multiLevelType w:val="hybridMultilevel"/>
     <w:tmpl w:val="243464B4"/>
@@ -8943,7 +9983,7 @@
       </w:pPr>
     </w:lvl>
   </w:abstractNum>
-  <w:abstractNum w:abstractNumId="22" w15:restartNumberingAfterBreak="0">
+  <w:abstractNum w:abstractNumId="24" w15:restartNumberingAfterBreak="0">
     <w:nsid w:val="35E71A29"/>
     <w:multiLevelType w:val="hybridMultilevel"/>
     <w:tmpl w:val="A69C202E"/>
@@ -9029,7 +10069,7 @@
       </w:pPr>
     </w:lvl>
   </w:abstractNum>
-  <w:abstractNum w:abstractNumId="23" w15:restartNumberingAfterBreak="0">
+  <w:abstractNum w:abstractNumId="25" w15:restartNumberingAfterBreak="0">
     <w:nsid w:val="36F1759A"/>
     <w:multiLevelType w:val="hybridMultilevel"/>
     <w:tmpl w:val="AC4C80EA"/>
@@ -9142,7 +10182,7 @@
       </w:rPr>
     </w:lvl>
   </w:abstractNum>
-  <w:abstractNum w:abstractNumId="24" w15:restartNumberingAfterBreak="0">
+  <w:abstractNum w:abstractNumId="26" w15:restartNumberingAfterBreak="0">
     <w:nsid w:val="385C6CB3"/>
     <w:multiLevelType w:val="hybridMultilevel"/>
     <w:tmpl w:val="C1C67C5C"/>
@@ -9255,7 +10295,7 @@
       </w:rPr>
     </w:lvl>
   </w:abstractNum>
-  <w:abstractNum w:abstractNumId="25" w15:restartNumberingAfterBreak="0">
+  <w:abstractNum w:abstractNumId="27" w15:restartNumberingAfterBreak="0">
     <w:nsid w:val="40B63A43"/>
     <w:multiLevelType w:val="hybridMultilevel"/>
     <w:tmpl w:val="4D9EFB84"/>
@@ -9350,7 +10390,7 @@
       </w:pPr>
     </w:lvl>
   </w:abstractNum>
-  <w:abstractNum w:abstractNumId="26" w15:restartNumberingAfterBreak="0">
+  <w:abstractNum w:abstractNumId="28" w15:restartNumberingAfterBreak="0">
     <w:nsid w:val="447D32A9"/>
     <w:multiLevelType w:val="hybridMultilevel"/>
     <w:tmpl w:val="20EA0534"/>
@@ -9439,7 +10479,7 @@
       </w:pPr>
     </w:lvl>
   </w:abstractNum>
-  <w:abstractNum w:abstractNumId="27" w15:restartNumberingAfterBreak="0">
+  <w:abstractNum w:abstractNumId="29" w15:restartNumberingAfterBreak="0">
     <w:nsid w:val="44BC2519"/>
     <w:multiLevelType w:val="hybridMultilevel"/>
     <w:tmpl w:val="EEB2B3B6"/>
@@ -9528,7 +10568,7 @@
       </w:pPr>
     </w:lvl>
   </w:abstractNum>
-  <w:abstractNum w:abstractNumId="28" w15:restartNumberingAfterBreak="0">
+  <w:abstractNum w:abstractNumId="30" w15:restartNumberingAfterBreak="0">
     <w:nsid w:val="462A7456"/>
     <w:multiLevelType w:val="hybridMultilevel"/>
     <w:tmpl w:val="E8DE4438"/>
@@ -9614,7 +10654,7 @@
       </w:pPr>
     </w:lvl>
   </w:abstractNum>
-  <w:abstractNum w:abstractNumId="29" w15:restartNumberingAfterBreak="0">
+  <w:abstractNum w:abstractNumId="31" w15:restartNumberingAfterBreak="0">
     <w:nsid w:val="4D796141"/>
     <w:multiLevelType w:val="hybridMultilevel"/>
     <w:tmpl w:val="91D04A66"/>
@@ -9727,7 +10767,7 @@
       </w:rPr>
     </w:lvl>
   </w:abstractNum>
-  <w:abstractNum w:abstractNumId="30" w15:restartNumberingAfterBreak="0">
+  <w:abstractNum w:abstractNumId="32" w15:restartNumberingAfterBreak="0">
     <w:nsid w:val="4F5B2890"/>
     <w:multiLevelType w:val="hybridMultilevel"/>
     <w:tmpl w:val="9FAE4850"/>
@@ -9840,7 +10880,7 @@
       </w:rPr>
     </w:lvl>
   </w:abstractNum>
-  <w:abstractNum w:abstractNumId="31" w15:restartNumberingAfterBreak="0">
+  <w:abstractNum w:abstractNumId="33" w15:restartNumberingAfterBreak="0">
     <w:nsid w:val="50F62E8C"/>
     <w:multiLevelType w:val="hybridMultilevel"/>
     <w:tmpl w:val="E78C85C0"/>
@@ -9953,7 +10993,7 @@
       </w:rPr>
     </w:lvl>
   </w:abstractNum>
-  <w:abstractNum w:abstractNumId="32" w15:restartNumberingAfterBreak="0">
+  <w:abstractNum w:abstractNumId="34" w15:restartNumberingAfterBreak="0">
     <w:nsid w:val="548256CA"/>
     <w:multiLevelType w:val="hybridMultilevel"/>
     <w:tmpl w:val="A9B4CFA4"/>
@@ -10066,7 +11106,7 @@
       </w:rPr>
     </w:lvl>
   </w:abstractNum>
-  <w:abstractNum w:abstractNumId="33" w15:restartNumberingAfterBreak="0">
+  <w:abstractNum w:abstractNumId="35" w15:restartNumberingAfterBreak="0">
     <w:nsid w:val="5507266E"/>
     <w:multiLevelType w:val="hybridMultilevel"/>
     <w:tmpl w:val="22522E3A"/>
@@ -10179,7 +11219,7 @@
       </w:rPr>
     </w:lvl>
   </w:abstractNum>
-  <w:abstractNum w:abstractNumId="34" w15:restartNumberingAfterBreak="0">
+  <w:abstractNum w:abstractNumId="36" w15:restartNumberingAfterBreak="0">
     <w:nsid w:val="55990837"/>
     <w:multiLevelType w:val="hybridMultilevel"/>
     <w:tmpl w:val="960254F8"/>
@@ -10292,7 +11332,7 @@
       </w:rPr>
     </w:lvl>
   </w:abstractNum>
-  <w:abstractNum w:abstractNumId="35" w15:restartNumberingAfterBreak="0">
+  <w:abstractNum w:abstractNumId="37" w15:restartNumberingAfterBreak="0">
     <w:nsid w:val="55BC60FF"/>
     <w:multiLevelType w:val="hybridMultilevel"/>
     <w:tmpl w:val="C1FC87D6"/>
@@ -10381,7 +11421,7 @@
       </w:pPr>
     </w:lvl>
   </w:abstractNum>
-  <w:abstractNum w:abstractNumId="36" w15:restartNumberingAfterBreak="0">
+  <w:abstractNum w:abstractNumId="38" w15:restartNumberingAfterBreak="0">
     <w:nsid w:val="57C310E2"/>
     <w:multiLevelType w:val="hybridMultilevel"/>
     <w:tmpl w:val="5338E12A"/>
@@ -10471,7 +11511,7 @@
       </w:pPr>
     </w:lvl>
   </w:abstractNum>
-  <w:abstractNum w:abstractNumId="37" w15:restartNumberingAfterBreak="0">
+  <w:abstractNum w:abstractNumId="39" w15:restartNumberingAfterBreak="0">
     <w:nsid w:val="57FD43D1"/>
     <w:multiLevelType w:val="hybridMultilevel"/>
     <w:tmpl w:val="A36A9E3E"/>
@@ -10559,7 +11599,7 @@
       </w:pPr>
     </w:lvl>
   </w:abstractNum>
-  <w:abstractNum w:abstractNumId="38" w15:restartNumberingAfterBreak="0">
+  <w:abstractNum w:abstractNumId="40" w15:restartNumberingAfterBreak="0">
     <w:nsid w:val="5E7757B2"/>
     <w:multiLevelType w:val="multilevel"/>
     <w:tmpl w:val="0E203B02"/>
@@ -10645,7 +11685,7 @@
       </w:pPr>
     </w:lvl>
   </w:abstractNum>
-  <w:abstractNum w:abstractNumId="39" w15:restartNumberingAfterBreak="0">
+  <w:abstractNum w:abstractNumId="41" w15:restartNumberingAfterBreak="0">
     <w:nsid w:val="5F9A715F"/>
     <w:multiLevelType w:val="hybridMultilevel"/>
     <w:tmpl w:val="4B26630C"/>
@@ -10758,7 +11798,7 @@
       </w:rPr>
     </w:lvl>
   </w:abstractNum>
-  <w:abstractNum w:abstractNumId="40" w15:restartNumberingAfterBreak="0">
+  <w:abstractNum w:abstractNumId="42" w15:restartNumberingAfterBreak="0">
     <w:nsid w:val="609D235C"/>
     <w:multiLevelType w:val="hybridMultilevel"/>
     <w:tmpl w:val="848696AC"/>
@@ -10871,7 +11911,7 @@
       </w:rPr>
     </w:lvl>
   </w:abstractNum>
-  <w:abstractNum w:abstractNumId="41" w15:restartNumberingAfterBreak="0">
+  <w:abstractNum w:abstractNumId="43" w15:restartNumberingAfterBreak="0">
     <w:nsid w:val="60FC6BB4"/>
     <w:multiLevelType w:val="hybridMultilevel"/>
     <w:tmpl w:val="671E692E"/>
@@ -10984,7 +12024,7 @@
       </w:rPr>
     </w:lvl>
   </w:abstractNum>
-  <w:abstractNum w:abstractNumId="42" w15:restartNumberingAfterBreak="0">
+  <w:abstractNum w:abstractNumId="44" w15:restartNumberingAfterBreak="0">
     <w:nsid w:val="636274E2"/>
     <w:multiLevelType w:val="hybridMultilevel"/>
     <w:tmpl w:val="0732809A"/>
@@ -11073,7 +12113,7 @@
       </w:pPr>
     </w:lvl>
   </w:abstractNum>
-  <w:abstractNum w:abstractNumId="43" w15:restartNumberingAfterBreak="0">
+  <w:abstractNum w:abstractNumId="45" w15:restartNumberingAfterBreak="0">
     <w:nsid w:val="66EC3ABE"/>
     <w:multiLevelType w:val="hybridMultilevel"/>
     <w:tmpl w:val="9196BA92"/>
@@ -11213,7 +12253,7 @@
       </w:rPr>
     </w:lvl>
   </w:abstractNum>
-  <w:abstractNum w:abstractNumId="44" w15:restartNumberingAfterBreak="0">
+  <w:abstractNum w:abstractNumId="46" w15:restartNumberingAfterBreak="0">
     <w:nsid w:val="6B944EC9"/>
     <w:multiLevelType w:val="hybridMultilevel"/>
     <w:tmpl w:val="8076D1AC"/>
@@ -11326,7 +12366,7 @@
       </w:rPr>
     </w:lvl>
   </w:abstractNum>
-  <w:abstractNum w:abstractNumId="45" w15:restartNumberingAfterBreak="0">
+  <w:abstractNum w:abstractNumId="47" w15:restartNumberingAfterBreak="0">
     <w:nsid w:val="6EBD0C51"/>
     <w:multiLevelType w:val="hybridMultilevel"/>
     <w:tmpl w:val="5C28EE1A"/>
@@ -11439,7 +12479,7 @@
       </w:rPr>
     </w:lvl>
   </w:abstractNum>
-  <w:abstractNum w:abstractNumId="46" w15:restartNumberingAfterBreak="0">
+  <w:abstractNum w:abstractNumId="48" w15:restartNumberingAfterBreak="0">
     <w:nsid w:val="75F22415"/>
     <w:multiLevelType w:val="hybridMultilevel"/>
     <w:tmpl w:val="DB2EF382"/>
@@ -11525,7 +12565,7 @@
       </w:pPr>
     </w:lvl>
   </w:abstractNum>
-  <w:abstractNum w:abstractNumId="47" w15:restartNumberingAfterBreak="0">
+  <w:abstractNum w:abstractNumId="49" w15:restartNumberingAfterBreak="0">
     <w:nsid w:val="766D73FB"/>
     <w:multiLevelType w:val="hybridMultilevel"/>
     <w:tmpl w:val="646AC9A6"/>
@@ -11614,7 +12654,7 @@
       </w:pPr>
     </w:lvl>
   </w:abstractNum>
-  <w:abstractNum w:abstractNumId="48" w15:restartNumberingAfterBreak="0">
+  <w:abstractNum w:abstractNumId="50" w15:restartNumberingAfterBreak="0">
     <w:nsid w:val="76F30DF1"/>
     <w:multiLevelType w:val="hybridMultilevel"/>
     <w:tmpl w:val="2CC83A20"/>
@@ -11754,7 +12794,7 @@
       </w:rPr>
     </w:lvl>
   </w:abstractNum>
-  <w:abstractNum w:abstractNumId="49" w15:restartNumberingAfterBreak="0">
+  <w:abstractNum w:abstractNumId="51" w15:restartNumberingAfterBreak="0">
     <w:nsid w:val="771A7929"/>
     <w:multiLevelType w:val="hybridMultilevel"/>
     <w:tmpl w:val="B5EA489E"/>
@@ -11867,7 +12907,7 @@
       </w:rPr>
     </w:lvl>
   </w:abstractNum>
-  <w:abstractNum w:abstractNumId="50" w15:restartNumberingAfterBreak="0">
+  <w:abstractNum w:abstractNumId="52" w15:restartNumberingAfterBreak="0">
     <w:nsid w:val="7A0155B4"/>
     <w:multiLevelType w:val="hybridMultilevel"/>
     <w:tmpl w:val="581A57DA"/>
@@ -11984,31 +13024,31 @@
     <w:abstractNumId w:val="1"/>
   </w:num>
   <w:num w:numId="2" w16cid:durableId="1004744385">
-    <w:abstractNumId w:val="50"/>
+    <w:abstractNumId w:val="52"/>
   </w:num>
   <w:num w:numId="3" w16cid:durableId="504131079">
+    <w:abstractNumId w:val="14"/>
+  </w:num>
+  <w:num w:numId="4" w16cid:durableId="1013146889">
+    <w:abstractNumId w:val="35"/>
+  </w:num>
+  <w:num w:numId="5" w16cid:durableId="2093425793">
+    <w:abstractNumId w:val="36"/>
+  </w:num>
+  <w:num w:numId="6" w16cid:durableId="1628854682">
+    <w:abstractNumId w:val="41"/>
+  </w:num>
+  <w:num w:numId="7" w16cid:durableId="82772736">
+    <w:abstractNumId w:val="6"/>
+  </w:num>
+  <w:num w:numId="8" w16cid:durableId="715929086">
     <w:abstractNumId w:val="12"/>
   </w:num>
-  <w:num w:numId="4" w16cid:durableId="1013146889">
-    <w:abstractNumId w:val="33"/>
-  </w:num>
-  <w:num w:numId="5" w16cid:durableId="2093425793">
-    <w:abstractNumId w:val="34"/>
-  </w:num>
-  <w:num w:numId="6" w16cid:durableId="1628854682">
-    <w:abstractNumId w:val="39"/>
-  </w:num>
-  <w:num w:numId="7" w16cid:durableId="82772736">
-    <w:abstractNumId w:val="5"/>
-  </w:num>
-  <w:num w:numId="8" w16cid:durableId="715929086">
-    <w:abstractNumId w:val="11"/>
-  </w:num>
   <w:num w:numId="9" w16cid:durableId="1898586118">
-    <w:abstractNumId w:val="30"/>
+    <w:abstractNumId w:val="32"/>
   </w:num>
   <w:num w:numId="10" w16cid:durableId="2143308506">
-    <w:abstractNumId w:val="16"/>
+    <w:abstractNumId w:val="18"/>
     <w:lvlOverride w:ilvl="0">
       <w:startOverride w:val="1"/>
     </w:lvlOverride>
@@ -12038,160 +13078,166 @@
     </w:lvlOverride>
   </w:num>
   <w:num w:numId="11" w16cid:durableId="955449980">
-    <w:abstractNumId w:val="6"/>
+    <w:abstractNumId w:val="7"/>
   </w:num>
   <w:num w:numId="12" w16cid:durableId="1695569171">
-    <w:abstractNumId w:val="24"/>
+    <w:abstractNumId w:val="26"/>
   </w:num>
   <w:num w:numId="13" w16cid:durableId="1320033343">
     <w:abstractNumId w:val="3"/>
   </w:num>
   <w:num w:numId="14" w16cid:durableId="1594586750">
-    <w:abstractNumId w:val="38"/>
+    <w:abstractNumId w:val="40"/>
   </w:num>
   <w:num w:numId="15" w16cid:durableId="904805219">
-    <w:abstractNumId w:val="13"/>
+    <w:abstractNumId w:val="15"/>
   </w:num>
   <w:num w:numId="16" w16cid:durableId="1737359883">
-    <w:abstractNumId w:val="44"/>
+    <w:abstractNumId w:val="46"/>
   </w:num>
   <w:num w:numId="17" w16cid:durableId="1476533281">
-    <w:abstractNumId w:val="31"/>
+    <w:abstractNumId w:val="33"/>
   </w:num>
   <w:num w:numId="18" w16cid:durableId="2099324547">
-    <w:abstractNumId w:val="49"/>
+    <w:abstractNumId w:val="51"/>
   </w:num>
   <w:num w:numId="19" w16cid:durableId="1704017252">
-    <w:abstractNumId w:val="40"/>
+    <w:abstractNumId w:val="42"/>
   </w:num>
   <w:num w:numId="20" w16cid:durableId="123541689">
-    <w:abstractNumId w:val="23"/>
+    <w:abstractNumId w:val="25"/>
   </w:num>
   <w:num w:numId="21" w16cid:durableId="445974533">
-    <w:abstractNumId w:val="37"/>
+    <w:abstractNumId w:val="39"/>
   </w:num>
   <w:num w:numId="22" w16cid:durableId="477457719">
-    <w:abstractNumId w:val="15"/>
+    <w:abstractNumId w:val="17"/>
   </w:num>
   <w:num w:numId="23" w16cid:durableId="1672877011">
-    <w:abstractNumId w:val="18"/>
+    <w:abstractNumId w:val="20"/>
   </w:num>
   <w:num w:numId="24" w16cid:durableId="1051660305">
     <w:abstractNumId w:val="4"/>
   </w:num>
   <w:num w:numId="25" w16cid:durableId="1698264546">
+    <w:abstractNumId w:val="11"/>
+  </w:num>
+  <w:num w:numId="26" w16cid:durableId="540366508">
+    <w:abstractNumId w:val="22"/>
+  </w:num>
+  <w:num w:numId="27" w16cid:durableId="473524826">
+    <w:abstractNumId w:val="44"/>
+  </w:num>
+  <w:num w:numId="28" w16cid:durableId="1377897245">
+    <w:abstractNumId w:val="23"/>
+  </w:num>
+  <w:num w:numId="29" w16cid:durableId="801774723">
+    <w:abstractNumId w:val="49"/>
+  </w:num>
+  <w:num w:numId="30" w16cid:durableId="1749614761">
+    <w:abstractNumId w:val="27"/>
+  </w:num>
+  <w:num w:numId="31" w16cid:durableId="2002155510">
+    <w:abstractNumId w:val="16"/>
+  </w:num>
+  <w:num w:numId="32" w16cid:durableId="1961570762">
+    <w:abstractNumId w:val="43"/>
+  </w:num>
+  <w:num w:numId="33" w16cid:durableId="1330867783">
+    <w:abstractNumId w:val="47"/>
+  </w:num>
+  <w:num w:numId="34" w16cid:durableId="1787578449">
+    <w:abstractNumId w:val="31"/>
+  </w:num>
+  <w:num w:numId="35" w16cid:durableId="145321027">
+    <w:abstractNumId w:val="48"/>
+  </w:num>
+  <w:num w:numId="36" w16cid:durableId="1293831768">
     <w:abstractNumId w:val="10"/>
   </w:num>
-  <w:num w:numId="26" w16cid:durableId="540366508">
-    <w:abstractNumId w:val="20"/>
+  <w:num w:numId="37" w16cid:durableId="2028406608">
+    <w:abstractNumId w:val="29"/>
   </w:num>
-  <w:num w:numId="27" w16cid:durableId="473524826">
-    <w:abstractNumId w:val="42"/>
+  <w:num w:numId="38" w16cid:durableId="1809589542">
+    <w:abstractNumId w:val="19"/>
   </w:num>
-  <w:num w:numId="28" w16cid:durableId="1377897245">
+  <w:num w:numId="39" w16cid:durableId="717121714">
+    <w:abstractNumId w:val="37"/>
+  </w:num>
+  <w:num w:numId="40" w16cid:durableId="756754437">
     <w:abstractNumId w:val="21"/>
   </w:num>
-  <w:num w:numId="29" w16cid:durableId="801774723">
-    <w:abstractNumId w:val="47"/>
+  <w:num w:numId="41" w16cid:durableId="1868787556">
+    <w:abstractNumId w:val="8"/>
   </w:num>
-  <w:num w:numId="30" w16cid:durableId="1749614761">
-    <w:abstractNumId w:val="25"/>
-  </w:num>
-  <w:num w:numId="31" w16cid:durableId="2002155510">
-    <w:abstractNumId w:val="14"/>
-  </w:num>
-  <w:num w:numId="32" w16cid:durableId="1961570762">
-    <w:abstractNumId w:val="41"/>
-  </w:num>
-  <w:num w:numId="33" w16cid:durableId="1330867783">
-    <w:abstractNumId w:val="45"/>
-  </w:num>
-  <w:num w:numId="34" w16cid:durableId="1787578449">
-    <w:abstractNumId w:val="29"/>
-  </w:num>
-  <w:num w:numId="35" w16cid:durableId="145321027">
-    <w:abstractNumId w:val="46"/>
-  </w:num>
-  <w:num w:numId="36" w16cid:durableId="1293831768">
+  <w:num w:numId="42" w16cid:durableId="2125998874">
     <w:abstractNumId w:val="9"/>
   </w:num>
-  <w:num w:numId="37" w16cid:durableId="2028406608">
-    <w:abstractNumId w:val="27"/>
-  </w:num>
-  <w:num w:numId="38" w16cid:durableId="1809589542">
-    <w:abstractNumId w:val="17"/>
-  </w:num>
-  <w:num w:numId="39" w16cid:durableId="717121714">
-    <w:abstractNumId w:val="35"/>
-  </w:num>
-  <w:num w:numId="40" w16cid:durableId="756754437">
-    <w:abstractNumId w:val="19"/>
-  </w:num>
-  <w:num w:numId="41" w16cid:durableId="1868787556">
-    <w:abstractNumId w:val="7"/>
-  </w:num>
-  <w:num w:numId="42" w16cid:durableId="2125998874">
-    <w:abstractNumId w:val="8"/>
-  </w:num>
   <w:num w:numId="43" w16cid:durableId="898174450">
-    <w:abstractNumId w:val="26"/>
+    <w:abstractNumId w:val="28"/>
   </w:num>
   <w:num w:numId="44" w16cid:durableId="1582180034">
-    <w:abstractNumId w:val="32"/>
+    <w:abstractNumId w:val="34"/>
   </w:num>
   <w:num w:numId="45" w16cid:durableId="487330082">
-    <w:abstractNumId w:val="36"/>
+    <w:abstractNumId w:val="38"/>
   </w:num>
   <w:num w:numId="46" w16cid:durableId="1163472262">
-    <w:abstractNumId w:val="48"/>
+    <w:abstractNumId w:val="50"/>
   </w:num>
   <w:num w:numId="47" w16cid:durableId="287511584">
-    <w:abstractNumId w:val="43"/>
+    <w:abstractNumId w:val="45"/>
   </w:num>
   <w:num w:numId="48" w16cid:durableId="1749768512">
     <w:abstractNumId w:val="2"/>
   </w:num>
   <w:num w:numId="49" w16cid:durableId="963271263">
-    <w:abstractNumId w:val="22"/>
+    <w:abstractNumId w:val="24"/>
   </w:num>
   <w:num w:numId="50" w16cid:durableId="1152676860">
     <w:abstractNumId w:val="0"/>
   </w:num>
   <w:num w:numId="51" w16cid:durableId="1189177460">
-    <w:abstractNumId w:val="6"/>
+    <w:abstractNumId w:val="7"/>
   </w:num>
   <w:num w:numId="52" w16cid:durableId="285812718">
-    <w:abstractNumId w:val="6"/>
+    <w:abstractNumId w:val="7"/>
     <w:lvlOverride w:ilvl="0">
       <w:startOverride w:val="1"/>
     </w:lvlOverride>
   </w:num>
   <w:num w:numId="53" w16cid:durableId="1514612446">
-    <w:abstractNumId w:val="28"/>
+    <w:abstractNumId w:val="30"/>
   </w:num>
   <w:num w:numId="54" w16cid:durableId="1796605447">
-    <w:abstractNumId w:val="6"/>
+    <w:abstractNumId w:val="7"/>
     <w:lvlOverride w:ilvl="0">
       <w:startOverride w:val="2"/>
     </w:lvlOverride>
   </w:num>
   <w:num w:numId="55" w16cid:durableId="1774126201">
-    <w:abstractNumId w:val="6"/>
+    <w:abstractNumId w:val="7"/>
     <w:lvlOverride w:ilvl="0">
       <w:startOverride w:val="2"/>
     </w:lvlOverride>
   </w:num>
   <w:num w:numId="56" w16cid:durableId="2097357116">
-    <w:abstractNumId w:val="6"/>
+    <w:abstractNumId w:val="7"/>
     <w:lvlOverride w:ilvl="0">
       <w:startOverride w:val="2"/>
     </w:lvlOverride>
   </w:num>
   <w:num w:numId="57" w16cid:durableId="1652060846">
-    <w:abstractNumId w:val="6"/>
+    <w:abstractNumId w:val="7"/>
     <w:lvlOverride w:ilvl="0">
       <w:startOverride w:val="3"/>
     </w:lvlOverride>
+  </w:num>
+  <w:num w:numId="58" w16cid:durableId="1034497992">
+    <w:abstractNumId w:val="13"/>
+  </w:num>
+  <w:num w:numId="59" w16cid:durableId="813453394">
+    <w:abstractNumId w:val="5"/>
   </w:num>
 </w:numbering>
 </file>
@@ -13517,6 +14563,18 @@
       <w:lang w:val="bg-BG"/>
     </w:rPr>
   </w:style>
+  <w:style w:type="character" w:styleId="UnresolvedMention">
+    <w:name w:val="Unresolved Mention"/>
+    <w:basedOn w:val="DefaultParagraphFont"/>
+    <w:uiPriority w:val="99"/>
+    <w:semiHidden/>
+    <w:unhideWhenUsed/>
+    <w:rsid w:val="00D65496"/>
+    <w:rPr>
+      <w:color w:val="605E5C"/>
+      <w:shd w:val="clear" w:color="auto" w:fill="E1DFDD"/>
+    </w:rPr>
+  </w:style>
 </w:styles>
 </file>
 

</xml_diff>

<commit_message>
Fixing exercise document for Access
</commit_message>
<xml_diff>
--- a/Courses/Software-Sciences/Module-3-Databases-New/11-MS-Access/11-MS-Access-Exercise.docx
+++ b/Courses/Software-Sciences/Module-3-Databases-New/11-MS-Access/11-MS-Access-Exercise.docx
@@ -82,7 +82,21 @@
           <w:rFonts w:ascii="Consolas" w:hAnsi="Consolas"/>
           <w:b/>
         </w:rPr>
-        <w:t>Full name</w:t>
+        <w:t xml:space="preserve">Full </w:t>
+      </w:r>
+      <w:r>
+        <w:rPr>
+          <w:rFonts w:ascii="Consolas" w:hAnsi="Consolas"/>
+          <w:b/>
+        </w:rPr>
+        <w:t>N</w:t>
+      </w:r>
+      <w:r>
+        <w:rPr>
+          <w:rFonts w:ascii="Consolas" w:hAnsi="Consolas"/>
+          <w:b/>
+        </w:rPr>
+        <w:t>ame</w:t>
       </w:r>
       <w:r>
         <w:rPr>
@@ -165,9 +179,6 @@
     <w:p>
       <w:pPr>
         <w:pStyle w:val="Heading3"/>
-        <w:rPr>
-          <w:lang w:val="bg-BG"/>
-        </w:rPr>
       </w:pPr>
       <w:r>
         <w:rPr>
@@ -186,7 +197,6 @@
           <w:ilvl w:val="0"/>
           <w:numId w:val="2"/>
         </w:numPr>
-        <w:ind w:left="720"/>
       </w:pPr>
       <w:r>
         <w:t>Създайте нова база данни</w:t>
@@ -3015,7 +3025,6 @@
           <w:ilvl w:val="0"/>
           <w:numId w:val="6"/>
         </w:numPr>
-        <w:ind w:left="720"/>
       </w:pPr>
       <w:r>
         <w:t>Създайте параметрична заявка</w:t>
@@ -3070,7 +3079,6 @@
           <w:ilvl w:val="0"/>
           <w:numId w:val="3"/>
         </w:numPr>
-        <w:ind w:left="720"/>
       </w:pPr>
       <w:r>
         <w:t>Създаване на заявка</w:t>
@@ -4692,7 +4700,6 @@
           <w:ilvl w:val="0"/>
           <w:numId w:val="7"/>
         </w:numPr>
-        <w:ind w:left="720"/>
       </w:pPr>
       <w:r>
         <w:lastRenderedPageBreak/>
@@ -4769,7 +4776,6 @@
           <w:ilvl w:val="0"/>
           <w:numId w:val="4"/>
         </w:numPr>
-        <w:ind w:left="720"/>
       </w:pPr>
       <w:r>
         <w:t>Създайте нов формуляр</w:t>
@@ -5374,7 +5380,6 @@
           <w:ilvl w:val="0"/>
           <w:numId w:val="5"/>
         </w:numPr>
-        <w:ind w:left="720"/>
       </w:pPr>
       <w:r>
         <w:t>Създайте формуляр</w:t>

</xml_diff>